<commit_message>
Added some notes to the engine design doc.
</commit_message>
<xml_diff>
--- a/engine_design.docx
+++ b/engine_design.docx
@@ -1,10 +1,12 @@
 
 <file path=word/document.xml><?xml version="1.0" encoding="utf-8"?>
-<w:document xmlns:wpc="http://schemas.microsoft.com/office/word/2010/wordprocessingCanvas" xmlns:cx="http://schemas.microsoft.com/office/drawing/2014/chartex" xmlns:cx1="http://schemas.microsoft.com/office/drawing/2015/9/8/chartex" xmlns:cx2="http://schemas.microsoft.com/office/drawing/2015/10/21/chartex" xmlns:cx3="http://schemas.microsoft.com/office/drawing/2016/5/9/chartex" xmlns:cx4="http://schemas.microsoft.com/office/drawing/2016/5/10/chartex" xmlns:cx5="http://schemas.microsoft.com/office/drawing/2016/5/11/chartex" xmlns:cx6="http://schemas.microsoft.com/office/drawing/2016/5/12/chartex" xmlns:cx7="http://schemas.microsoft.com/office/drawing/2016/5/13/chartex" xmlns:cx8="http://schemas.microsoft.com/office/drawing/2016/5/14/chartex" xmlns:mc="http://schemas.openxmlformats.org/markup-compatibility/2006" xmlns:aink="http://schemas.microsoft.com/office/drawing/2016/ink" xmlns:am3d="http://schemas.microsoft.com/office/drawing/2017/model3d" xmlns:o="urn:schemas-microsoft-com:office:office" xmlns:r="http://schemas.openxmlformats.org/officeDocument/2006/relationships" xmlns:m="http://schemas.openxmlformats.org/officeDocument/2006/math" xmlns:v="urn:schemas-microsoft-com:vml" xmlns:wp14="http://schemas.microsoft.com/office/word/2010/wordprocessingDrawing" xmlns:wp="http://schemas.openxmlformats.org/drawingml/2006/wordprocessingDrawing" xmlns:w10="urn:schemas-microsoft-com:office:word" xmlns:w="http://schemas.openxmlformats.org/wordprocessingml/2006/main" xmlns:w14="http://schemas.microsoft.com/office/word/2010/wordml" xmlns:w15="http://schemas.microsoft.com/office/word/2012/wordml" xmlns:w16cid="http://schemas.microsoft.com/office/word/2016/wordml/cid" xmlns:w16se="http://schemas.microsoft.com/office/word/2015/wordml/symex" xmlns:wpg="http://schemas.microsoft.com/office/word/2010/wordprocessingGroup" xmlns:wpi="http://schemas.microsoft.com/office/word/2010/wordprocessingInk" xmlns:wne="http://schemas.microsoft.com/office/word/2006/wordml" xmlns:wps="http://schemas.microsoft.com/office/word/2010/wordprocessingShape" mc:Ignorable="w14 w15 w16se w16cid wp14">
+<w:document xmlns:o="urn:schemas-microsoft-com:office:office" xmlns:r="http://schemas.openxmlformats.org/officeDocument/2006/relationships" xmlns:v="urn:schemas-microsoft-com:vml" xmlns:w="http://schemas.openxmlformats.org/wordprocessingml/2006/main" xmlns:w10="urn:schemas-microsoft-com:office:word" xmlns:wp="http://schemas.openxmlformats.org/drawingml/2006/wordprocessingDrawing" xmlns:wps="http://schemas.microsoft.com/office/word/2010/wordprocessingShape" xmlns:wpg="http://schemas.microsoft.com/office/word/2010/wordprocessingGroup" xmlns:mc="http://schemas.openxmlformats.org/markup-compatibility/2006" xmlns:wp14="http://schemas.microsoft.com/office/word/2010/wordprocessingDrawing" xmlns:w14="http://schemas.microsoft.com/office/word/2010/wordml" mc:Ignorable="w14 wp14">
   <w:body>
     <w:p>
       <w:pPr>
+        <w:pStyle w:val="Normal"/>
         <w:rPr>
+          <w:b/>
           <w:b/>
           <w:sz w:val="40"/>
           <w:u w:val="single"/>
@@ -21,7 +23,9 @@
     </w:p>
     <w:p>
       <w:pPr>
-        <w:spacing w:after="0"/>
+        <w:pStyle w:val="Normal"/>
+        <w:spacing w:before="0" w:after="0"/>
+        <w:rPr/>
       </w:pPr>
       <w:r>
         <w:rPr>
@@ -30,6 +34,7 @@
         <w:t>Point2D:</w:t>
       </w:r>
       <w:r>
+        <w:rPr/>
         <w:t xml:space="preserve"> A 2D point consisting of 2 coordinates. On top of this, should include some methods and operators for handling interactions of points.</w:t>
       </w:r>
     </w:p>
@@ -40,8 +45,10 @@
           <w:ilvl w:val="0"/>
           <w:numId w:val="1"/>
         </w:numPr>
-        <w:spacing w:after="0"/>
+        <w:spacing w:before="0" w:after="0"/>
+        <w:contextualSpacing/>
         <w:rPr>
+          <w:i/>
           <w:i/>
         </w:rPr>
       </w:pPr>
@@ -59,9 +66,12 @@
           <w:ilvl w:val="1"/>
           <w:numId w:val="1"/>
         </w:numPr>
-        <w:spacing w:after="0"/>
-      </w:pPr>
-      <w:r>
+        <w:spacing w:before="0" w:after="0"/>
+        <w:contextualSpacing/>
+        <w:rPr/>
+      </w:pPr>
+      <w:r>
+        <w:rPr/>
         <w:t>The x coordinate of the point</w:t>
       </w:r>
     </w:p>
@@ -72,8 +82,10 @@
           <w:ilvl w:val="0"/>
           <w:numId w:val="1"/>
         </w:numPr>
-        <w:spacing w:after="0"/>
+        <w:spacing w:before="0" w:after="0"/>
+        <w:contextualSpacing/>
         <w:rPr>
+          <w:i/>
           <w:i/>
         </w:rPr>
       </w:pPr>
@@ -91,9 +103,12 @@
           <w:ilvl w:val="1"/>
           <w:numId w:val="1"/>
         </w:numPr>
-        <w:spacing w:after="0"/>
-      </w:pPr>
-      <w:r>
+        <w:spacing w:before="0" w:after="0"/>
+        <w:contextualSpacing/>
+        <w:rPr/>
+      </w:pPr>
+      <w:r>
+        <w:rPr/>
         <w:t>The y coordinate of the point</w:t>
       </w:r>
     </w:p>
@@ -104,44 +119,18 @@
           <w:ilvl w:val="0"/>
           <w:numId w:val="1"/>
         </w:numPr>
-        <w:spacing w:after="0"/>
+        <w:spacing w:before="0" w:after="0"/>
+        <w:contextualSpacing/>
+        <w:rPr>
+          <w:i/>
+          <w:i/>
+        </w:rPr>
+      </w:pPr>
+      <w:r>
         <w:rPr>
           <w:i/>
         </w:rPr>
-      </w:pPr>
-      <w:r>
-        <w:rPr>
-          <w:i/>
-        </w:rPr>
-        <w:t xml:space="preserve">static </w:t>
-      </w:r>
-      <w:r>
-        <w:rPr>
-          <w:i/>
-        </w:rPr>
-        <w:t xml:space="preserve">float </w:t>
-      </w:r>
-      <w:proofErr w:type="spellStart"/>
-      <w:proofErr w:type="gramStart"/>
-      <w:r>
-        <w:rPr>
-          <w:i/>
-        </w:rPr>
-        <w:t>findSlope</w:t>
-      </w:r>
-      <w:proofErr w:type="spellEnd"/>
-      <w:r>
-        <w:rPr>
-          <w:i/>
-        </w:rPr>
-        <w:t>(</w:t>
-      </w:r>
-      <w:proofErr w:type="gramEnd"/>
-      <w:r>
-        <w:rPr>
-          <w:i/>
-        </w:rPr>
-        <w:t>point2D point1, point2)</w:t>
+        <w:t>static float findSlope(point2D point1, point2)</w:t>
       </w:r>
     </w:p>
     <w:p>
@@ -151,20 +140,30 @@
           <w:ilvl w:val="1"/>
           <w:numId w:val="1"/>
         </w:numPr>
-        <w:spacing w:after="0"/>
-      </w:pPr>
-      <w:r>
+        <w:spacing w:before="0" w:after="0"/>
+        <w:contextualSpacing/>
+        <w:rPr/>
+      </w:pPr>
+      <w:r>
+        <w:rPr/>
         <w:t>Should find the slope between point1 and point2</w:t>
       </w:r>
     </w:p>
     <w:p>
       <w:pPr>
-        <w:spacing w:after="0"/>
-      </w:pPr>
-    </w:p>
-    <w:p>
-      <w:pPr>
-        <w:spacing w:after="0"/>
+        <w:pStyle w:val="Normal"/>
+        <w:spacing w:before="0" w:after="0"/>
+        <w:rPr/>
+      </w:pPr>
+      <w:r>
+        <w:rPr/>
+      </w:r>
+    </w:p>
+    <w:p>
+      <w:pPr>
+        <w:pStyle w:val="Normal"/>
+        <w:spacing w:before="0" w:after="0"/>
+        <w:rPr/>
       </w:pPr>
       <w:r>
         <w:rPr>
@@ -173,13 +172,8 @@
         <w:t>Shape:</w:t>
       </w:r>
       <w:r>
-        <w:t xml:space="preserve"> A class that handles shapes for collision detection. Will store an array of Point2Ds, then use SAT to actually check collision between other shapes.</w:t>
-      </w:r>
-      <w:r>
-        <w:t xml:space="preserve"> Can potentially have specific shapes as sub classes of this one (Rectangle, </w:t>
-      </w:r>
-      <w:r>
-        <w:t>triangle, etc.). If we have a circle class, we may have to have special checks in place, as a circle would not work as an array of vertices.</w:t>
+        <w:rPr/>
+        <w:t xml:space="preserve"> A class that handles shapes for collision detection. Will store an array of Point2Ds, then use SAT to actually check collision between other shapes. Can potentially have specific shapes as sub classes of this one (Rectangle, triangle, etc.). If we have a circle class, we may have to have special checks in place, as a circle would not work as an array of vertices.</w:t>
       </w:r>
     </w:p>
     <w:p>
@@ -189,18 +183,13 @@
           <w:ilvl w:val="0"/>
           <w:numId w:val="2"/>
         </w:numPr>
-        <w:spacing w:after="0"/>
-      </w:pPr>
-      <w:r>
-        <w:t>Point2</w:t>
-      </w:r>
-      <w:proofErr w:type="gramStart"/>
-      <w:r>
-        <w:t>D[</w:t>
-      </w:r>
-      <w:proofErr w:type="gramEnd"/>
-      <w:r>
-        <w:t>] vertices</w:t>
+        <w:spacing w:before="0" w:after="0"/>
+        <w:contextualSpacing/>
+        <w:rPr/>
+      </w:pPr>
+      <w:r>
+        <w:rPr/>
+        <w:t>Point2D[] vertices</w:t>
       </w:r>
     </w:p>
     <w:p>
@@ -210,9 +199,12 @@
           <w:ilvl w:val="1"/>
           <w:numId w:val="2"/>
         </w:numPr>
-        <w:spacing w:after="0"/>
-      </w:pPr>
-      <w:r>
+        <w:spacing w:before="0" w:after="0"/>
+        <w:contextualSpacing/>
+        <w:rPr/>
+      </w:pPr>
+      <w:r>
+        <w:rPr/>
         <w:t>Array of the vertices as 2D coordinates for this shape</w:t>
       </w:r>
     </w:p>
@@ -223,9 +215,12 @@
           <w:ilvl w:val="0"/>
           <w:numId w:val="2"/>
         </w:numPr>
-        <w:spacing w:after="0"/>
-      </w:pPr>
-      <w:r>
+        <w:spacing w:before="0" w:after="0"/>
+        <w:contextualSpacing/>
+        <w:rPr/>
+      </w:pPr>
+      <w:r>
+        <w:rPr/>
         <w:t>Shape projection(axis)</w:t>
       </w:r>
     </w:p>
@@ -236,24 +231,13 @@
           <w:ilvl w:val="1"/>
           <w:numId w:val="2"/>
         </w:numPr>
-        <w:spacing w:after="0"/>
-      </w:pPr>
-      <w:r>
-        <w:t xml:space="preserve">Returns the projection of the calling shape onto the given axis. Will be used </w:t>
-      </w:r>
-      <w:proofErr w:type="gramStart"/>
-      <w:r>
-        <w:t>In</w:t>
-      </w:r>
-      <w:proofErr w:type="gramEnd"/>
-      <w:r>
-        <w:t xml:space="preserve"> collision detection. </w:t>
-      </w:r>
-      <w:r>
-        <w:t>Should return an array of Point2Ds or a shape. Basically</w:t>
-      </w:r>
-      <w:r>
-        <w:t>, this should flatten the shape to the projection axis.</w:t>
+        <w:spacing w:before="0" w:after="0"/>
+        <w:contextualSpacing/>
+        <w:rPr/>
+      </w:pPr>
+      <w:r>
+        <w:rPr/>
+        <w:t>Returns the projection of the calling shape onto the given axis. Will be used In collision detection. Should return an array of Point2Ds or a shape. Basically, this should flatten the shape to the projection axis.</w:t>
       </w:r>
     </w:p>
     <w:p>
@@ -263,60 +247,13 @@
           <w:ilvl w:val="2"/>
           <w:numId w:val="2"/>
         </w:numPr>
-        <w:spacing w:after="0"/>
-      </w:pPr>
-      <w:r>
-        <w:t>Should find where the line perpendicular to axis passing through each vertex intersects the axis. Can find the equation of each line for each vertex by taking (</w:t>
-      </w:r>
-      <w:proofErr w:type="spellStart"/>
-      <w:r>
-        <w:t>vertex.x</w:t>
-      </w:r>
-      <w:proofErr w:type="spellEnd"/>
-      <w:r>
-        <w:t xml:space="preserve"> + </w:t>
-      </w:r>
-      <w:proofErr w:type="spellStart"/>
-      <w:proofErr w:type="gramStart"/>
-      <w:r>
-        <w:t>axis.slope</w:t>
-      </w:r>
-      <w:proofErr w:type="spellEnd"/>
-      <w:proofErr w:type="gramEnd"/>
-      <w:r>
-        <w:t>*</w:t>
-      </w:r>
-      <w:proofErr w:type="spellStart"/>
-      <w:r>
-        <w:t>vertex.y</w:t>
-      </w:r>
-      <w:proofErr w:type="spellEnd"/>
-      <w:r>
-        <w:t xml:space="preserve"> – </w:t>
-      </w:r>
-      <w:proofErr w:type="spellStart"/>
-      <w:r>
-        <w:t>axis.slope</w:t>
-      </w:r>
-      <w:proofErr w:type="spellEnd"/>
-      <w:r>
-        <w:t>*</w:t>
-      </w:r>
-      <w:proofErr w:type="spellStart"/>
-      <w:r>
-        <w:t>axis.y_int</w:t>
-      </w:r>
-      <w:proofErr w:type="spellEnd"/>
-      <w:r>
-        <w:t>) / (</w:t>
-      </w:r>
-      <w:proofErr w:type="spellStart"/>
-      <w:r>
-        <w:t>axis.slope</w:t>
-      </w:r>
-      <w:proofErr w:type="spellEnd"/>
-      <w:r>
-        <w:t xml:space="preserve">**2 + 1) for all vertices. </w:t>
+        <w:spacing w:before="0" w:after="0"/>
+        <w:contextualSpacing/>
+        <w:rPr/>
+      </w:pPr>
+      <w:r>
+        <w:rPr/>
+        <w:t xml:space="preserve">Should find where the line perpendicular to axis passing through each vertex intersects the axis. Can find the equation of each line for each vertex by taking (vertex.x + axis.slope*vertex.y – axis.slope*axis.y_int) / (axis.slope**2 + 1) for all vertices. </w:t>
       </w:r>
     </w:p>
     <w:p>
@@ -326,26 +263,13 @@
           <w:ilvl w:val="0"/>
           <w:numId w:val="2"/>
         </w:numPr>
-        <w:spacing w:after="0"/>
-      </w:pPr>
-      <w:r>
-        <w:t xml:space="preserve">static </w:t>
-      </w:r>
-      <w:r>
-        <w:t xml:space="preserve">bool </w:t>
-      </w:r>
-      <w:proofErr w:type="spellStart"/>
-      <w:proofErr w:type="gramStart"/>
-      <w:r>
-        <w:t>checkCollision</w:t>
-      </w:r>
-      <w:proofErr w:type="spellEnd"/>
-      <w:r>
-        <w:t>(</w:t>
-      </w:r>
-      <w:proofErr w:type="gramEnd"/>
-      <w:r>
-        <w:t>shape1, shape2)</w:t>
+        <w:spacing w:before="0" w:after="0"/>
+        <w:contextualSpacing/>
+        <w:rPr/>
+      </w:pPr>
+      <w:r>
+        <w:rPr/>
+        <w:t>static bool checkCollision(shape1, shape2)</w:t>
       </w:r>
     </w:p>
     <w:p>
@@ -355,9 +279,12 @@
           <w:ilvl w:val="1"/>
           <w:numId w:val="2"/>
         </w:numPr>
-        <w:spacing w:after="0"/>
-      </w:pPr>
-      <w:r>
+        <w:spacing w:before="0" w:after="0"/>
+        <w:contextualSpacing/>
+        <w:rPr/>
+      </w:pPr>
+      <w:r>
+        <w:rPr/>
         <w:t>Checks if shape1 and shape2 are colliding using SAT. The general idea:</w:t>
       </w:r>
     </w:p>
@@ -368,21 +295,13 @@
           <w:ilvl w:val="2"/>
           <w:numId w:val="2"/>
         </w:numPr>
-        <w:spacing w:after="0"/>
-      </w:pPr>
-      <w:r>
-        <w:t xml:space="preserve">Find a set of axes perpendicular to each edge of each shape. Essentially, use line and Point2D helper functions to create a line with a slope and </w:t>
-      </w:r>
-      <w:proofErr w:type="spellStart"/>
-      <w:r>
-        <w:t>y_int</w:t>
-      </w:r>
-      <w:proofErr w:type="spellEnd"/>
-      <w:r>
-        <w:t xml:space="preserve"> perpendicular to an edge, and then </w:t>
-      </w:r>
-      <w:r>
-        <w:t>store it in an array.</w:t>
+        <w:spacing w:before="0" w:after="0"/>
+        <w:contextualSpacing/>
+        <w:rPr/>
+      </w:pPr>
+      <w:r>
+        <w:rPr/>
+        <w:t>Find a set of axes perpendicular to each edge of each shape. Essentially, use line and Point2D helper functions to create a line with a slope and y_int perpendicular to an edge, and then store it in an array.</w:t>
       </w:r>
     </w:p>
     <w:p>
@@ -392,21 +311,13 @@
           <w:ilvl w:val="2"/>
           <w:numId w:val="2"/>
         </w:numPr>
-        <w:spacing w:after="0"/>
-      </w:pPr>
-      <w:r>
-        <w:t>For each axis, take the projection of shape1 and shape2. Check if the projections then overlap. If they don’t, bail out with a false.</w:t>
-      </w:r>
-      <w:r>
-        <w:t xml:space="preserve"> Consider creating function to convert flattened shapes to a </w:t>
-      </w:r>
-      <w:proofErr w:type="spellStart"/>
-      <w:r>
-        <w:t>LineSegment</w:t>
-      </w:r>
-      <w:proofErr w:type="spellEnd"/>
-      <w:r>
-        <w:t>.</w:t>
+        <w:spacing w:before="0" w:after="0"/>
+        <w:contextualSpacing/>
+        <w:rPr/>
+      </w:pPr>
+      <w:r>
+        <w:rPr/>
+        <w:t>For each axis, take the projection of shape1 and shape2. Check if the projections then overlap. If they don’t, bail out with a false. Consider creating function to convert flattened shapes to a LineSegment.</w:t>
       </w:r>
     </w:p>
     <w:p>
@@ -416,86 +327,119 @@
           <w:ilvl w:val="2"/>
           <w:numId w:val="2"/>
         </w:numPr>
-        <w:spacing w:after="0"/>
-      </w:pPr>
-      <w:r>
+        <w:spacing w:before="0" w:after="0"/>
+        <w:contextualSpacing/>
+        <w:rPr/>
+      </w:pPr>
+      <w:r>
+        <w:rPr/>
         <w:t>After taking all the projections, if we didn’t return early, return a true.</w:t>
       </w:r>
     </w:p>
     <w:p>
       <w:pPr>
-        <w:spacing w:after="0"/>
-      </w:pPr>
-    </w:p>
-    <w:p>
-      <w:pPr>
-        <w:spacing w:after="0"/>
+        <w:pStyle w:val="Normal"/>
+        <w:spacing w:before="0" w:after="0"/>
+        <w:rPr/>
+      </w:pPr>
+      <w:r>
+        <w:rPr/>
+      </w:r>
+    </w:p>
+    <w:p>
+      <w:pPr>
+        <w:pStyle w:val="Normal"/>
+        <w:spacing w:before="0" w:after="0"/>
+        <w:rPr/>
       </w:pPr>
       <w:r>
         <w:rPr>
           <w:b/>
         </w:rPr>
-        <w:t>Line:</w:t>
-      </w:r>
+        <w:t xml:space="preserve">Line: </w:t>
+      </w:r>
+      <w:r>
+        <w:rPr/>
+        <w:t>A 2D line with a slope and y-intercept.</w:t>
+      </w:r>
+    </w:p>
+    <w:p>
+      <w:pPr>
+        <w:pStyle w:val="Normal"/>
+        <w:spacing w:before="0" w:after="0"/>
+        <w:rPr/>
+      </w:pPr>
+      <w:r>
+        <w:rPr/>
+      </w:r>
+    </w:p>
+    <w:p>
+      <w:pPr>
+        <w:pStyle w:val="Normal"/>
+        <w:spacing w:before="0" w:after="0"/>
+        <w:rPr/>
+      </w:pPr>
       <w:r>
         <w:rPr>
           <w:b/>
         </w:rPr>
-        <w:t xml:space="preserve"> </w:t>
-      </w:r>
-      <w:r>
-        <w:t>A 2D line with a slope and y-intercept.</w:t>
-      </w:r>
-    </w:p>
-    <w:p>
-      <w:pPr>
-        <w:spacing w:after="0"/>
-      </w:pPr>
-    </w:p>
-    <w:p>
-      <w:pPr>
-        <w:spacing w:after="0"/>
-      </w:pPr>
-      <w:proofErr w:type="spellStart"/>
-      <w:proofErr w:type="gramStart"/>
+        <w:t xml:space="preserve">LineSegment : Line: </w:t>
+      </w:r>
+      <w:r>
+        <w:rPr/>
+        <w:t>A class that extends Line. Adds in two Point2D end points.</w:t>
+      </w:r>
+    </w:p>
+    <w:p>
+      <w:pPr>
+        <w:pStyle w:val="Normal"/>
+        <w:spacing w:before="0" w:after="0"/>
+        <w:rPr/>
+      </w:pPr>
+      <w:r>
+        <w:rPr/>
+      </w:r>
+    </w:p>
+    <w:p>
+      <w:pPr>
+        <w:pStyle w:val="Normal"/>
+        <w:spacing w:before="0" w:after="0"/>
+        <w:rPr/>
+      </w:pPr>
       <w:r>
         <w:rPr>
           <w:b/>
+          <w:bCs/>
         </w:rPr>
-        <w:t>LineSegment</w:t>
-      </w:r>
-      <w:proofErr w:type="spellEnd"/>
-      <w:r>
+        <w:t xml:space="preserve">Vector2_generic: </w:t>
+      </w:r>
+      <w:r>
+        <w:rPr>
+          <w:b w:val="false"/>
+          <w:bCs w:val="false"/>
+        </w:rPr>
+        <w:t>Generic 2D vector class used for vector operations. Made generic to support Vector2Int/ Vector2Float/ Vector2Double, etc. Basically extended Point class, or even sub class on Point.</w:t>
+      </w:r>
+    </w:p>
+    <w:p>
+      <w:pPr>
+        <w:pStyle w:val="Normal"/>
+        <w:spacing w:before="0" w:after="0"/>
+        <w:rPr>
+          <w:b w:val="false"/>
+          <w:b w:val="false"/>
+          <w:bCs w:val="false"/>
+        </w:rPr>
+      </w:pPr>
+      <w:r>
+        <w:rPr/>
+      </w:r>
+    </w:p>
+    <w:p>
+      <w:pPr>
+        <w:pStyle w:val="Normal"/>
         <w:rPr>
           <w:b/>
-        </w:rPr>
-        <w:t xml:space="preserve"> :</w:t>
-      </w:r>
-      <w:proofErr w:type="gramEnd"/>
-      <w:r>
-        <w:rPr>
-          <w:b/>
-        </w:rPr>
-        <w:t xml:space="preserve"> Line:</w:t>
-      </w:r>
-      <w:r>
-        <w:rPr>
-          <w:b/>
-        </w:rPr>
-        <w:t xml:space="preserve"> </w:t>
-      </w:r>
-      <w:r>
-        <w:t>A class that extends Line. Adds in two Point2D end points.</w:t>
-      </w:r>
-    </w:p>
-    <w:p>
-      <w:pPr>
-        <w:spacing w:after="0"/>
-      </w:pPr>
-    </w:p>
-    <w:p>
-      <w:pPr>
-        <w:rPr>
           <w:b/>
           <w:sz w:val="40"/>
           <w:u w:val="single"/>
@@ -517,15 +461,11 @@
           <w:ilvl w:val="0"/>
           <w:numId w:val="2"/>
         </w:numPr>
-      </w:pPr>
-      <w:r>
-        <w:t>Animation class</w:t>
-      </w:r>
-      <w:r>
-        <w:t xml:space="preserve"> that handles an array of sprites and cycles through them</w:t>
-      </w:r>
-      <w:r>
-        <w:t>. Couldn’t find a class already in the engine, but I may have missed it.</w:t>
+        <w:rPr/>
+      </w:pPr>
+      <w:r>
+        <w:rPr/>
+        <w:t>Animation class that handles an array of sprites and cycles through them. Couldn’t find a class already in the engine, but I may have missed it.</w:t>
       </w:r>
     </w:p>
     <w:p>
@@ -535,18 +475,11 @@
           <w:ilvl w:val="0"/>
           <w:numId w:val="2"/>
         </w:numPr>
-      </w:pPr>
-      <w:r>
-        <w:lastRenderedPageBreak/>
-        <w:t xml:space="preserve">There seems to be a polygon collision checker source file included in the </w:t>
-      </w:r>
-      <w:proofErr w:type="spellStart"/>
-      <w:r>
-        <w:t>olcGameEngine</w:t>
-      </w:r>
-      <w:proofErr w:type="spellEnd"/>
-      <w:r>
-        <w:t xml:space="preserve"> repo.</w:t>
+        <w:rPr/>
+      </w:pPr>
+      <w:r>
+        <w:rPr/>
+        <w:t>There seems to be a polygon collision checker source file included in the olcGameEngine repo.</w:t>
       </w:r>
     </w:p>
     <w:p>
@@ -556,45 +489,113 @@
           <w:ilvl w:val="0"/>
           <w:numId w:val="2"/>
         </w:numPr>
-      </w:pPr>
-      <w:r>
+        <w:rPr/>
+      </w:pPr>
+      <w:r>
+        <w:rPr/>
         <w:t>Something to handle controls. Again, might already be in the engine.</w:t>
       </w:r>
+    </w:p>
+    <w:p>
+      <w:pPr>
+        <w:pStyle w:val="ListParagraph"/>
+        <w:rPr/>
+      </w:pPr>
+      <w:r>
+        <w:rPr/>
+      </w:r>
+    </w:p>
+    <w:p>
+      <w:pPr>
+        <w:pStyle w:val="ListParagraph"/>
+        <w:rPr/>
+      </w:pPr>
       <w:bookmarkStart w:id="0" w:name="_GoBack"/>
       <w:bookmarkEnd w:id="0"/>
-    </w:p>
-    <w:p>
-      <w:pPr>
-        <w:spacing w:after="0"/>
-      </w:pPr>
-    </w:p>
-    <w:p>
-      <w:pPr>
-        <w:spacing w:after="0"/>
-      </w:pPr>
-    </w:p>
-    <w:p>
-      <w:pPr>
-        <w:spacing w:after="0"/>
-      </w:pPr>
+      <w:r>
+        <w:rPr/>
+        <w:t>*</w:t>
+      </w:r>
+      <w:r>
+        <w:rPr/>
+        <w:t xml:space="preserve">I don’t believe there is anything already there for sprite animations, but I’ve experimented with that and was fairly easy to implement. </w:t>
+      </w:r>
+    </w:p>
+    <w:p>
+      <w:pPr>
+        <w:pStyle w:val="ListParagraph"/>
+        <w:rPr/>
+      </w:pPr>
+      <w:r>
+        <w:rPr/>
+        <w:t>*</w:t>
+      </w:r>
+      <w:r>
+        <w:rPr/>
+        <w:t>The author of the engine ha done some convex polygon collision examples so we may be able to “borrow” that.</w:t>
+      </w:r>
+    </w:p>
+    <w:p>
+      <w:pPr>
+        <w:pStyle w:val="ListParagraph"/>
+        <w:rPr/>
+      </w:pPr>
+      <w:r>
+        <w:rPr/>
+        <w:t>*</w:t>
+      </w:r>
+      <w:r>
+        <w:rPr/>
+        <w:t>The input system is very easy to use and make an input manager ( GetKey(olc::A).bPressed → returns true if the A key is pressed, but not held)</w:t>
+      </w:r>
+    </w:p>
+    <w:p>
+      <w:pPr>
+        <w:pStyle w:val="Normal"/>
+        <w:spacing w:before="0" w:after="0"/>
+        <w:rPr/>
+      </w:pPr>
+      <w:r>
+        <w:rPr/>
+      </w:r>
+    </w:p>
+    <w:p>
+      <w:pPr>
+        <w:pStyle w:val="Normal"/>
+        <w:spacing w:before="0" w:after="0"/>
+        <w:rPr/>
+      </w:pPr>
+      <w:r>
+        <w:rPr/>
+      </w:r>
+    </w:p>
+    <w:p>
+      <w:pPr>
+        <w:pStyle w:val="Normal"/>
+        <w:spacing w:before="0" w:after="0"/>
+        <w:rPr/>
+      </w:pPr>
+      <w:r>
+        <w:rPr/>
+      </w:r>
     </w:p>
     <w:sectPr>
+      <w:type w:val="nextPage"/>
       <w:pgSz w:w="12240" w:h="15840"/>
-      <w:pgMar w:top="1440" w:right="1440" w:bottom="1440" w:left="1440" w:header="720" w:footer="720" w:gutter="0"/>
-      <w:cols w:space="720"/>
-      <w:docGrid w:linePitch="360"/>
+      <w:pgMar w:left="1440" w:right="1440" w:header="0" w:top="1440" w:footer="0" w:bottom="1440" w:gutter="0"/>
+      <w:pgNumType w:fmt="decimal"/>
+      <w:formProt w:val="false"/>
+      <w:textDirection w:val="lrTb"/>
+      <w:docGrid w:type="default" w:linePitch="360" w:charSpace="4096"/>
     </w:sectPr>
   </w:body>
 </w:document>
 </file>
 
 <file path=word/numbering.xml><?xml version="1.0" encoding="utf-8"?>
-<w:numbering xmlns:wpc="http://schemas.microsoft.com/office/word/2010/wordprocessingCanvas" xmlns:cx="http://schemas.microsoft.com/office/drawing/2014/chartex" xmlns:cx1="http://schemas.microsoft.com/office/drawing/2015/9/8/chartex" xmlns:cx2="http://schemas.microsoft.com/office/drawing/2015/10/21/chartex" xmlns:cx3="http://schemas.microsoft.com/office/drawing/2016/5/9/chartex" xmlns:cx4="http://schemas.microsoft.com/office/drawing/2016/5/10/chartex" xmlns:cx5="http://schemas.microsoft.com/office/drawing/2016/5/11/chartex" xmlns:cx6="http://schemas.microsoft.com/office/drawing/2016/5/12/chartex" xmlns:cx7="http://schemas.microsoft.com/office/drawing/2016/5/13/chartex" xmlns:cx8="http://schemas.microsoft.com/office/drawing/2016/5/14/chartex" xmlns:mc="http://schemas.openxmlformats.org/markup-compatibility/2006" xmlns:aink="http://schemas.microsoft.com/office/drawing/2016/ink" xmlns:am3d="http://schemas.microsoft.com/office/drawing/2017/model3d" xmlns:o="urn:schemas-microsoft-com:office:office" xmlns:r="http://schemas.openxmlformats.org/officeDocument/2006/relationships" xmlns:m="http://schemas.openxmlformats.org/officeDocument/2006/math" xmlns:v="urn:schemas-microsoft-com:vml" xmlns:wp14="http://schemas.microsoft.com/office/word/2010/wordprocessingDrawing" xmlns:wp="http://schemas.openxmlformats.org/drawingml/2006/wordprocessingDrawing" xmlns:w10="urn:schemas-microsoft-com:office:word" xmlns:w="http://schemas.openxmlformats.org/wordprocessingml/2006/main" xmlns:w14="http://schemas.microsoft.com/office/word/2010/wordml" xmlns:w15="http://schemas.microsoft.com/office/word/2012/wordml" xmlns:w16cid="http://schemas.microsoft.com/office/word/2016/wordml/cid" xmlns:w16se="http://schemas.microsoft.com/office/word/2015/wordml/symex" xmlns:wpg="http://schemas.microsoft.com/office/word/2010/wordprocessingGroup" xmlns:wpi="http://schemas.microsoft.com/office/word/2010/wordprocessingInk" xmlns:wne="http://schemas.microsoft.com/office/word/2006/wordml" xmlns:wps="http://schemas.microsoft.com/office/word/2010/wordprocessingShape" mc:Ignorable="w14 w15 w16se w16cid wp14">
-  <w:abstractNum w:abstractNumId="0" w15:restartNumberingAfterBreak="0">
-    <w:nsid w:val="3B074B66"/>
-    <w:multiLevelType w:val="hybridMultilevel"/>
-    <w:tmpl w:val="9AAA11BC"/>
-    <w:lvl w:ilvl="0" w:tplc="04090001">
+<w:numbering xmlns:w="http://schemas.openxmlformats.org/wordprocessingml/2006/main" xmlns:o="urn:schemas-microsoft-com:office:office" xmlns:r="http://schemas.openxmlformats.org/officeDocument/2006/relationships" xmlns:v="urn:schemas-microsoft-com:vml">
+  <w:abstractNum w:abstractNumId="1">
+    <w:lvl w:ilvl="0">
       <w:start w:val="1"/>
       <w:numFmt w:val="bullet"/>
       <w:lvlText w:val=""/>
@@ -603,10 +604,10 @@
         <w:ind w:left="720" w:hanging="360"/>
       </w:pPr>
       <w:rPr>
-        <w:rFonts w:ascii="Symbol" w:hAnsi="Symbol" w:hint="default"/>
-      </w:rPr>
-    </w:lvl>
-    <w:lvl w:ilvl="1" w:tplc="04090003">
+        <w:rFonts w:ascii="Symbol" w:hAnsi="Symbol" w:cs="Symbol" w:hint="default"/>
+      </w:rPr>
+    </w:lvl>
+    <w:lvl w:ilvl="1">
       <w:start w:val="1"/>
       <w:numFmt w:val="bullet"/>
       <w:lvlText w:val="o"/>
@@ -616,9 +617,10 @@
       </w:pPr>
       <w:rPr>
         <w:rFonts w:ascii="Courier New" w:hAnsi="Courier New" w:cs="Courier New" w:hint="default"/>
-      </w:rPr>
-    </w:lvl>
-    <w:lvl w:ilvl="2" w:tplc="04090005" w:tentative="1">
+        <w:rFonts w:cs="Courier New"/>
+      </w:rPr>
+    </w:lvl>
+    <w:lvl w:ilvl="2">
       <w:start w:val="1"/>
       <w:numFmt w:val="bullet"/>
       <w:lvlText w:val=""/>
@@ -627,10 +629,10 @@
         <w:ind w:left="2160" w:hanging="360"/>
       </w:pPr>
       <w:rPr>
-        <w:rFonts w:ascii="Wingdings" w:hAnsi="Wingdings" w:hint="default"/>
-      </w:rPr>
-    </w:lvl>
-    <w:lvl w:ilvl="3" w:tplc="04090001" w:tentative="1">
+        <w:rFonts w:ascii="Wingdings" w:hAnsi="Wingdings" w:cs="Wingdings" w:hint="default"/>
+      </w:rPr>
+    </w:lvl>
+    <w:lvl w:ilvl="3">
       <w:start w:val="1"/>
       <w:numFmt w:val="bullet"/>
       <w:lvlText w:val=""/>
@@ -639,10 +641,10 @@
         <w:ind w:left="2880" w:hanging="360"/>
       </w:pPr>
       <w:rPr>
-        <w:rFonts w:ascii="Symbol" w:hAnsi="Symbol" w:hint="default"/>
-      </w:rPr>
-    </w:lvl>
-    <w:lvl w:ilvl="4" w:tplc="04090003" w:tentative="1">
+        <w:rFonts w:ascii="Symbol" w:hAnsi="Symbol" w:cs="Symbol" w:hint="default"/>
+      </w:rPr>
+    </w:lvl>
+    <w:lvl w:ilvl="4">
       <w:start w:val="1"/>
       <w:numFmt w:val="bullet"/>
       <w:lvlText w:val="o"/>
@@ -652,9 +654,10 @@
       </w:pPr>
       <w:rPr>
         <w:rFonts w:ascii="Courier New" w:hAnsi="Courier New" w:cs="Courier New" w:hint="default"/>
-      </w:rPr>
-    </w:lvl>
-    <w:lvl w:ilvl="5" w:tplc="04090005" w:tentative="1">
+        <w:rFonts w:cs="Courier New"/>
+      </w:rPr>
+    </w:lvl>
+    <w:lvl w:ilvl="5">
       <w:start w:val="1"/>
       <w:numFmt w:val="bullet"/>
       <w:lvlText w:val=""/>
@@ -663,10 +666,10 @@
         <w:ind w:left="4320" w:hanging="360"/>
       </w:pPr>
       <w:rPr>
-        <w:rFonts w:ascii="Wingdings" w:hAnsi="Wingdings" w:hint="default"/>
-      </w:rPr>
-    </w:lvl>
-    <w:lvl w:ilvl="6" w:tplc="04090001" w:tentative="1">
+        <w:rFonts w:ascii="Wingdings" w:hAnsi="Wingdings" w:cs="Wingdings" w:hint="default"/>
+      </w:rPr>
+    </w:lvl>
+    <w:lvl w:ilvl="6">
       <w:start w:val="1"/>
       <w:numFmt w:val="bullet"/>
       <w:lvlText w:val=""/>
@@ -675,10 +678,10 @@
         <w:ind w:left="5040" w:hanging="360"/>
       </w:pPr>
       <w:rPr>
-        <w:rFonts w:ascii="Symbol" w:hAnsi="Symbol" w:hint="default"/>
-      </w:rPr>
-    </w:lvl>
-    <w:lvl w:ilvl="7" w:tplc="04090003" w:tentative="1">
+        <w:rFonts w:ascii="Symbol" w:hAnsi="Symbol" w:cs="Symbol" w:hint="default"/>
+      </w:rPr>
+    </w:lvl>
+    <w:lvl w:ilvl="7">
       <w:start w:val="1"/>
       <w:numFmt w:val="bullet"/>
       <w:lvlText w:val="o"/>
@@ -688,9 +691,10 @@
       </w:pPr>
       <w:rPr>
         <w:rFonts w:ascii="Courier New" w:hAnsi="Courier New" w:cs="Courier New" w:hint="default"/>
-      </w:rPr>
-    </w:lvl>
-    <w:lvl w:ilvl="8" w:tplc="04090005" w:tentative="1">
+        <w:rFonts w:cs="Courier New"/>
+      </w:rPr>
+    </w:lvl>
+    <w:lvl w:ilvl="8">
       <w:start w:val="1"/>
       <w:numFmt w:val="bullet"/>
       <w:lvlText w:val=""/>
@@ -699,15 +703,12 @@
         <w:ind w:left="6480" w:hanging="360"/>
       </w:pPr>
       <w:rPr>
-        <w:rFonts w:ascii="Wingdings" w:hAnsi="Wingdings" w:hint="default"/>
+        <w:rFonts w:ascii="Wingdings" w:hAnsi="Wingdings" w:cs="Wingdings" w:hint="default"/>
       </w:rPr>
     </w:lvl>
   </w:abstractNum>
-  <w:abstractNum w:abstractNumId="1" w15:restartNumberingAfterBreak="0">
-    <w:nsid w:val="566811F4"/>
-    <w:multiLevelType w:val="hybridMultilevel"/>
-    <w:tmpl w:val="3C9CB74A"/>
-    <w:lvl w:ilvl="0" w:tplc="04090001">
+  <w:abstractNum w:abstractNumId="2">
+    <w:lvl w:ilvl="0">
       <w:start w:val="1"/>
       <w:numFmt w:val="bullet"/>
       <w:lvlText w:val=""/>
@@ -716,10 +717,10 @@
         <w:ind w:left="720" w:hanging="360"/>
       </w:pPr>
       <w:rPr>
-        <w:rFonts w:ascii="Symbol" w:hAnsi="Symbol" w:hint="default"/>
-      </w:rPr>
-    </w:lvl>
-    <w:lvl w:ilvl="1" w:tplc="04090003">
+        <w:rFonts w:ascii="Symbol" w:hAnsi="Symbol" w:cs="Symbol" w:hint="default"/>
+      </w:rPr>
+    </w:lvl>
+    <w:lvl w:ilvl="1">
       <w:start w:val="1"/>
       <w:numFmt w:val="bullet"/>
       <w:lvlText w:val="o"/>
@@ -729,9 +730,10 @@
       </w:pPr>
       <w:rPr>
         <w:rFonts w:ascii="Courier New" w:hAnsi="Courier New" w:cs="Courier New" w:hint="default"/>
-      </w:rPr>
-    </w:lvl>
-    <w:lvl w:ilvl="2" w:tplc="04090005">
+        <w:rFonts w:cs="Courier New"/>
+      </w:rPr>
+    </w:lvl>
+    <w:lvl w:ilvl="2">
       <w:start w:val="1"/>
       <w:numFmt w:val="bullet"/>
       <w:lvlText w:val=""/>
@@ -740,10 +742,10 @@
         <w:ind w:left="2160" w:hanging="360"/>
       </w:pPr>
       <w:rPr>
-        <w:rFonts w:ascii="Wingdings" w:hAnsi="Wingdings" w:hint="default"/>
-      </w:rPr>
-    </w:lvl>
-    <w:lvl w:ilvl="3" w:tplc="04090001" w:tentative="1">
+        <w:rFonts w:ascii="Wingdings" w:hAnsi="Wingdings" w:cs="Wingdings" w:hint="default"/>
+      </w:rPr>
+    </w:lvl>
+    <w:lvl w:ilvl="3">
       <w:start w:val="1"/>
       <w:numFmt w:val="bullet"/>
       <w:lvlText w:val=""/>
@@ -752,10 +754,10 @@
         <w:ind w:left="2880" w:hanging="360"/>
       </w:pPr>
       <w:rPr>
-        <w:rFonts w:ascii="Symbol" w:hAnsi="Symbol" w:hint="default"/>
-      </w:rPr>
-    </w:lvl>
-    <w:lvl w:ilvl="4" w:tplc="04090003" w:tentative="1">
+        <w:rFonts w:ascii="Symbol" w:hAnsi="Symbol" w:cs="Symbol" w:hint="default"/>
+      </w:rPr>
+    </w:lvl>
+    <w:lvl w:ilvl="4">
       <w:start w:val="1"/>
       <w:numFmt w:val="bullet"/>
       <w:lvlText w:val="o"/>
@@ -765,9 +767,10 @@
       </w:pPr>
       <w:rPr>
         <w:rFonts w:ascii="Courier New" w:hAnsi="Courier New" w:cs="Courier New" w:hint="default"/>
-      </w:rPr>
-    </w:lvl>
-    <w:lvl w:ilvl="5" w:tplc="04090005" w:tentative="1">
+        <w:rFonts w:cs="Courier New"/>
+      </w:rPr>
+    </w:lvl>
+    <w:lvl w:ilvl="5">
       <w:start w:val="1"/>
       <w:numFmt w:val="bullet"/>
       <w:lvlText w:val=""/>
@@ -776,10 +779,10 @@
         <w:ind w:left="4320" w:hanging="360"/>
       </w:pPr>
       <w:rPr>
-        <w:rFonts w:ascii="Wingdings" w:hAnsi="Wingdings" w:hint="default"/>
-      </w:rPr>
-    </w:lvl>
-    <w:lvl w:ilvl="6" w:tplc="04090001" w:tentative="1">
+        <w:rFonts w:ascii="Wingdings" w:hAnsi="Wingdings" w:cs="Wingdings" w:hint="default"/>
+      </w:rPr>
+    </w:lvl>
+    <w:lvl w:ilvl="6">
       <w:start w:val="1"/>
       <w:numFmt w:val="bullet"/>
       <w:lvlText w:val=""/>
@@ -788,10 +791,10 @@
         <w:ind w:left="5040" w:hanging="360"/>
       </w:pPr>
       <w:rPr>
-        <w:rFonts w:ascii="Symbol" w:hAnsi="Symbol" w:hint="default"/>
-      </w:rPr>
-    </w:lvl>
-    <w:lvl w:ilvl="7" w:tplc="04090003" w:tentative="1">
+        <w:rFonts w:ascii="Symbol" w:hAnsi="Symbol" w:cs="Symbol" w:hint="default"/>
+      </w:rPr>
+    </w:lvl>
+    <w:lvl w:ilvl="7">
       <w:start w:val="1"/>
       <w:numFmt w:val="bullet"/>
       <w:lvlText w:val="o"/>
@@ -801,9 +804,10 @@
       </w:pPr>
       <w:rPr>
         <w:rFonts w:ascii="Courier New" w:hAnsi="Courier New" w:cs="Courier New" w:hint="default"/>
-      </w:rPr>
-    </w:lvl>
-    <w:lvl w:ilvl="8" w:tplc="04090005" w:tentative="1">
+        <w:rFonts w:cs="Courier New"/>
+      </w:rPr>
+    </w:lvl>
+    <w:lvl w:ilvl="8">
       <w:start w:val="1"/>
       <w:numFmt w:val="bullet"/>
       <w:lvlText w:val=""/>
@@ -812,47 +816,140 @@
         <w:ind w:left="6480" w:hanging="360"/>
       </w:pPr>
       <w:rPr>
-        <w:rFonts w:ascii="Wingdings" w:hAnsi="Wingdings" w:hint="default"/>
-      </w:rPr>
+        <w:rFonts w:ascii="Wingdings" w:hAnsi="Wingdings" w:cs="Wingdings" w:hint="default"/>
+      </w:rPr>
+    </w:lvl>
+  </w:abstractNum>
+  <w:abstractNum w:abstractNumId="3">
+    <w:lvl w:ilvl="0">
+      <w:start w:val="1"/>
+      <w:numFmt w:val="none"/>
+      <w:suff w:val="nothing"/>
+      <w:lvlText w:val=""/>
+      <w:lvlJc w:val="left"/>
+      <w:pPr>
+        <w:ind w:left="0" w:hanging="0"/>
+      </w:pPr>
+    </w:lvl>
+    <w:lvl w:ilvl="1">
+      <w:start w:val="1"/>
+      <w:numFmt w:val="none"/>
+      <w:suff w:val="nothing"/>
+      <w:lvlText w:val=""/>
+      <w:lvlJc w:val="left"/>
+      <w:pPr>
+        <w:ind w:left="0" w:hanging="0"/>
+      </w:pPr>
+    </w:lvl>
+    <w:lvl w:ilvl="2">
+      <w:start w:val="1"/>
+      <w:numFmt w:val="none"/>
+      <w:suff w:val="nothing"/>
+      <w:lvlText w:val=""/>
+      <w:lvlJc w:val="left"/>
+      <w:pPr>
+        <w:ind w:left="0" w:hanging="0"/>
+      </w:pPr>
+    </w:lvl>
+    <w:lvl w:ilvl="3">
+      <w:start w:val="1"/>
+      <w:numFmt w:val="none"/>
+      <w:suff w:val="nothing"/>
+      <w:lvlText w:val=""/>
+      <w:lvlJc w:val="left"/>
+      <w:pPr>
+        <w:ind w:left="0" w:hanging="0"/>
+      </w:pPr>
+    </w:lvl>
+    <w:lvl w:ilvl="4">
+      <w:start w:val="1"/>
+      <w:numFmt w:val="none"/>
+      <w:suff w:val="nothing"/>
+      <w:lvlText w:val=""/>
+      <w:lvlJc w:val="left"/>
+      <w:pPr>
+        <w:ind w:left="0" w:hanging="0"/>
+      </w:pPr>
+    </w:lvl>
+    <w:lvl w:ilvl="5">
+      <w:start w:val="1"/>
+      <w:numFmt w:val="none"/>
+      <w:suff w:val="nothing"/>
+      <w:lvlText w:val=""/>
+      <w:lvlJc w:val="left"/>
+      <w:pPr>
+        <w:ind w:left="0" w:hanging="0"/>
+      </w:pPr>
+    </w:lvl>
+    <w:lvl w:ilvl="6">
+      <w:start w:val="1"/>
+      <w:numFmt w:val="none"/>
+      <w:suff w:val="nothing"/>
+      <w:lvlText w:val=""/>
+      <w:lvlJc w:val="left"/>
+      <w:pPr>
+        <w:ind w:left="0" w:hanging="0"/>
+      </w:pPr>
+    </w:lvl>
+    <w:lvl w:ilvl="7">
+      <w:start w:val="1"/>
+      <w:numFmt w:val="none"/>
+      <w:suff w:val="nothing"/>
+      <w:lvlText w:val=""/>
+      <w:lvlJc w:val="left"/>
+      <w:pPr>
+        <w:ind w:left="0" w:hanging="0"/>
+      </w:pPr>
+    </w:lvl>
+    <w:lvl w:ilvl="8">
+      <w:start w:val="1"/>
+      <w:numFmt w:val="none"/>
+      <w:suff w:val="nothing"/>
+      <w:lvlText w:val=""/>
+      <w:lvlJc w:val="left"/>
+      <w:pPr>
+        <w:ind w:left="0" w:hanging="0"/>
+      </w:pPr>
     </w:lvl>
   </w:abstractNum>
   <w:num w:numId="1">
-    <w:abstractNumId w:val="0"/>
+    <w:abstractNumId w:val="1"/>
   </w:num>
   <w:num w:numId="2">
-    <w:abstractNumId w:val="1"/>
+    <w:abstractNumId w:val="2"/>
+  </w:num>
+  <w:num w:numId="3">
+    <w:abstractNumId w:val="3"/>
   </w:num>
 </w:numbering>
 </file>
 
 <file path=word/styles.xml><?xml version="1.0" encoding="utf-8"?>
-<w:styles xmlns:mc="http://schemas.openxmlformats.org/markup-compatibility/2006" xmlns:r="http://schemas.openxmlformats.org/officeDocument/2006/relationships" xmlns:w="http://schemas.openxmlformats.org/wordprocessingml/2006/main" xmlns:w14="http://schemas.microsoft.com/office/word/2010/wordml" xmlns:w15="http://schemas.microsoft.com/office/word/2012/wordml" xmlns:w16cid="http://schemas.microsoft.com/office/word/2016/wordml/cid" xmlns:w16se="http://schemas.microsoft.com/office/word/2015/wordml/symex" mc:Ignorable="w14 w15 w16se w16cid">
+<w:styles xmlns:w="http://schemas.openxmlformats.org/wordprocessingml/2006/main" xmlns:w14="http://schemas.microsoft.com/office/word/2010/wordml" xmlns:mc="http://schemas.openxmlformats.org/markup-compatibility/2006" mc:Ignorable="w14">
   <w:docDefaults>
     <w:rPrDefault>
       <w:rPr>
-        <w:rFonts w:asciiTheme="minorHAnsi" w:eastAsiaTheme="minorHAnsi" w:hAnsiTheme="minorHAnsi" w:cstheme="minorBidi"/>
+        <w:rFonts w:ascii="Calibri" w:hAnsi="Calibri" w:eastAsia="Calibri" w:cs="" w:asciiTheme="minorHAnsi" w:cstheme="minorBidi" w:eastAsiaTheme="minorHAnsi" w:hAnsiTheme="minorHAnsi"/>
         <w:sz w:val="22"/>
         <w:szCs w:val="22"/>
         <w:lang w:val="en-US" w:eastAsia="en-US" w:bidi="ar-SA"/>
       </w:rPr>
     </w:rPrDefault>
     <w:pPrDefault>
-      <w:pPr>
-        <w:spacing w:after="160" w:line="259" w:lineRule="auto"/>
-      </w:pPr>
+      <w:pPr/>
     </w:pPrDefault>
   </w:docDefaults>
   <w:latentStyles w:defLockedState="0" w:defUIPriority="99" w:defSemiHidden="0" w:defUnhideWhenUsed="0" w:defQFormat="0" w:count="376">
     <w:lsdException w:name="Normal" w:uiPriority="0" w:qFormat="1"/>
     <w:lsdException w:name="heading 1" w:uiPriority="9" w:qFormat="1"/>
-    <w:lsdException w:name="heading 2" w:semiHidden="1" w:uiPriority="9" w:unhideWhenUsed="1" w:qFormat="1"/>
-    <w:lsdException w:name="heading 3" w:semiHidden="1" w:uiPriority="9" w:unhideWhenUsed="1" w:qFormat="1"/>
-    <w:lsdException w:name="heading 4" w:semiHidden="1" w:uiPriority="9" w:unhideWhenUsed="1" w:qFormat="1"/>
-    <w:lsdException w:name="heading 5" w:semiHidden="1" w:uiPriority="9" w:unhideWhenUsed="1" w:qFormat="1"/>
-    <w:lsdException w:name="heading 6" w:semiHidden="1" w:uiPriority="9" w:unhideWhenUsed="1" w:qFormat="1"/>
-    <w:lsdException w:name="heading 7" w:semiHidden="1" w:uiPriority="9" w:unhideWhenUsed="1" w:qFormat="1"/>
-    <w:lsdException w:name="heading 8" w:semiHidden="1" w:uiPriority="9" w:unhideWhenUsed="1" w:qFormat="1"/>
-    <w:lsdException w:name="heading 9" w:semiHidden="1" w:uiPriority="9" w:unhideWhenUsed="1" w:qFormat="1"/>
+    <w:lsdException w:name="heading 2" w:uiPriority="9" w:semiHidden="1" w:unhideWhenUsed="1" w:qFormat="1"/>
+    <w:lsdException w:name="heading 3" w:uiPriority="9" w:semiHidden="1" w:unhideWhenUsed="1" w:qFormat="1"/>
+    <w:lsdException w:name="heading 4" w:uiPriority="9" w:semiHidden="1" w:unhideWhenUsed="1" w:qFormat="1"/>
+    <w:lsdException w:name="heading 5" w:uiPriority="9" w:semiHidden="1" w:unhideWhenUsed="1" w:qFormat="1"/>
+    <w:lsdException w:name="heading 6" w:uiPriority="9" w:semiHidden="1" w:unhideWhenUsed="1" w:qFormat="1"/>
+    <w:lsdException w:name="heading 7" w:uiPriority="9" w:semiHidden="1" w:unhideWhenUsed="1" w:qFormat="1"/>
+    <w:lsdException w:name="heading 8" w:uiPriority="9" w:semiHidden="1" w:unhideWhenUsed="1" w:qFormat="1"/>
+    <w:lsdException w:name="heading 9" w:uiPriority="9" w:semiHidden="1" w:unhideWhenUsed="1" w:qFormat="1"/>
     <w:lsdException w:name="index 1" w:semiHidden="1" w:unhideWhenUsed="1"/>
     <w:lsdException w:name="index 2" w:semiHidden="1" w:unhideWhenUsed="1"/>
     <w:lsdException w:name="index 3" w:semiHidden="1" w:unhideWhenUsed="1"/>
@@ -862,22 +959,22 @@
     <w:lsdException w:name="index 7" w:semiHidden="1" w:unhideWhenUsed="1"/>
     <w:lsdException w:name="index 8" w:semiHidden="1" w:unhideWhenUsed="1"/>
     <w:lsdException w:name="index 9" w:semiHidden="1" w:unhideWhenUsed="1"/>
-    <w:lsdException w:name="toc 1" w:semiHidden="1" w:uiPriority="39" w:unhideWhenUsed="1"/>
-    <w:lsdException w:name="toc 2" w:semiHidden="1" w:uiPriority="39" w:unhideWhenUsed="1"/>
-    <w:lsdException w:name="toc 3" w:semiHidden="1" w:uiPriority="39" w:unhideWhenUsed="1"/>
-    <w:lsdException w:name="toc 4" w:semiHidden="1" w:uiPriority="39" w:unhideWhenUsed="1"/>
-    <w:lsdException w:name="toc 5" w:semiHidden="1" w:uiPriority="39" w:unhideWhenUsed="1"/>
-    <w:lsdException w:name="toc 6" w:semiHidden="1" w:uiPriority="39" w:unhideWhenUsed="1"/>
-    <w:lsdException w:name="toc 7" w:semiHidden="1" w:uiPriority="39" w:unhideWhenUsed="1"/>
-    <w:lsdException w:name="toc 8" w:semiHidden="1" w:uiPriority="39" w:unhideWhenUsed="1"/>
-    <w:lsdException w:name="toc 9" w:semiHidden="1" w:uiPriority="39" w:unhideWhenUsed="1"/>
+    <w:lsdException w:name="toc 1" w:uiPriority="39" w:semiHidden="1" w:unhideWhenUsed="1"/>
+    <w:lsdException w:name="toc 2" w:uiPriority="39" w:semiHidden="1" w:unhideWhenUsed="1"/>
+    <w:lsdException w:name="toc 3" w:uiPriority="39" w:semiHidden="1" w:unhideWhenUsed="1"/>
+    <w:lsdException w:name="toc 4" w:uiPriority="39" w:semiHidden="1" w:unhideWhenUsed="1"/>
+    <w:lsdException w:name="toc 5" w:uiPriority="39" w:semiHidden="1" w:unhideWhenUsed="1"/>
+    <w:lsdException w:name="toc 6" w:uiPriority="39" w:semiHidden="1" w:unhideWhenUsed="1"/>
+    <w:lsdException w:name="toc 7" w:uiPriority="39" w:semiHidden="1" w:unhideWhenUsed="1"/>
+    <w:lsdException w:name="toc 8" w:uiPriority="39" w:semiHidden="1" w:unhideWhenUsed="1"/>
+    <w:lsdException w:name="toc 9" w:uiPriority="39" w:semiHidden="1" w:unhideWhenUsed="1"/>
     <w:lsdException w:name="Normal Indent" w:semiHidden="1" w:unhideWhenUsed="1"/>
     <w:lsdException w:name="footnote text" w:semiHidden="1" w:unhideWhenUsed="1"/>
     <w:lsdException w:name="annotation text" w:semiHidden="1" w:unhideWhenUsed="1"/>
     <w:lsdException w:name="header" w:semiHidden="1" w:unhideWhenUsed="1"/>
     <w:lsdException w:name="footer" w:semiHidden="1" w:unhideWhenUsed="1"/>
     <w:lsdException w:name="index heading" w:semiHidden="1" w:unhideWhenUsed="1"/>
-    <w:lsdException w:name="caption" w:semiHidden="1" w:uiPriority="35" w:unhideWhenUsed="1" w:qFormat="1"/>
+    <w:lsdException w:name="caption" w:uiPriority="35" w:semiHidden="1" w:unhideWhenUsed="1" w:qFormat="1"/>
     <w:lsdException w:name="table of figures" w:semiHidden="1" w:unhideWhenUsed="1"/>
     <w:lsdException w:name="envelope address" w:semiHidden="1" w:unhideWhenUsed="1"/>
     <w:lsdException w:name="envelope return" w:semiHidden="1" w:unhideWhenUsed="1"/>
@@ -908,7 +1005,7 @@
     <w:lsdException w:name="Title" w:uiPriority="10" w:qFormat="1"/>
     <w:lsdException w:name="Closing" w:semiHidden="1" w:unhideWhenUsed="1"/>
     <w:lsdException w:name="Signature" w:semiHidden="1" w:unhideWhenUsed="1"/>
-    <w:lsdException w:name="Default Paragraph Font" w:semiHidden="1" w:uiPriority="1" w:unhideWhenUsed="1"/>
+    <w:lsdException w:name="Default Paragraph Font" w:uiPriority="1" w:semiHidden="1" w:unhideWhenUsed="1"/>
     <w:lsdException w:name="Body Text" w:semiHidden="1" w:unhideWhenUsed="1"/>
     <w:lsdException w:name="Body Text Indent" w:semiHidden="1" w:unhideWhenUsed="1"/>
     <w:lsdException w:name="List Continue" w:semiHidden="1" w:unhideWhenUsed="1"/>
@@ -1105,8 +1202,8 @@
     <w:lsdException w:name="Subtle Reference" w:uiPriority="31" w:qFormat="1"/>
     <w:lsdException w:name="Intense Reference" w:uiPriority="32" w:qFormat="1"/>
     <w:lsdException w:name="Book Title" w:uiPriority="33" w:qFormat="1"/>
-    <w:lsdException w:name="Bibliography" w:semiHidden="1" w:uiPriority="37" w:unhideWhenUsed="1"/>
-    <w:lsdException w:name="TOC Heading" w:semiHidden="1" w:uiPriority="39" w:unhideWhenUsed="1" w:qFormat="1"/>
+    <w:lsdException w:name="Bibliography" w:uiPriority="37" w:semiHidden="1" w:unhideWhenUsed="1"/>
+    <w:lsdException w:name="TOC Heading" w:uiPriority="39" w:semiHidden="1" w:unhideWhenUsed="1" w:qFormat="1"/>
     <w:lsdException w:name="Plain Table 1" w:uiPriority="41"/>
     <w:lsdException w:name="Plain Table 2" w:uiPriority="42"/>
     <w:lsdException w:name="Plain Table 3" w:uiPriority="43"/>
@@ -1217,15 +1314,151 @@
     <w:lsdException w:name="Unresolved Mention" w:semiHidden="1" w:unhideWhenUsed="1"/>
     <w:lsdException w:name="Smart Link" w:semiHidden="1" w:unhideWhenUsed="1"/>
   </w:latentStyles>
-  <w:style w:type="paragraph" w:default="1" w:styleId="Normal">
+  <w:style w:type="paragraph" w:styleId="Normal" w:default="1">
     <w:name w:val="Normal"/>
     <w:qFormat/>
+    <w:pPr>
+      <w:widowControl/>
+      <w:bidi w:val="0"/>
+      <w:spacing w:lineRule="auto" w:line="259" w:before="0" w:after="160"/>
+      <w:jc w:val="left"/>
+    </w:pPr>
+    <w:rPr>
+      <w:rFonts w:ascii="Calibri" w:hAnsi="Calibri" w:eastAsia="Calibri" w:cs="" w:asciiTheme="minorHAnsi" w:cstheme="minorBidi" w:eastAsiaTheme="minorHAnsi" w:hAnsiTheme="minorHAnsi"/>
+      <w:color w:val="auto"/>
+      <w:kern w:val="0"/>
+      <w:sz w:val="22"/>
+      <w:szCs w:val="22"/>
+      <w:lang w:val="en-US" w:eastAsia="en-US" w:bidi="ar-SA"/>
+    </w:rPr>
   </w:style>
-  <w:style w:type="character" w:default="1" w:styleId="DefaultParagraphFont">
+  <w:style w:type="character" w:styleId="DefaultParagraphFont" w:default="1">
     <w:name w:val="Default Paragraph Font"/>
     <w:uiPriority w:val="1"/>
     <w:semiHidden/>
     <w:unhideWhenUsed/>
+    <w:qFormat/>
+    <w:rPr/>
+  </w:style>
+  <w:style w:type="character" w:styleId="ListLabel1">
+    <w:name w:val="ListLabel 1"/>
+    <w:qFormat/>
+    <w:rPr>
+      <w:rFonts w:cs="Courier New"/>
+    </w:rPr>
+  </w:style>
+  <w:style w:type="character" w:styleId="ListLabel2">
+    <w:name w:val="ListLabel 2"/>
+    <w:qFormat/>
+    <w:rPr>
+      <w:rFonts w:cs="Courier New"/>
+    </w:rPr>
+  </w:style>
+  <w:style w:type="character" w:styleId="ListLabel3">
+    <w:name w:val="ListLabel 3"/>
+    <w:qFormat/>
+    <w:rPr>
+      <w:rFonts w:cs="Courier New"/>
+    </w:rPr>
+  </w:style>
+  <w:style w:type="character" w:styleId="ListLabel4">
+    <w:name w:val="ListLabel 4"/>
+    <w:qFormat/>
+    <w:rPr>
+      <w:rFonts w:cs="Courier New"/>
+    </w:rPr>
+  </w:style>
+  <w:style w:type="character" w:styleId="ListLabel5">
+    <w:name w:val="ListLabel 5"/>
+    <w:qFormat/>
+    <w:rPr>
+      <w:rFonts w:cs="Courier New"/>
+    </w:rPr>
+  </w:style>
+  <w:style w:type="character" w:styleId="ListLabel6">
+    <w:name w:val="ListLabel 6"/>
+    <w:qFormat/>
+    <w:rPr>
+      <w:rFonts w:cs="Courier New"/>
+    </w:rPr>
+  </w:style>
+  <w:style w:type="paragraph" w:styleId="Heading">
+    <w:name w:val="Heading"/>
+    <w:basedOn w:val="Normal"/>
+    <w:next w:val="TextBody"/>
+    <w:qFormat/>
+    <w:pPr>
+      <w:keepNext w:val="true"/>
+      <w:spacing w:before="240" w:after="120"/>
+    </w:pPr>
+    <w:rPr>
+      <w:rFonts w:ascii="Liberation Sans" w:hAnsi="Liberation Sans" w:eastAsia="Microsoft YaHei" w:cs="Mangal"/>
+      <w:sz w:val="28"/>
+      <w:szCs w:val="28"/>
+    </w:rPr>
+  </w:style>
+  <w:style w:type="paragraph" w:styleId="TextBody">
+    <w:name w:val="Body Text"/>
+    <w:basedOn w:val="Normal"/>
+    <w:pPr>
+      <w:spacing w:lineRule="auto" w:line="276" w:before="0" w:after="140"/>
+    </w:pPr>
+    <w:rPr/>
+  </w:style>
+  <w:style w:type="paragraph" w:styleId="List">
+    <w:name w:val="List"/>
+    <w:basedOn w:val="TextBody"/>
+    <w:pPr/>
+    <w:rPr>
+      <w:rFonts w:cs="Mangal"/>
+    </w:rPr>
+  </w:style>
+  <w:style w:type="paragraph" w:styleId="Caption">
+    <w:name w:val="Caption"/>
+    <w:basedOn w:val="Normal"/>
+    <w:qFormat/>
+    <w:pPr>
+      <w:suppressLineNumbers/>
+      <w:spacing w:before="120" w:after="120"/>
+    </w:pPr>
+    <w:rPr>
+      <w:rFonts w:cs="Mangal"/>
+      <w:i/>
+      <w:iCs/>
+      <w:sz w:val="24"/>
+      <w:szCs w:val="24"/>
+    </w:rPr>
+  </w:style>
+  <w:style w:type="paragraph" w:styleId="Index">
+    <w:name w:val="Index"/>
+    <w:basedOn w:val="Normal"/>
+    <w:qFormat/>
+    <w:pPr>
+      <w:suppressLineNumbers/>
+    </w:pPr>
+    <w:rPr>
+      <w:rFonts w:cs="Mangal"/>
+    </w:rPr>
+  </w:style>
+  <w:style w:type="paragraph" w:styleId="ListParagraph">
+    <w:name w:val="List Paragraph"/>
+    <w:basedOn w:val="Normal"/>
+    <w:uiPriority w:val="34"/>
+    <w:qFormat/>
+    <w:rsid w:val="00c77aeb"/>
+    <w:pPr>
+      <w:spacing w:before="0" w:after="160"/>
+      <w:ind w:left="720" w:hanging="0"/>
+      <w:contextualSpacing/>
+    </w:pPr>
+    <w:rPr/>
+  </w:style>
+  <w:style w:type="numbering" w:styleId="NoList" w:default="1">
+    <w:name w:val="No List"/>
+    <w:uiPriority w:val="99"/>
+    <w:semiHidden/>
+    <w:unhideWhenUsed/>
+    <w:qFormat/>
   </w:style>
   <w:style w:type="table" w:default="1" w:styleId="TableNormal">
     <w:name w:val="Normal Table"/>
@@ -1241,23 +1474,6 @@
         <w:right w:w="108" w:type="dxa"/>
       </w:tblCellMar>
     </w:tblPr>
-  </w:style>
-  <w:style w:type="numbering" w:default="1" w:styleId="NoList">
-    <w:name w:val="No List"/>
-    <w:uiPriority w:val="99"/>
-    <w:semiHidden/>
-    <w:unhideWhenUsed/>
-  </w:style>
-  <w:style w:type="paragraph" w:styleId="ListParagraph">
-    <w:name w:val="List Paragraph"/>
-    <w:basedOn w:val="Normal"/>
-    <w:uiPriority w:val="34"/>
-    <w:qFormat/>
-    <w:rsid w:val="00C77AEB"/>
-    <w:pPr>
-      <w:ind w:left="720"/>
-      <w:contextualSpacing/>
-    </w:pPr>
   </w:style>
 </w:styles>
 </file>

</xml_diff>

<commit_message>
Added Line and LineSegment classes
Added Line and LineSegment classes to hopefully make collision check easier
</commit_message>
<xml_diff>
--- a/engine_design.docx
+++ b/engine_design.docx
@@ -1,12 +1,10 @@
 
 <file path=word/document.xml><?xml version="1.0" encoding="utf-8"?>
-<w:document xmlns:o="urn:schemas-microsoft-com:office:office" xmlns:r="http://schemas.openxmlformats.org/officeDocument/2006/relationships" xmlns:v="urn:schemas-microsoft-com:vml" xmlns:w="http://schemas.openxmlformats.org/wordprocessingml/2006/main" xmlns:w10="urn:schemas-microsoft-com:office:word" xmlns:wp="http://schemas.openxmlformats.org/drawingml/2006/wordprocessingDrawing" xmlns:wps="http://schemas.microsoft.com/office/word/2010/wordprocessingShape" xmlns:wpg="http://schemas.microsoft.com/office/word/2010/wordprocessingGroup" xmlns:mc="http://schemas.openxmlformats.org/markup-compatibility/2006" xmlns:wp14="http://schemas.microsoft.com/office/word/2010/wordprocessingDrawing" xmlns:w14="http://schemas.microsoft.com/office/word/2010/wordml" mc:Ignorable="w14 wp14">
+<w:document xmlns:wpc="http://schemas.microsoft.com/office/word/2010/wordprocessingCanvas" xmlns:cx="http://schemas.microsoft.com/office/drawing/2014/chartex" xmlns:cx1="http://schemas.microsoft.com/office/drawing/2015/9/8/chartex" xmlns:cx2="http://schemas.microsoft.com/office/drawing/2015/10/21/chartex" xmlns:cx3="http://schemas.microsoft.com/office/drawing/2016/5/9/chartex" xmlns:cx4="http://schemas.microsoft.com/office/drawing/2016/5/10/chartex" xmlns:cx5="http://schemas.microsoft.com/office/drawing/2016/5/11/chartex" xmlns:cx6="http://schemas.microsoft.com/office/drawing/2016/5/12/chartex" xmlns:cx7="http://schemas.microsoft.com/office/drawing/2016/5/13/chartex" xmlns:cx8="http://schemas.microsoft.com/office/drawing/2016/5/14/chartex" xmlns:mc="http://schemas.openxmlformats.org/markup-compatibility/2006" xmlns:aink="http://schemas.microsoft.com/office/drawing/2016/ink" xmlns:am3d="http://schemas.microsoft.com/office/drawing/2017/model3d" xmlns:o="urn:schemas-microsoft-com:office:office" xmlns:r="http://schemas.openxmlformats.org/officeDocument/2006/relationships" xmlns:m="http://schemas.openxmlformats.org/officeDocument/2006/math" xmlns:v="urn:schemas-microsoft-com:vml" xmlns:wp14="http://schemas.microsoft.com/office/word/2010/wordprocessingDrawing" xmlns:wp="http://schemas.openxmlformats.org/drawingml/2006/wordprocessingDrawing" xmlns:w10="urn:schemas-microsoft-com:office:word" xmlns:w="http://schemas.openxmlformats.org/wordprocessingml/2006/main" xmlns:w14="http://schemas.microsoft.com/office/word/2010/wordml" xmlns:w15="http://schemas.microsoft.com/office/word/2012/wordml" xmlns:w16cid="http://schemas.microsoft.com/office/word/2016/wordml/cid" xmlns:w16se="http://schemas.microsoft.com/office/word/2015/wordml/symex" xmlns:wpg="http://schemas.microsoft.com/office/word/2010/wordprocessingGroup" xmlns:wpi="http://schemas.microsoft.com/office/word/2010/wordprocessingInk" xmlns:wne="http://schemas.microsoft.com/office/word/2006/wordml" xmlns:wps="http://schemas.microsoft.com/office/word/2010/wordprocessingShape" mc:Ignorable="w14 w15 w16se w16cid wp14">
   <w:body>
     <w:p>
       <w:pPr>
-        <w:pStyle w:val="Normal"/>
-        <w:rPr>
-          <w:b/>
+        <w:rPr>
           <w:b/>
           <w:sz w:val="40"/>
           <w:u w:val="single"/>
@@ -23,9 +21,7 @@
     </w:p>
     <w:p>
       <w:pPr>
-        <w:pStyle w:val="Normal"/>
-        <w:spacing w:before="0" w:after="0"/>
-        <w:rPr/>
+        <w:spacing w:after="0"/>
       </w:pPr>
       <w:r>
         <w:rPr>
@@ -34,9 +30,10 @@
         <w:t>Point2D:</w:t>
       </w:r>
       <w:r>
-        <w:rPr/>
-        <w:t xml:space="preserve"> A 2D point consisting of 2 coordinates. On top of this, should include some methods and operators for handling interactions of points.</w:t>
-      </w:r>
+        <w:t xml:space="preserve"> A 2D point consisting of 2 coordinates. On top of this, should include some methods and operators for handling interactions of points. (Can use a Vector2 class instead)</w:t>
+      </w:r>
+      <w:bookmarkStart w:id="0" w:name="_GoBack"/>
+      <w:bookmarkEnd w:id="0"/>
     </w:p>
     <w:p>
       <w:pPr>
@@ -45,10 +42,8 @@
           <w:ilvl w:val="0"/>
           <w:numId w:val="1"/>
         </w:numPr>
-        <w:spacing w:before="0" w:after="0"/>
-        <w:contextualSpacing/>
-        <w:rPr>
-          <w:i/>
+        <w:spacing w:after="0"/>
+        <w:rPr>
           <w:i/>
         </w:rPr>
       </w:pPr>
@@ -66,12 +61,9 @@
           <w:ilvl w:val="1"/>
           <w:numId w:val="1"/>
         </w:numPr>
-        <w:spacing w:before="0" w:after="0"/>
-        <w:contextualSpacing/>
-        <w:rPr/>
-      </w:pPr>
-      <w:r>
-        <w:rPr/>
+        <w:spacing w:after="0"/>
+      </w:pPr>
+      <w:r>
         <w:t>The x coordinate of the point</w:t>
       </w:r>
     </w:p>
@@ -82,10 +74,8 @@
           <w:ilvl w:val="0"/>
           <w:numId w:val="1"/>
         </w:numPr>
-        <w:spacing w:before="0" w:after="0"/>
-        <w:contextualSpacing/>
-        <w:rPr>
-          <w:i/>
+        <w:spacing w:after="0"/>
+        <w:rPr>
           <w:i/>
         </w:rPr>
       </w:pPr>
@@ -103,12 +93,9 @@
           <w:ilvl w:val="1"/>
           <w:numId w:val="1"/>
         </w:numPr>
-        <w:spacing w:before="0" w:after="0"/>
-        <w:contextualSpacing/>
-        <w:rPr/>
-      </w:pPr>
-      <w:r>
-        <w:rPr/>
+        <w:spacing w:after="0"/>
+      </w:pPr>
+      <w:r>
         <w:t>The y coordinate of the point</w:t>
       </w:r>
     </w:p>
@@ -119,18 +106,44 @@
           <w:ilvl w:val="0"/>
           <w:numId w:val="1"/>
         </w:numPr>
-        <w:spacing w:before="0" w:after="0"/>
-        <w:contextualSpacing/>
+        <w:spacing w:after="0"/>
         <w:rPr>
           <w:i/>
+        </w:rPr>
+      </w:pPr>
+      <w:r>
+        <w:rPr>
           <w:i/>
         </w:rPr>
-      </w:pPr>
+        <w:t xml:space="preserve">static float </w:t>
+      </w:r>
+      <w:proofErr w:type="spellStart"/>
+      <w:proofErr w:type="gramStart"/>
       <w:r>
         <w:rPr>
           <w:i/>
         </w:rPr>
-        <w:t>static float findSlope(point2D point1, point2)</w:t>
+        <w:t>findSlope</w:t>
+      </w:r>
+      <w:proofErr w:type="spellEnd"/>
+      <w:r>
+        <w:rPr>
+          <w:i/>
+        </w:rPr>
+        <w:t>(</w:t>
+      </w:r>
+      <w:proofErr w:type="gramEnd"/>
+      <w:r>
+        <w:rPr>
+          <w:i/>
+        </w:rPr>
+        <w:t>point2D point1, poin</w:t>
+      </w:r>
+      <w:r>
+        <w:rPr>
+          <w:i/>
+        </w:rPr>
+        <w:t>t2)</w:t>
       </w:r>
     </w:p>
     <w:p>
@@ -140,30 +153,20 @@
           <w:ilvl w:val="1"/>
           <w:numId w:val="1"/>
         </w:numPr>
-        <w:spacing w:before="0" w:after="0"/>
-        <w:contextualSpacing/>
-        <w:rPr/>
-      </w:pPr>
-      <w:r>
-        <w:rPr/>
+        <w:spacing w:after="0"/>
+      </w:pPr>
+      <w:r>
         <w:t>Should find the slope between point1 and point2</w:t>
       </w:r>
     </w:p>
     <w:p>
       <w:pPr>
-        <w:pStyle w:val="Normal"/>
-        <w:spacing w:before="0" w:after="0"/>
-        <w:rPr/>
-      </w:pPr>
-      <w:r>
-        <w:rPr/>
-      </w:r>
-    </w:p>
-    <w:p>
-      <w:pPr>
-        <w:pStyle w:val="Normal"/>
-        <w:spacing w:before="0" w:after="0"/>
-        <w:rPr/>
+        <w:spacing w:after="0"/>
+      </w:pPr>
+    </w:p>
+    <w:p>
+      <w:pPr>
+        <w:spacing w:after="0"/>
       </w:pPr>
       <w:r>
         <w:rPr>
@@ -172,8 +175,10 @@
         <w:t>Shape:</w:t>
       </w:r>
       <w:r>
-        <w:rPr/>
-        <w:t xml:space="preserve"> A class that handles shapes for collision detection. Will store an array of Point2Ds, then use SAT to actually check collision between other shapes. Can potentially have specific shapes as sub classes of this one (Rectangle, triangle, etc.). If we have a circle class, we may have to have special checks in place, as a circle would not work as an array of vertices.</w:t>
+        <w:t xml:space="preserve"> A class that handles shapes for collision detection. Will store an array of Point2Ds, then use SAT to actually check collision between other shapes. Can potentially have specific shapes as sub cla</w:t>
+      </w:r>
+      <w:r>
+        <w:t>sses of this one (Rectangle, triangle, etc.). If we have a circle class, we may have to have special checks in place, as a circle would not work as an array of vertices.</w:t>
       </w:r>
     </w:p>
     <w:p>
@@ -183,13 +188,18 @@
           <w:ilvl w:val="0"/>
           <w:numId w:val="2"/>
         </w:numPr>
-        <w:spacing w:before="0" w:after="0"/>
-        <w:contextualSpacing/>
-        <w:rPr/>
-      </w:pPr>
-      <w:r>
-        <w:rPr/>
-        <w:t>Point2D[] vertices</w:t>
+        <w:spacing w:after="0"/>
+      </w:pPr>
+      <w:r>
+        <w:t>Point2</w:t>
+      </w:r>
+      <w:proofErr w:type="gramStart"/>
+      <w:r>
+        <w:t>D[</w:t>
+      </w:r>
+      <w:proofErr w:type="gramEnd"/>
+      <w:r>
+        <w:t>] vertices</w:t>
       </w:r>
     </w:p>
     <w:p>
@@ -199,12 +209,9 @@
           <w:ilvl w:val="1"/>
           <w:numId w:val="2"/>
         </w:numPr>
-        <w:spacing w:before="0" w:after="0"/>
-        <w:contextualSpacing/>
-        <w:rPr/>
-      </w:pPr>
-      <w:r>
-        <w:rPr/>
+        <w:spacing w:after="0"/>
+      </w:pPr>
+      <w:r>
         <w:t>Array of the vertices as 2D coordinates for this shape</w:t>
       </w:r>
     </w:p>
@@ -215,13 +222,13 @@
           <w:ilvl w:val="0"/>
           <w:numId w:val="2"/>
         </w:numPr>
-        <w:spacing w:before="0" w:after="0"/>
-        <w:contextualSpacing/>
-        <w:rPr/>
-      </w:pPr>
-      <w:r>
-        <w:rPr/>
-        <w:t>Shape projection(axis)</w:t>
+        <w:spacing w:after="0"/>
+      </w:pPr>
+      <w:r>
+        <w:t>Shape projec</w:t>
+      </w:r>
+      <w:r>
+        <w:t>tion(axis)</w:t>
       </w:r>
     </w:p>
     <w:p>
@@ -231,13 +238,18 @@
           <w:ilvl w:val="1"/>
           <w:numId w:val="2"/>
         </w:numPr>
-        <w:spacing w:before="0" w:after="0"/>
-        <w:contextualSpacing/>
-        <w:rPr/>
-      </w:pPr>
-      <w:r>
-        <w:rPr/>
-        <w:t>Returns the projection of the calling shape onto the given axis. Will be used In collision detection. Should return an array of Point2Ds or a shape. Basically, this should flatten the shape to the projection axis.</w:t>
+        <w:spacing w:after="0"/>
+      </w:pPr>
+      <w:r>
+        <w:t xml:space="preserve">Returns the projection of the calling shape onto the given axis. Will be used </w:t>
+      </w:r>
+      <w:proofErr w:type="gramStart"/>
+      <w:r>
+        <w:t>In</w:t>
+      </w:r>
+      <w:proofErr w:type="gramEnd"/>
+      <w:r>
+        <w:t xml:space="preserve"> collision detection. Should return an array of Point2Ds or a shape. Basically, this should flatten the shape to the projection axis.</w:t>
       </w:r>
     </w:p>
     <w:p>
@@ -247,13 +259,63 @@
           <w:ilvl w:val="2"/>
           <w:numId w:val="2"/>
         </w:numPr>
-        <w:spacing w:before="0" w:after="0"/>
-        <w:contextualSpacing/>
-        <w:rPr/>
-      </w:pPr>
-      <w:r>
-        <w:rPr/>
-        <w:t xml:space="preserve">Should find where the line perpendicular to axis passing through each vertex intersects the axis. Can find the equation of each line for each vertex by taking (vertex.x + axis.slope*vertex.y – axis.slope*axis.y_int) / (axis.slope**2 + 1) for all vertices. </w:t>
+        <w:spacing w:after="0"/>
+      </w:pPr>
+      <w:r>
+        <w:t>Should find where the line perp</w:t>
+      </w:r>
+      <w:r>
+        <w:t>endicular to axis passing through each vertex intersects the axis. Can find the equation of each line for each vertex by taking (</w:t>
+      </w:r>
+      <w:proofErr w:type="spellStart"/>
+      <w:r>
+        <w:t>vertex.x</w:t>
+      </w:r>
+      <w:proofErr w:type="spellEnd"/>
+      <w:r>
+        <w:t xml:space="preserve"> + </w:t>
+      </w:r>
+      <w:proofErr w:type="spellStart"/>
+      <w:proofErr w:type="gramStart"/>
+      <w:r>
+        <w:t>axis.slope</w:t>
+      </w:r>
+      <w:proofErr w:type="spellEnd"/>
+      <w:proofErr w:type="gramEnd"/>
+      <w:r>
+        <w:t>*</w:t>
+      </w:r>
+      <w:proofErr w:type="spellStart"/>
+      <w:r>
+        <w:t>vertex.y</w:t>
+      </w:r>
+      <w:proofErr w:type="spellEnd"/>
+      <w:r>
+        <w:t xml:space="preserve"> – </w:t>
+      </w:r>
+      <w:proofErr w:type="spellStart"/>
+      <w:r>
+        <w:t>axis.slope</w:t>
+      </w:r>
+      <w:proofErr w:type="spellEnd"/>
+      <w:r>
+        <w:t>*</w:t>
+      </w:r>
+      <w:proofErr w:type="spellStart"/>
+      <w:r>
+        <w:t>axis.y_int</w:t>
+      </w:r>
+      <w:proofErr w:type="spellEnd"/>
+      <w:r>
+        <w:t>) / (</w:t>
+      </w:r>
+      <w:proofErr w:type="spellStart"/>
+      <w:r>
+        <w:t>axis.slope</w:t>
+      </w:r>
+      <w:proofErr w:type="spellEnd"/>
+      <w:r>
+        <w:t xml:space="preserve">**2 + 1) for all vertices. </w:t>
       </w:r>
     </w:p>
     <w:p>
@@ -263,13 +325,26 @@
           <w:ilvl w:val="0"/>
           <w:numId w:val="2"/>
         </w:numPr>
-        <w:spacing w:before="0" w:after="0"/>
-        <w:contextualSpacing/>
-        <w:rPr/>
-      </w:pPr>
-      <w:r>
-        <w:rPr/>
-        <w:t>static bool checkCollision(shape1, shape2)</w:t>
+        <w:spacing w:after="0"/>
+      </w:pPr>
+      <w:r>
+        <w:t xml:space="preserve">static bool </w:t>
+      </w:r>
+      <w:proofErr w:type="spellStart"/>
+      <w:proofErr w:type="gramStart"/>
+      <w:r>
+        <w:t>checkCollision</w:t>
+      </w:r>
+      <w:proofErr w:type="spellEnd"/>
+      <w:r>
+        <w:t>(</w:t>
+      </w:r>
+      <w:proofErr w:type="gramEnd"/>
+      <w:r>
+        <w:t>sha</w:t>
+      </w:r>
+      <w:r>
+        <w:t>pe1, shape2)</w:t>
       </w:r>
     </w:p>
     <w:p>
@@ -279,12 +354,9 @@
           <w:ilvl w:val="1"/>
           <w:numId w:val="2"/>
         </w:numPr>
-        <w:spacing w:before="0" w:after="0"/>
-        <w:contextualSpacing/>
-        <w:rPr/>
-      </w:pPr>
-      <w:r>
-        <w:rPr/>
+        <w:spacing w:after="0"/>
+      </w:pPr>
+      <w:r>
         <w:t>Checks if shape1 and shape2 are colliding using SAT. The general idea:</w:t>
       </w:r>
     </w:p>
@@ -295,13 +367,21 @@
           <w:ilvl w:val="2"/>
           <w:numId w:val="2"/>
         </w:numPr>
-        <w:spacing w:before="0" w:after="0"/>
-        <w:contextualSpacing/>
-        <w:rPr/>
-      </w:pPr>
-      <w:r>
-        <w:rPr/>
-        <w:t>Find a set of axes perpendicular to each edge of each shape. Essentially, use line and Point2D helper functions to create a line with a slope and y_int perpendicular to an edge, and then store it in an array.</w:t>
+        <w:spacing w:after="0"/>
+      </w:pPr>
+      <w:r>
+        <w:t xml:space="preserve">Find a set of axes perpendicular to each edge of each shape. Essentially, use line and Point2D helper functions to create a line with a slope and </w:t>
+      </w:r>
+      <w:proofErr w:type="spellStart"/>
+      <w:r>
+        <w:t>y_int</w:t>
+      </w:r>
+      <w:proofErr w:type="spellEnd"/>
+      <w:r>
+        <w:t xml:space="preserve"> perpendicular to an </w:t>
+      </w:r>
+      <w:r>
+        <w:t>edge, and then store it in an array.</w:t>
       </w:r>
     </w:p>
     <w:p>
@@ -311,13 +391,18 @@
           <w:ilvl w:val="2"/>
           <w:numId w:val="2"/>
         </w:numPr>
-        <w:spacing w:before="0" w:after="0"/>
-        <w:contextualSpacing/>
-        <w:rPr/>
-      </w:pPr>
-      <w:r>
-        <w:rPr/>
-        <w:t>For each axis, take the projection of shape1 and shape2. Check if the projections then overlap. If they don’t, bail out with a false. Consider creating function to convert flattened shapes to a LineSegment.</w:t>
+        <w:spacing w:after="0"/>
+      </w:pPr>
+      <w:r>
+        <w:t xml:space="preserve">For each axis, take the projection of shape1 and shape2. Check if the projections then overlap. If they don’t, bail out with a false. Consider creating function to convert flattened shapes to a </w:t>
+      </w:r>
+      <w:proofErr w:type="spellStart"/>
+      <w:r>
+        <w:t>LineSegment</w:t>
+      </w:r>
+      <w:proofErr w:type="spellEnd"/>
+      <w:r>
+        <w:t>.</w:t>
       </w:r>
     </w:p>
     <w:p>
@@ -327,30 +412,23 @@
           <w:ilvl w:val="2"/>
           <w:numId w:val="2"/>
         </w:numPr>
-        <w:spacing w:before="0" w:after="0"/>
-        <w:contextualSpacing/>
-        <w:rPr/>
-      </w:pPr>
-      <w:r>
-        <w:rPr/>
-        <w:t>After taking all the projections, if we didn’t return early, return a true.</w:t>
-      </w:r>
-    </w:p>
-    <w:p>
-      <w:pPr>
-        <w:pStyle w:val="Normal"/>
-        <w:spacing w:before="0" w:after="0"/>
-        <w:rPr/>
-      </w:pPr>
-      <w:r>
-        <w:rPr/>
-      </w:r>
-    </w:p>
-    <w:p>
-      <w:pPr>
-        <w:pStyle w:val="Normal"/>
-        <w:spacing w:before="0" w:after="0"/>
-        <w:rPr/>
+        <w:spacing w:after="0"/>
+      </w:pPr>
+      <w:r>
+        <w:t>After taking</w:t>
+      </w:r>
+      <w:r>
+        <w:t xml:space="preserve"> all the projections, if we didn’t return early, return a true.</w:t>
+      </w:r>
+    </w:p>
+    <w:p>
+      <w:pPr>
+        <w:spacing w:after="0"/>
+      </w:pPr>
+    </w:p>
+    <w:p>
+      <w:pPr>
+        <w:spacing w:after="0"/>
       </w:pPr>
       <w:r>
         <w:rPr>
@@ -359,52 +437,52 @@
         <w:t xml:space="preserve">Line: </w:t>
       </w:r>
       <w:r>
-        <w:rPr/>
         <w:t>A 2D line with a slope and y-intercept.</w:t>
       </w:r>
     </w:p>
     <w:p>
       <w:pPr>
-        <w:pStyle w:val="Normal"/>
-        <w:spacing w:before="0" w:after="0"/>
-        <w:rPr/>
-      </w:pPr>
-      <w:r>
-        <w:rPr/>
-      </w:r>
-    </w:p>
-    <w:p>
-      <w:pPr>
-        <w:pStyle w:val="Normal"/>
-        <w:spacing w:before="0" w:after="0"/>
-        <w:rPr/>
-      </w:pPr>
+        <w:spacing w:after="0"/>
+      </w:pPr>
+    </w:p>
+    <w:p>
+      <w:pPr>
+        <w:spacing w:after="0"/>
+      </w:pPr>
+      <w:proofErr w:type="spellStart"/>
+      <w:proofErr w:type="gramStart"/>
       <w:r>
         <w:rPr>
           <w:b/>
         </w:rPr>
-        <w:t xml:space="preserve">LineSegment : Line: </w:t>
-      </w:r>
-      <w:r>
-        <w:rPr/>
+        <w:t>LineSegment</w:t>
+      </w:r>
+      <w:proofErr w:type="spellEnd"/>
+      <w:r>
+        <w:rPr>
+          <w:b/>
+        </w:rPr>
+        <w:t xml:space="preserve"> :</w:t>
+      </w:r>
+      <w:proofErr w:type="gramEnd"/>
+      <w:r>
+        <w:rPr>
+          <w:b/>
+        </w:rPr>
+        <w:t xml:space="preserve"> Line: </w:t>
+      </w:r>
+      <w:r>
         <w:t>A class that extends Line. Adds in two Point2D end points.</w:t>
       </w:r>
     </w:p>
     <w:p>
       <w:pPr>
-        <w:pStyle w:val="Normal"/>
-        <w:spacing w:before="0" w:after="0"/>
-        <w:rPr/>
-      </w:pPr>
-      <w:r>
-        <w:rPr/>
-      </w:r>
-    </w:p>
-    <w:p>
-      <w:pPr>
-        <w:pStyle w:val="Normal"/>
-        <w:spacing w:before="0" w:after="0"/>
-        <w:rPr/>
+        <w:spacing w:after="0"/>
+      </w:pPr>
+    </w:p>
+    <w:p>
+      <w:pPr>
+        <w:spacing w:after="0"/>
       </w:pPr>
       <w:r>
         <w:rPr>
@@ -414,32 +492,28 @@
         <w:t xml:space="preserve">Vector2_generic: </w:t>
       </w:r>
       <w:r>
-        <w:rPr>
-          <w:b w:val="false"/>
-          <w:bCs w:val="false"/>
-        </w:rPr>
-        <w:t>Generic 2D vector class used for vector operations. Made generic to support Vector2Int/ Vector2Float/ Vector2Double, etc. Basically extended Point class, or even sub class on Point.</w:t>
-      </w:r>
-    </w:p>
-    <w:p>
-      <w:pPr>
-        <w:pStyle w:val="Normal"/>
-        <w:spacing w:before="0" w:after="0"/>
-        <w:rPr>
-          <w:b w:val="false"/>
-          <w:b w:val="false"/>
-          <w:bCs w:val="false"/>
-        </w:rPr>
-      </w:pPr>
-      <w:r>
-        <w:rPr/>
-      </w:r>
-    </w:p>
-    <w:p>
-      <w:pPr>
-        <w:pStyle w:val="Normal"/>
-        <w:rPr>
-          <w:b/>
+        <w:t xml:space="preserve">Generic 2D vector class used for vector </w:t>
+      </w:r>
+      <w:r>
+        <w:t xml:space="preserve">operations. Made generic to support Vector2Int/ Vector2Float/ Vector2Double, etc. </w:t>
+      </w:r>
+      <w:proofErr w:type="gramStart"/>
+      <w:r>
+        <w:t>Basically</w:t>
+      </w:r>
+      <w:proofErr w:type="gramEnd"/>
+      <w:r>
+        <w:t xml:space="preserve"> extended Point class, or even sub class on Point.</w:t>
+      </w:r>
+    </w:p>
+    <w:p>
+      <w:pPr>
+        <w:spacing w:after="0"/>
+      </w:pPr>
+    </w:p>
+    <w:p>
+      <w:pPr>
+        <w:rPr>
           <w:b/>
           <w:sz w:val="40"/>
           <w:u w:val="single"/>
@@ -461,11 +535,13 @@
           <w:ilvl w:val="0"/>
           <w:numId w:val="2"/>
         </w:numPr>
-        <w:rPr/>
-      </w:pPr>
-      <w:r>
-        <w:rPr/>
-        <w:t>Animation class that handles an array of sprites and cycles through them. Couldn’t find a class already in the engine, but I may have missed it.</w:t>
+      </w:pPr>
+      <w:r>
+        <w:lastRenderedPageBreak/>
+        <w:t>Animation class that handles an array of sprites and cycles through them. Couldn’t</w:t>
+      </w:r>
+      <w:r>
+        <w:t xml:space="preserve"> find a class already in the engine, but I may have missed it.</w:t>
       </w:r>
     </w:p>
     <w:p>
@@ -475,11 +551,17 @@
           <w:ilvl w:val="0"/>
           <w:numId w:val="2"/>
         </w:numPr>
-        <w:rPr/>
-      </w:pPr>
-      <w:r>
-        <w:rPr/>
-        <w:t>There seems to be a polygon collision checker source file included in the olcGameEngine repo.</w:t>
+      </w:pPr>
+      <w:r>
+        <w:t xml:space="preserve">There seems to be a polygon collision checker source file included in the </w:t>
+      </w:r>
+      <w:proofErr w:type="spellStart"/>
+      <w:r>
+        <w:t>olcGameEngine</w:t>
+      </w:r>
+      <w:proofErr w:type="spellEnd"/>
+      <w:r>
+        <w:t xml:space="preserve"> repo.</w:t>
       </w:r>
     </w:p>
     <w:p>
@@ -489,112 +571,110 @@
           <w:ilvl w:val="0"/>
           <w:numId w:val="2"/>
         </w:numPr>
-        <w:rPr/>
-      </w:pPr>
-      <w:r>
-        <w:rPr/>
+      </w:pPr>
+      <w:r>
         <w:t>Something to handle controls. Again, might already be in the engine.</w:t>
       </w:r>
     </w:p>
     <w:p>
       <w:pPr>
         <w:pStyle w:val="ListParagraph"/>
-        <w:rPr/>
-      </w:pPr>
-      <w:r>
-        <w:rPr/>
-      </w:r>
-    </w:p>
-    <w:p>
-      <w:pPr>
-        <w:pStyle w:val="ListParagraph"/>
-        <w:rPr/>
-      </w:pPr>
-      <w:bookmarkStart w:id="0" w:name="_GoBack"/>
-      <w:bookmarkEnd w:id="0"/>
-      <w:r>
-        <w:rPr/>
-        <w:t>*</w:t>
-      </w:r>
-      <w:r>
-        <w:rPr/>
-        <w:t xml:space="preserve">I don’t believe there is anything already there for sprite animations, but I’ve experimented with that and was fairly easy to implement. </w:t>
-      </w:r>
-    </w:p>
-    <w:p>
-      <w:pPr>
-        <w:pStyle w:val="ListParagraph"/>
-        <w:rPr/>
-      </w:pPr>
-      <w:r>
-        <w:rPr/>
-        <w:t>*</w:t>
-      </w:r>
-      <w:r>
-        <w:rPr/>
-        <w:t>The author of the engine ha done some convex polygon collision examples so we may be able to “borrow” that.</w:t>
-      </w:r>
-    </w:p>
-    <w:p>
-      <w:pPr>
-        <w:pStyle w:val="ListParagraph"/>
-        <w:rPr/>
-      </w:pPr>
-      <w:r>
-        <w:rPr/>
-        <w:t>*</w:t>
-      </w:r>
-      <w:r>
-        <w:rPr/>
-        <w:t>The input system is very easy to use and make an input manager ( GetKey(olc::A).bPressed → returns true if the A key is pressed, but not held)</w:t>
-      </w:r>
-    </w:p>
-    <w:p>
-      <w:pPr>
-        <w:pStyle w:val="Normal"/>
-        <w:spacing w:before="0" w:after="0"/>
-        <w:rPr/>
-      </w:pPr>
-      <w:r>
-        <w:rPr/>
-      </w:r>
-    </w:p>
-    <w:p>
-      <w:pPr>
-        <w:pStyle w:val="Normal"/>
-        <w:spacing w:before="0" w:after="0"/>
-        <w:rPr/>
-      </w:pPr>
-      <w:r>
-        <w:rPr/>
-      </w:r>
-    </w:p>
-    <w:p>
-      <w:pPr>
-        <w:pStyle w:val="Normal"/>
-        <w:spacing w:before="0" w:after="0"/>
-        <w:rPr/>
-      </w:pPr>
-      <w:r>
-        <w:rPr/>
-      </w:r>
+      </w:pPr>
+    </w:p>
+    <w:p>
+      <w:pPr>
+        <w:pStyle w:val="ListParagraph"/>
+      </w:pPr>
+      <w:r>
+        <w:t>*I don’t believe there is any</w:t>
+      </w:r>
+      <w:r>
+        <w:t xml:space="preserve">thing already there for sprite animations, but I’ve experimented with that and was fairly easy to implement. </w:t>
+      </w:r>
+    </w:p>
+    <w:p>
+      <w:pPr>
+        <w:pStyle w:val="ListParagraph"/>
+      </w:pPr>
+      <w:r>
+        <w:t>*The author of the engine has</w:t>
+      </w:r>
+      <w:r>
+        <w:t xml:space="preserve"> done some convex polygon collision examples so we may be able to “borrow” that.</w:t>
+      </w:r>
+    </w:p>
+    <w:p>
+      <w:pPr>
+        <w:pStyle w:val="ListParagraph"/>
+      </w:pPr>
+      <w:r>
+        <w:t>*The input system is very easy to use</w:t>
+      </w:r>
+      <w:r>
+        <w:t xml:space="preserve"> and make an input manager </w:t>
+      </w:r>
+      <w:proofErr w:type="gramStart"/>
+      <w:r>
+        <w:t xml:space="preserve">( </w:t>
+      </w:r>
+      <w:proofErr w:type="spellStart"/>
+      <w:r>
+        <w:t>GetKey</w:t>
+      </w:r>
+      <w:proofErr w:type="spellEnd"/>
+      <w:proofErr w:type="gramEnd"/>
+      <w:r>
+        <w:t>(</w:t>
+      </w:r>
+      <w:proofErr w:type="spellStart"/>
+      <w:r>
+        <w:t>olc</w:t>
+      </w:r>
+      <w:proofErr w:type="spellEnd"/>
+      <w:r>
+        <w:t>::A).</w:t>
+      </w:r>
+      <w:proofErr w:type="spellStart"/>
+      <w:r>
+        <w:t>bPressed</w:t>
+      </w:r>
+      <w:proofErr w:type="spellEnd"/>
+      <w:r>
+        <w:t xml:space="preserve"> → returns true if the A key is pressed, but not held)</w:t>
+      </w:r>
+    </w:p>
+    <w:p>
+      <w:pPr>
+        <w:spacing w:after="0"/>
+      </w:pPr>
+    </w:p>
+    <w:p>
+      <w:pPr>
+        <w:spacing w:after="0"/>
+      </w:pPr>
+    </w:p>
+    <w:p>
+      <w:pPr>
+        <w:spacing w:after="0"/>
+      </w:pPr>
     </w:p>
     <w:sectPr>
-      <w:type w:val="nextPage"/>
       <w:pgSz w:w="12240" w:h="15840"/>
-      <w:pgMar w:left="1440" w:right="1440" w:header="0" w:top="1440" w:footer="0" w:bottom="1440" w:gutter="0"/>
-      <w:pgNumType w:fmt="decimal"/>
-      <w:formProt w:val="false"/>
-      <w:textDirection w:val="lrTb"/>
-      <w:docGrid w:type="default" w:linePitch="360" w:charSpace="4096"/>
+      <w:pgMar w:top="1440" w:right="1440" w:bottom="1440" w:left="1440" w:header="0" w:footer="0" w:gutter="0"/>
+      <w:cols w:space="720"/>
+      <w:formProt w:val="0"/>
+      <w:docGrid w:linePitch="360" w:charSpace="4096"/>
     </w:sectPr>
   </w:body>
 </w:document>
 </file>
 
 <file path=word/numbering.xml><?xml version="1.0" encoding="utf-8"?>
-<w:numbering xmlns:w="http://schemas.openxmlformats.org/wordprocessingml/2006/main" xmlns:o="urn:schemas-microsoft-com:office:office" xmlns:r="http://schemas.openxmlformats.org/officeDocument/2006/relationships" xmlns:v="urn:schemas-microsoft-com:vml">
-  <w:abstractNum w:abstractNumId="1">
+<w:numbering xmlns:wpc="http://schemas.microsoft.com/office/word/2010/wordprocessingCanvas" xmlns:cx="http://schemas.microsoft.com/office/drawing/2014/chartex" xmlns:cx1="http://schemas.microsoft.com/office/drawing/2015/9/8/chartex" xmlns:cx2="http://schemas.microsoft.com/office/drawing/2015/10/21/chartex" xmlns:cx3="http://schemas.microsoft.com/office/drawing/2016/5/9/chartex" xmlns:cx4="http://schemas.microsoft.com/office/drawing/2016/5/10/chartex" xmlns:cx5="http://schemas.microsoft.com/office/drawing/2016/5/11/chartex" xmlns:cx6="http://schemas.microsoft.com/office/drawing/2016/5/12/chartex" xmlns:cx7="http://schemas.microsoft.com/office/drawing/2016/5/13/chartex" xmlns:cx8="http://schemas.microsoft.com/office/drawing/2016/5/14/chartex" xmlns:mc="http://schemas.openxmlformats.org/markup-compatibility/2006" xmlns:aink="http://schemas.microsoft.com/office/drawing/2016/ink" xmlns:am3d="http://schemas.microsoft.com/office/drawing/2017/model3d" xmlns:o="urn:schemas-microsoft-com:office:office" xmlns:r="http://schemas.openxmlformats.org/officeDocument/2006/relationships" xmlns:m="http://schemas.openxmlformats.org/officeDocument/2006/math" xmlns:v="urn:schemas-microsoft-com:vml" xmlns:wp14="http://schemas.microsoft.com/office/word/2010/wordprocessingDrawing" xmlns:wp="http://schemas.openxmlformats.org/drawingml/2006/wordprocessingDrawing" xmlns:w10="urn:schemas-microsoft-com:office:word" xmlns:w="http://schemas.openxmlformats.org/wordprocessingml/2006/main" xmlns:w14="http://schemas.microsoft.com/office/word/2010/wordml" xmlns:w15="http://schemas.microsoft.com/office/word/2012/wordml" xmlns:w16cid="http://schemas.microsoft.com/office/word/2016/wordml/cid" xmlns:w16se="http://schemas.microsoft.com/office/word/2015/wordml/symex" xmlns:wpg="http://schemas.microsoft.com/office/word/2010/wordprocessingGroup" xmlns:wpi="http://schemas.microsoft.com/office/word/2010/wordprocessingInk" xmlns:wne="http://schemas.microsoft.com/office/word/2006/wordml" xmlns:wps="http://schemas.microsoft.com/office/word/2010/wordprocessingShape" mc:Ignorable="w14 w15 w16se w16cid wp14">
+  <w:abstractNum w:abstractNumId="0" w15:restartNumberingAfterBreak="0">
+    <w:nsid w:val="22C460BC"/>
+    <w:multiLevelType w:val="multilevel"/>
+    <w:tmpl w:val="CD165844"/>
     <w:lvl w:ilvl="0">
       <w:start w:val="1"/>
       <w:numFmt w:val="bullet"/>
@@ -617,7 +697,6 @@
       </w:pPr>
       <w:rPr>
         <w:rFonts w:ascii="Courier New" w:hAnsi="Courier New" w:cs="Courier New" w:hint="default"/>
-        <w:rFonts w:cs="Courier New"/>
       </w:rPr>
     </w:lvl>
     <w:lvl w:ilvl="2">
@@ -654,7 +733,6 @@
       </w:pPr>
       <w:rPr>
         <w:rFonts w:ascii="Courier New" w:hAnsi="Courier New" w:cs="Courier New" w:hint="default"/>
-        <w:rFonts w:cs="Courier New"/>
       </w:rPr>
     </w:lvl>
     <w:lvl w:ilvl="5">
@@ -691,7 +769,6 @@
       </w:pPr>
       <w:rPr>
         <w:rFonts w:ascii="Courier New" w:hAnsi="Courier New" w:cs="Courier New" w:hint="default"/>
-        <w:rFonts w:cs="Courier New"/>
       </w:rPr>
     </w:lvl>
     <w:lvl w:ilvl="8">
@@ -707,7 +784,105 @@
       </w:rPr>
     </w:lvl>
   </w:abstractNum>
-  <w:abstractNum w:abstractNumId="2">
+  <w:abstractNum w:abstractNumId="1" w15:restartNumberingAfterBreak="0">
+    <w:nsid w:val="555C7C83"/>
+    <w:multiLevelType w:val="multilevel"/>
+    <w:tmpl w:val="DF263E4E"/>
+    <w:lvl w:ilvl="0">
+      <w:start w:val="1"/>
+      <w:numFmt w:val="none"/>
+      <w:suff w:val="nothing"/>
+      <w:lvlText w:val=""/>
+      <w:lvlJc w:val="left"/>
+      <w:pPr>
+        <w:ind w:left="0" w:firstLine="0"/>
+      </w:pPr>
+    </w:lvl>
+    <w:lvl w:ilvl="1">
+      <w:start w:val="1"/>
+      <w:numFmt w:val="none"/>
+      <w:suff w:val="nothing"/>
+      <w:lvlText w:val=""/>
+      <w:lvlJc w:val="left"/>
+      <w:pPr>
+        <w:ind w:left="0" w:firstLine="0"/>
+      </w:pPr>
+    </w:lvl>
+    <w:lvl w:ilvl="2">
+      <w:start w:val="1"/>
+      <w:numFmt w:val="none"/>
+      <w:suff w:val="nothing"/>
+      <w:lvlText w:val=""/>
+      <w:lvlJc w:val="left"/>
+      <w:pPr>
+        <w:ind w:left="0" w:firstLine="0"/>
+      </w:pPr>
+    </w:lvl>
+    <w:lvl w:ilvl="3">
+      <w:start w:val="1"/>
+      <w:numFmt w:val="none"/>
+      <w:suff w:val="nothing"/>
+      <w:lvlText w:val=""/>
+      <w:lvlJc w:val="left"/>
+      <w:pPr>
+        <w:ind w:left="0" w:firstLine="0"/>
+      </w:pPr>
+    </w:lvl>
+    <w:lvl w:ilvl="4">
+      <w:start w:val="1"/>
+      <w:numFmt w:val="none"/>
+      <w:suff w:val="nothing"/>
+      <w:lvlText w:val=""/>
+      <w:lvlJc w:val="left"/>
+      <w:pPr>
+        <w:ind w:left="0" w:firstLine="0"/>
+      </w:pPr>
+    </w:lvl>
+    <w:lvl w:ilvl="5">
+      <w:start w:val="1"/>
+      <w:numFmt w:val="none"/>
+      <w:suff w:val="nothing"/>
+      <w:lvlText w:val=""/>
+      <w:lvlJc w:val="left"/>
+      <w:pPr>
+        <w:ind w:left="0" w:firstLine="0"/>
+      </w:pPr>
+    </w:lvl>
+    <w:lvl w:ilvl="6">
+      <w:start w:val="1"/>
+      <w:numFmt w:val="none"/>
+      <w:suff w:val="nothing"/>
+      <w:lvlText w:val=""/>
+      <w:lvlJc w:val="left"/>
+      <w:pPr>
+        <w:ind w:left="0" w:firstLine="0"/>
+      </w:pPr>
+    </w:lvl>
+    <w:lvl w:ilvl="7">
+      <w:start w:val="1"/>
+      <w:numFmt w:val="none"/>
+      <w:suff w:val="nothing"/>
+      <w:lvlText w:val=""/>
+      <w:lvlJc w:val="left"/>
+      <w:pPr>
+        <w:ind w:left="0" w:firstLine="0"/>
+      </w:pPr>
+    </w:lvl>
+    <w:lvl w:ilvl="8">
+      <w:start w:val="1"/>
+      <w:numFmt w:val="none"/>
+      <w:suff w:val="nothing"/>
+      <w:lvlText w:val=""/>
+      <w:lvlJc w:val="left"/>
+      <w:pPr>
+        <w:ind w:left="0" w:firstLine="0"/>
+      </w:pPr>
+    </w:lvl>
+  </w:abstractNum>
+  <w:abstractNum w:abstractNumId="2" w15:restartNumberingAfterBreak="0">
+    <w:nsid w:val="61094EDA"/>
+    <w:multiLevelType w:val="multilevel"/>
+    <w:tmpl w:val="95FED948"/>
     <w:lvl w:ilvl="0">
       <w:start w:val="1"/>
       <w:numFmt w:val="bullet"/>
@@ -730,7 +905,6 @@
       </w:pPr>
       <w:rPr>
         <w:rFonts w:ascii="Courier New" w:hAnsi="Courier New" w:cs="Courier New" w:hint="default"/>
-        <w:rFonts w:cs="Courier New"/>
       </w:rPr>
     </w:lvl>
     <w:lvl w:ilvl="2">
@@ -767,7 +941,6 @@
       </w:pPr>
       <w:rPr>
         <w:rFonts w:ascii="Courier New" w:hAnsi="Courier New" w:cs="Courier New" w:hint="default"/>
-        <w:rFonts w:cs="Courier New"/>
       </w:rPr>
     </w:lvl>
     <w:lvl w:ilvl="5">
@@ -804,7 +977,6 @@
       </w:pPr>
       <w:rPr>
         <w:rFonts w:ascii="Courier New" w:hAnsi="Courier New" w:cs="Courier New" w:hint="default"/>
-        <w:rFonts w:cs="Courier New"/>
       </w:rPr>
     </w:lvl>
     <w:lvl w:ilvl="8">
@@ -820,136 +992,42 @@
       </w:rPr>
     </w:lvl>
   </w:abstractNum>
-  <w:abstractNum w:abstractNumId="3">
-    <w:lvl w:ilvl="0">
-      <w:start w:val="1"/>
-      <w:numFmt w:val="none"/>
-      <w:suff w:val="nothing"/>
-      <w:lvlText w:val=""/>
-      <w:lvlJc w:val="left"/>
-      <w:pPr>
-        <w:ind w:left="0" w:hanging="0"/>
-      </w:pPr>
-    </w:lvl>
-    <w:lvl w:ilvl="1">
-      <w:start w:val="1"/>
-      <w:numFmt w:val="none"/>
-      <w:suff w:val="nothing"/>
-      <w:lvlText w:val=""/>
-      <w:lvlJc w:val="left"/>
-      <w:pPr>
-        <w:ind w:left="0" w:hanging="0"/>
-      </w:pPr>
-    </w:lvl>
-    <w:lvl w:ilvl="2">
-      <w:start w:val="1"/>
-      <w:numFmt w:val="none"/>
-      <w:suff w:val="nothing"/>
-      <w:lvlText w:val=""/>
-      <w:lvlJc w:val="left"/>
-      <w:pPr>
-        <w:ind w:left="0" w:hanging="0"/>
-      </w:pPr>
-    </w:lvl>
-    <w:lvl w:ilvl="3">
-      <w:start w:val="1"/>
-      <w:numFmt w:val="none"/>
-      <w:suff w:val="nothing"/>
-      <w:lvlText w:val=""/>
-      <w:lvlJc w:val="left"/>
-      <w:pPr>
-        <w:ind w:left="0" w:hanging="0"/>
-      </w:pPr>
-    </w:lvl>
-    <w:lvl w:ilvl="4">
-      <w:start w:val="1"/>
-      <w:numFmt w:val="none"/>
-      <w:suff w:val="nothing"/>
-      <w:lvlText w:val=""/>
-      <w:lvlJc w:val="left"/>
-      <w:pPr>
-        <w:ind w:left="0" w:hanging="0"/>
-      </w:pPr>
-    </w:lvl>
-    <w:lvl w:ilvl="5">
-      <w:start w:val="1"/>
-      <w:numFmt w:val="none"/>
-      <w:suff w:val="nothing"/>
-      <w:lvlText w:val=""/>
-      <w:lvlJc w:val="left"/>
-      <w:pPr>
-        <w:ind w:left="0" w:hanging="0"/>
-      </w:pPr>
-    </w:lvl>
-    <w:lvl w:ilvl="6">
-      <w:start w:val="1"/>
-      <w:numFmt w:val="none"/>
-      <w:suff w:val="nothing"/>
-      <w:lvlText w:val=""/>
-      <w:lvlJc w:val="left"/>
-      <w:pPr>
-        <w:ind w:left="0" w:hanging="0"/>
-      </w:pPr>
-    </w:lvl>
-    <w:lvl w:ilvl="7">
-      <w:start w:val="1"/>
-      <w:numFmt w:val="none"/>
-      <w:suff w:val="nothing"/>
-      <w:lvlText w:val=""/>
-      <w:lvlJc w:val="left"/>
-      <w:pPr>
-        <w:ind w:left="0" w:hanging="0"/>
-      </w:pPr>
-    </w:lvl>
-    <w:lvl w:ilvl="8">
-      <w:start w:val="1"/>
-      <w:numFmt w:val="none"/>
-      <w:suff w:val="nothing"/>
-      <w:lvlText w:val=""/>
-      <w:lvlJc w:val="left"/>
-      <w:pPr>
-        <w:ind w:left="0" w:hanging="0"/>
-      </w:pPr>
-    </w:lvl>
-  </w:abstractNum>
   <w:num w:numId="1">
-    <w:abstractNumId w:val="1"/>
+    <w:abstractNumId w:val="2"/>
   </w:num>
   <w:num w:numId="2">
-    <w:abstractNumId w:val="2"/>
+    <w:abstractNumId w:val="0"/>
   </w:num>
   <w:num w:numId="3">
-    <w:abstractNumId w:val="3"/>
+    <w:abstractNumId w:val="1"/>
   </w:num>
 </w:numbering>
 </file>
 
 <file path=word/styles.xml><?xml version="1.0" encoding="utf-8"?>
-<w:styles xmlns:w="http://schemas.openxmlformats.org/wordprocessingml/2006/main" xmlns:w14="http://schemas.microsoft.com/office/word/2010/wordml" xmlns:mc="http://schemas.openxmlformats.org/markup-compatibility/2006" mc:Ignorable="w14">
+<w:styles xmlns:mc="http://schemas.openxmlformats.org/markup-compatibility/2006" xmlns:r="http://schemas.openxmlformats.org/officeDocument/2006/relationships" xmlns:w="http://schemas.openxmlformats.org/wordprocessingml/2006/main" xmlns:w14="http://schemas.microsoft.com/office/word/2010/wordml" xmlns:w15="http://schemas.microsoft.com/office/word/2012/wordml" xmlns:w16cid="http://schemas.microsoft.com/office/word/2016/wordml/cid" xmlns:w16se="http://schemas.microsoft.com/office/word/2015/wordml/symex" mc:Ignorable="w14 w15 w16se w16cid">
   <w:docDefaults>
     <w:rPrDefault>
       <w:rPr>
-        <w:rFonts w:ascii="Calibri" w:hAnsi="Calibri" w:eastAsia="Calibri" w:cs="" w:asciiTheme="minorHAnsi" w:cstheme="minorBidi" w:eastAsiaTheme="minorHAnsi" w:hAnsiTheme="minorHAnsi"/>
+        <w:rFonts w:asciiTheme="minorHAnsi" w:eastAsiaTheme="minorHAnsi" w:hAnsiTheme="minorHAnsi" w:cstheme="minorBidi"/>
         <w:sz w:val="22"/>
         <w:szCs w:val="22"/>
         <w:lang w:val="en-US" w:eastAsia="en-US" w:bidi="ar-SA"/>
       </w:rPr>
     </w:rPrDefault>
-    <w:pPrDefault>
-      <w:pPr/>
-    </w:pPrDefault>
+    <w:pPrDefault/>
   </w:docDefaults>
   <w:latentStyles w:defLockedState="0" w:defUIPriority="99" w:defSemiHidden="0" w:defUnhideWhenUsed="0" w:defQFormat="0" w:count="376">
     <w:lsdException w:name="Normal" w:uiPriority="0" w:qFormat="1"/>
     <w:lsdException w:name="heading 1" w:uiPriority="9" w:qFormat="1"/>
-    <w:lsdException w:name="heading 2" w:uiPriority="9" w:semiHidden="1" w:unhideWhenUsed="1" w:qFormat="1"/>
-    <w:lsdException w:name="heading 3" w:uiPriority="9" w:semiHidden="1" w:unhideWhenUsed="1" w:qFormat="1"/>
-    <w:lsdException w:name="heading 4" w:uiPriority="9" w:semiHidden="1" w:unhideWhenUsed="1" w:qFormat="1"/>
-    <w:lsdException w:name="heading 5" w:uiPriority="9" w:semiHidden="1" w:unhideWhenUsed="1" w:qFormat="1"/>
-    <w:lsdException w:name="heading 6" w:uiPriority="9" w:semiHidden="1" w:unhideWhenUsed="1" w:qFormat="1"/>
-    <w:lsdException w:name="heading 7" w:uiPriority="9" w:semiHidden="1" w:unhideWhenUsed="1" w:qFormat="1"/>
-    <w:lsdException w:name="heading 8" w:uiPriority="9" w:semiHidden="1" w:unhideWhenUsed="1" w:qFormat="1"/>
-    <w:lsdException w:name="heading 9" w:uiPriority="9" w:semiHidden="1" w:unhideWhenUsed="1" w:qFormat="1"/>
+    <w:lsdException w:name="heading 2" w:semiHidden="1" w:uiPriority="9" w:unhideWhenUsed="1" w:qFormat="1"/>
+    <w:lsdException w:name="heading 3" w:semiHidden="1" w:uiPriority="9" w:unhideWhenUsed="1" w:qFormat="1"/>
+    <w:lsdException w:name="heading 4" w:semiHidden="1" w:uiPriority="9" w:unhideWhenUsed="1" w:qFormat="1"/>
+    <w:lsdException w:name="heading 5" w:semiHidden="1" w:uiPriority="9" w:unhideWhenUsed="1" w:qFormat="1"/>
+    <w:lsdException w:name="heading 6" w:semiHidden="1" w:uiPriority="9" w:unhideWhenUsed="1" w:qFormat="1"/>
+    <w:lsdException w:name="heading 7" w:semiHidden="1" w:uiPriority="9" w:unhideWhenUsed="1" w:qFormat="1"/>
+    <w:lsdException w:name="heading 8" w:semiHidden="1" w:uiPriority="9" w:unhideWhenUsed="1" w:qFormat="1"/>
+    <w:lsdException w:name="heading 9" w:semiHidden="1" w:uiPriority="9" w:unhideWhenUsed="1" w:qFormat="1"/>
     <w:lsdException w:name="index 1" w:semiHidden="1" w:unhideWhenUsed="1"/>
     <w:lsdException w:name="index 2" w:semiHidden="1" w:unhideWhenUsed="1"/>
     <w:lsdException w:name="index 3" w:semiHidden="1" w:unhideWhenUsed="1"/>
@@ -959,22 +1037,22 @@
     <w:lsdException w:name="index 7" w:semiHidden="1" w:unhideWhenUsed="1"/>
     <w:lsdException w:name="index 8" w:semiHidden="1" w:unhideWhenUsed="1"/>
     <w:lsdException w:name="index 9" w:semiHidden="1" w:unhideWhenUsed="1"/>
-    <w:lsdException w:name="toc 1" w:uiPriority="39" w:semiHidden="1" w:unhideWhenUsed="1"/>
-    <w:lsdException w:name="toc 2" w:uiPriority="39" w:semiHidden="1" w:unhideWhenUsed="1"/>
-    <w:lsdException w:name="toc 3" w:uiPriority="39" w:semiHidden="1" w:unhideWhenUsed="1"/>
-    <w:lsdException w:name="toc 4" w:uiPriority="39" w:semiHidden="1" w:unhideWhenUsed="1"/>
-    <w:lsdException w:name="toc 5" w:uiPriority="39" w:semiHidden="1" w:unhideWhenUsed="1"/>
-    <w:lsdException w:name="toc 6" w:uiPriority="39" w:semiHidden="1" w:unhideWhenUsed="1"/>
-    <w:lsdException w:name="toc 7" w:uiPriority="39" w:semiHidden="1" w:unhideWhenUsed="1"/>
-    <w:lsdException w:name="toc 8" w:uiPriority="39" w:semiHidden="1" w:unhideWhenUsed="1"/>
-    <w:lsdException w:name="toc 9" w:uiPriority="39" w:semiHidden="1" w:unhideWhenUsed="1"/>
+    <w:lsdException w:name="toc 1" w:semiHidden="1" w:uiPriority="39" w:unhideWhenUsed="1"/>
+    <w:lsdException w:name="toc 2" w:semiHidden="1" w:uiPriority="39" w:unhideWhenUsed="1"/>
+    <w:lsdException w:name="toc 3" w:semiHidden="1" w:uiPriority="39" w:unhideWhenUsed="1"/>
+    <w:lsdException w:name="toc 4" w:semiHidden="1" w:uiPriority="39" w:unhideWhenUsed="1"/>
+    <w:lsdException w:name="toc 5" w:semiHidden="1" w:uiPriority="39" w:unhideWhenUsed="1"/>
+    <w:lsdException w:name="toc 6" w:semiHidden="1" w:uiPriority="39" w:unhideWhenUsed="1"/>
+    <w:lsdException w:name="toc 7" w:semiHidden="1" w:uiPriority="39" w:unhideWhenUsed="1"/>
+    <w:lsdException w:name="toc 8" w:semiHidden="1" w:uiPriority="39" w:unhideWhenUsed="1"/>
+    <w:lsdException w:name="toc 9" w:semiHidden="1" w:uiPriority="39" w:unhideWhenUsed="1"/>
     <w:lsdException w:name="Normal Indent" w:semiHidden="1" w:unhideWhenUsed="1"/>
     <w:lsdException w:name="footnote text" w:semiHidden="1" w:unhideWhenUsed="1"/>
     <w:lsdException w:name="annotation text" w:semiHidden="1" w:unhideWhenUsed="1"/>
     <w:lsdException w:name="header" w:semiHidden="1" w:unhideWhenUsed="1"/>
     <w:lsdException w:name="footer" w:semiHidden="1" w:unhideWhenUsed="1"/>
     <w:lsdException w:name="index heading" w:semiHidden="1" w:unhideWhenUsed="1"/>
-    <w:lsdException w:name="caption" w:uiPriority="35" w:semiHidden="1" w:unhideWhenUsed="1" w:qFormat="1"/>
+    <w:lsdException w:name="caption" w:semiHidden="1" w:uiPriority="35" w:unhideWhenUsed="1" w:qFormat="1"/>
     <w:lsdException w:name="table of figures" w:semiHidden="1" w:unhideWhenUsed="1"/>
     <w:lsdException w:name="envelope address" w:semiHidden="1" w:unhideWhenUsed="1"/>
     <w:lsdException w:name="envelope return" w:semiHidden="1" w:unhideWhenUsed="1"/>
@@ -1005,7 +1083,7 @@
     <w:lsdException w:name="Title" w:uiPriority="10" w:qFormat="1"/>
     <w:lsdException w:name="Closing" w:semiHidden="1" w:unhideWhenUsed="1"/>
     <w:lsdException w:name="Signature" w:semiHidden="1" w:unhideWhenUsed="1"/>
-    <w:lsdException w:name="Default Paragraph Font" w:uiPriority="1" w:semiHidden="1" w:unhideWhenUsed="1"/>
+    <w:lsdException w:name="Default Paragraph Font" w:semiHidden="1" w:uiPriority="1" w:unhideWhenUsed="1"/>
     <w:lsdException w:name="Body Text" w:semiHidden="1" w:unhideWhenUsed="1"/>
     <w:lsdException w:name="Body Text Indent" w:semiHidden="1" w:unhideWhenUsed="1"/>
     <w:lsdException w:name="List Continue" w:semiHidden="1" w:unhideWhenUsed="1"/>
@@ -1045,6 +1123,7 @@
     <w:lsdException w:name="HTML Sample" w:semiHidden="1" w:unhideWhenUsed="1"/>
     <w:lsdException w:name="HTML Typewriter" w:semiHidden="1" w:unhideWhenUsed="1"/>
     <w:lsdException w:name="HTML Variable" w:semiHidden="1" w:unhideWhenUsed="1"/>
+    <w:lsdException w:name="Normal Table" w:semiHidden="1" w:unhideWhenUsed="1"/>
     <w:lsdException w:name="annotation subject" w:semiHidden="1" w:unhideWhenUsed="1"/>
     <w:lsdException w:name="No List" w:semiHidden="1" w:unhideWhenUsed="1"/>
     <w:lsdException w:name="Outline List 1" w:semiHidden="1" w:unhideWhenUsed="1"/>
@@ -1091,8 +1170,10 @@
     <w:lsdException w:name="Table Subtle 2" w:semiHidden="1" w:unhideWhenUsed="1"/>
     <w:lsdException w:name="Table Web 1" w:semiHidden="1" w:unhideWhenUsed="1"/>
     <w:lsdException w:name="Table Web 2" w:semiHidden="1" w:unhideWhenUsed="1"/>
+    <w:lsdException w:name="Table Web 3" w:semiHidden="1" w:unhideWhenUsed="1"/>
     <w:lsdException w:name="Balloon Text" w:semiHidden="1" w:unhideWhenUsed="1"/>
     <w:lsdException w:name="Table Grid" w:uiPriority="39"/>
+    <w:lsdException w:name="Table Theme" w:semiHidden="1" w:unhideWhenUsed="1"/>
     <w:lsdException w:name="Placeholder Text" w:semiHidden="1"/>
     <w:lsdException w:name="No Spacing" w:uiPriority="1" w:qFormat="1"/>
     <w:lsdException w:name="Light Shading" w:uiPriority="60"/>
@@ -1202,8 +1283,8 @@
     <w:lsdException w:name="Subtle Reference" w:uiPriority="31" w:qFormat="1"/>
     <w:lsdException w:name="Intense Reference" w:uiPriority="32" w:qFormat="1"/>
     <w:lsdException w:name="Book Title" w:uiPriority="33" w:qFormat="1"/>
-    <w:lsdException w:name="Bibliography" w:uiPriority="37" w:semiHidden="1" w:unhideWhenUsed="1"/>
-    <w:lsdException w:name="TOC Heading" w:uiPriority="39" w:semiHidden="1" w:unhideWhenUsed="1" w:qFormat="1"/>
+    <w:lsdException w:name="Bibliography" w:semiHidden="1" w:uiPriority="37" w:unhideWhenUsed="1"/>
+    <w:lsdException w:name="TOC Heading" w:semiHidden="1" w:uiPriority="39" w:unhideWhenUsed="1" w:qFormat="1"/>
     <w:lsdException w:name="Plain Table 1" w:uiPriority="41"/>
     <w:lsdException w:name="Plain Table 2" w:uiPriority="42"/>
     <w:lsdException w:name="Plain Table 3" w:uiPriority="43"/>
@@ -1314,107 +1395,113 @@
     <w:lsdException w:name="Unresolved Mention" w:semiHidden="1" w:unhideWhenUsed="1"/>
     <w:lsdException w:name="Smart Link" w:semiHidden="1" w:unhideWhenUsed="1"/>
   </w:latentStyles>
-  <w:style w:type="paragraph" w:styleId="Normal" w:default="1">
+  <w:style w:type="paragraph" w:default="1" w:styleId="Normal">
     <w:name w:val="Normal"/>
     <w:qFormat/>
     <w:pPr>
-      <w:widowControl/>
-      <w:bidi w:val="0"/>
-      <w:spacing w:lineRule="auto" w:line="259" w:before="0" w:after="160"/>
-      <w:jc w:val="left"/>
+      <w:spacing w:after="160" w:line="259" w:lineRule="auto"/>
     </w:pPr>
-    <w:rPr>
-      <w:rFonts w:ascii="Calibri" w:hAnsi="Calibri" w:eastAsia="Calibri" w:cs="" w:asciiTheme="minorHAnsi" w:cstheme="minorBidi" w:eastAsiaTheme="minorHAnsi" w:hAnsiTheme="minorHAnsi"/>
-      <w:color w:val="auto"/>
-      <w:kern w:val="0"/>
-      <w:sz w:val="22"/>
-      <w:szCs w:val="22"/>
-      <w:lang w:val="en-US" w:eastAsia="en-US" w:bidi="ar-SA"/>
-    </w:rPr>
   </w:style>
-  <w:style w:type="character" w:styleId="DefaultParagraphFont" w:default="1">
+  <w:style w:type="character" w:default="1" w:styleId="DefaultParagraphFont">
     <w:name w:val="Default Paragraph Font"/>
     <w:uiPriority w:val="1"/>
     <w:semiHidden/>
     <w:unhideWhenUsed/>
-    <w:qFormat/>
-    <w:rPr/>
   </w:style>
-  <w:style w:type="character" w:styleId="ListLabel1">
+  <w:style w:type="table" w:default="1" w:styleId="TableNormal">
+    <w:name w:val="Normal Table"/>
+    <w:uiPriority w:val="99"/>
+    <w:semiHidden/>
+    <w:unhideWhenUsed/>
+    <w:tblPr>
+      <w:tblInd w:w="0" w:type="dxa"/>
+      <w:tblCellMar>
+        <w:top w:w="0" w:type="dxa"/>
+        <w:left w:w="108" w:type="dxa"/>
+        <w:bottom w:w="0" w:type="dxa"/>
+        <w:right w:w="108" w:type="dxa"/>
+      </w:tblCellMar>
+    </w:tblPr>
+  </w:style>
+  <w:style w:type="numbering" w:default="1" w:styleId="NoList">
+    <w:name w:val="No List"/>
+    <w:uiPriority w:val="99"/>
+    <w:semiHidden/>
+    <w:unhideWhenUsed/>
+  </w:style>
+  <w:style w:type="character" w:customStyle="1" w:styleId="ListLabel1">
     <w:name w:val="ListLabel 1"/>
     <w:qFormat/>
     <w:rPr>
       <w:rFonts w:cs="Courier New"/>
     </w:rPr>
   </w:style>
-  <w:style w:type="character" w:styleId="ListLabel2">
+  <w:style w:type="character" w:customStyle="1" w:styleId="ListLabel2">
     <w:name w:val="ListLabel 2"/>
     <w:qFormat/>
     <w:rPr>
       <w:rFonts w:cs="Courier New"/>
     </w:rPr>
   </w:style>
-  <w:style w:type="character" w:styleId="ListLabel3">
+  <w:style w:type="character" w:customStyle="1" w:styleId="ListLabel3">
     <w:name w:val="ListLabel 3"/>
     <w:qFormat/>
     <w:rPr>
       <w:rFonts w:cs="Courier New"/>
     </w:rPr>
   </w:style>
-  <w:style w:type="character" w:styleId="ListLabel4">
+  <w:style w:type="character" w:customStyle="1" w:styleId="ListLabel4">
     <w:name w:val="ListLabel 4"/>
     <w:qFormat/>
     <w:rPr>
       <w:rFonts w:cs="Courier New"/>
     </w:rPr>
   </w:style>
-  <w:style w:type="character" w:styleId="ListLabel5">
+  <w:style w:type="character" w:customStyle="1" w:styleId="ListLabel5">
     <w:name w:val="ListLabel 5"/>
     <w:qFormat/>
     <w:rPr>
       <w:rFonts w:cs="Courier New"/>
     </w:rPr>
   </w:style>
-  <w:style w:type="character" w:styleId="ListLabel6">
+  <w:style w:type="character" w:customStyle="1" w:styleId="ListLabel6">
     <w:name w:val="ListLabel 6"/>
     <w:qFormat/>
     <w:rPr>
       <w:rFonts w:cs="Courier New"/>
     </w:rPr>
   </w:style>
-  <w:style w:type="paragraph" w:styleId="Heading">
+  <w:style w:type="paragraph" w:customStyle="1" w:styleId="Heading">
     <w:name w:val="Heading"/>
     <w:basedOn w:val="Normal"/>
-    <w:next w:val="TextBody"/>
+    <w:next w:val="BodyText"/>
     <w:qFormat/>
     <w:pPr>
-      <w:keepNext w:val="true"/>
+      <w:keepNext/>
       <w:spacing w:before="240" w:after="120"/>
     </w:pPr>
     <w:rPr>
-      <w:rFonts w:ascii="Liberation Sans" w:hAnsi="Liberation Sans" w:eastAsia="Microsoft YaHei" w:cs="Mangal"/>
+      <w:rFonts w:ascii="Liberation Sans" w:eastAsia="Microsoft YaHei" w:hAnsi="Liberation Sans" w:cs="Mangal"/>
       <w:sz w:val="28"/>
       <w:szCs w:val="28"/>
     </w:rPr>
   </w:style>
-  <w:style w:type="paragraph" w:styleId="TextBody">
+  <w:style w:type="paragraph" w:styleId="BodyText">
     <w:name w:val="Body Text"/>
     <w:basedOn w:val="Normal"/>
     <w:pPr>
-      <w:spacing w:lineRule="auto" w:line="276" w:before="0" w:after="140"/>
+      <w:spacing w:after="140" w:line="276" w:lineRule="auto"/>
     </w:pPr>
-    <w:rPr/>
   </w:style>
   <w:style w:type="paragraph" w:styleId="List">
     <w:name w:val="List"/>
-    <w:basedOn w:val="TextBody"/>
-    <w:pPr/>
+    <w:basedOn w:val="BodyText"/>
     <w:rPr>
       <w:rFonts w:cs="Mangal"/>
     </w:rPr>
   </w:style>
   <w:style w:type="paragraph" w:styleId="Caption">
-    <w:name w:val="Caption"/>
+    <w:name w:val="caption"/>
     <w:basedOn w:val="Normal"/>
     <w:qFormat/>
     <w:pPr>
@@ -1429,7 +1516,7 @@
       <w:szCs w:val="24"/>
     </w:rPr>
   </w:style>
-  <w:style w:type="paragraph" w:styleId="Index">
+  <w:style w:type="paragraph" w:customStyle="1" w:styleId="Index">
     <w:name w:val="Index"/>
     <w:basedOn w:val="Normal"/>
     <w:qFormat/>
@@ -1445,35 +1532,11 @@
     <w:basedOn w:val="Normal"/>
     <w:uiPriority w:val="34"/>
     <w:qFormat/>
-    <w:rsid w:val="00c77aeb"/>
+    <w:rsid w:val="00C77AEB"/>
     <w:pPr>
-      <w:spacing w:before="0" w:after="160"/>
-      <w:ind w:left="720" w:hanging="0"/>
+      <w:ind w:left="720"/>
       <w:contextualSpacing/>
     </w:pPr>
-    <w:rPr/>
-  </w:style>
-  <w:style w:type="numbering" w:styleId="NoList" w:default="1">
-    <w:name w:val="No List"/>
-    <w:uiPriority w:val="99"/>
-    <w:semiHidden/>
-    <w:unhideWhenUsed/>
-    <w:qFormat/>
-  </w:style>
-  <w:style w:type="table" w:default="1" w:styleId="TableNormal">
-    <w:name w:val="Normal Table"/>
-    <w:uiPriority w:val="99"/>
-    <w:semiHidden/>
-    <w:unhideWhenUsed/>
-    <w:tblPr>
-      <w:tblInd w:w="0" w:type="dxa"/>
-      <w:tblCellMar>
-        <w:top w:w="0" w:type="dxa"/>
-        <w:left w:w="108" w:type="dxa"/>
-        <w:bottom w:w="0" w:type="dxa"/>
-        <w:right w:w="108" w:type="dxa"/>
-      </w:tblCellMar>
-    </w:tblPr>
   </w:style>
 </w:styles>
 </file>
@@ -1778,7 +1841,7 @@
 </file>
 
 <file path=customXml/itemProps1.xml><?xml version="1.0" encoding="utf-8"?>
-<ds:datastoreItem xmlns:ds="http://schemas.openxmlformats.org/officeDocument/2006/customXml" ds:itemID="{013F1272-7F5A-4392-B65C-19ACB5CB245A}">
+<ds:datastoreItem xmlns:ds="http://schemas.openxmlformats.org/officeDocument/2006/customXml" ds:itemID="{96F50421-0560-4269-9EFA-D4E83AA3E176}">
   <ds:schemaRefs>
     <ds:schemaRef ds:uri="http://schemas.openxmlformats.org/officeDocument/2006/bibliography"/>
   </ds:schemaRefs>

</xml_diff>

<commit_message>
Working on an AnimatorController class
</commit_message>
<xml_diff>
--- a/engine_design.docx
+++ b/engine_design.docx
@@ -1,27 +1,34 @@
 
 <file path=word/document.xml><?xml version="1.0" encoding="utf-8"?>
-<w:document xmlns:wpc="http://schemas.microsoft.com/office/word/2010/wordprocessingCanvas" xmlns:cx="http://schemas.microsoft.com/office/drawing/2014/chartex" xmlns:cx1="http://schemas.microsoft.com/office/drawing/2015/9/8/chartex" xmlns:cx2="http://schemas.microsoft.com/office/drawing/2015/10/21/chartex" xmlns:cx3="http://schemas.microsoft.com/office/drawing/2016/5/9/chartex" xmlns:cx4="http://schemas.microsoft.com/office/drawing/2016/5/10/chartex" xmlns:cx5="http://schemas.microsoft.com/office/drawing/2016/5/11/chartex" xmlns:cx6="http://schemas.microsoft.com/office/drawing/2016/5/12/chartex" xmlns:cx7="http://schemas.microsoft.com/office/drawing/2016/5/13/chartex" xmlns:cx8="http://schemas.microsoft.com/office/drawing/2016/5/14/chartex" xmlns:mc="http://schemas.openxmlformats.org/markup-compatibility/2006" xmlns:aink="http://schemas.microsoft.com/office/drawing/2016/ink" xmlns:am3d="http://schemas.microsoft.com/office/drawing/2017/model3d" xmlns:o="urn:schemas-microsoft-com:office:office" xmlns:r="http://schemas.openxmlformats.org/officeDocument/2006/relationships" xmlns:m="http://schemas.openxmlformats.org/officeDocument/2006/math" xmlns:v="urn:schemas-microsoft-com:vml" xmlns:wp14="http://schemas.microsoft.com/office/word/2010/wordprocessingDrawing" xmlns:wp="http://schemas.openxmlformats.org/drawingml/2006/wordprocessingDrawing" xmlns:w10="urn:schemas-microsoft-com:office:word" xmlns:w="http://schemas.openxmlformats.org/wordprocessingml/2006/main" xmlns:w14="http://schemas.microsoft.com/office/word/2010/wordml" xmlns:w15="http://schemas.microsoft.com/office/word/2012/wordml" xmlns:w16cid="http://schemas.microsoft.com/office/word/2016/wordml/cid" xmlns:w16se="http://schemas.microsoft.com/office/word/2015/wordml/symex" xmlns:wpg="http://schemas.microsoft.com/office/word/2010/wordprocessingGroup" xmlns:wpi="http://schemas.microsoft.com/office/word/2010/wordprocessingInk" xmlns:wne="http://schemas.microsoft.com/office/word/2006/wordml" xmlns:wps="http://schemas.microsoft.com/office/word/2010/wordprocessingShape" mc:Ignorable="w14 w15 w16se w16cid wp14">
+<w:document xmlns:o="urn:schemas-microsoft-com:office:office" xmlns:r="http://schemas.openxmlformats.org/officeDocument/2006/relationships" xmlns:v="urn:schemas-microsoft-com:vml" xmlns:w="http://schemas.openxmlformats.org/wordprocessingml/2006/main" xmlns:w10="urn:schemas-microsoft-com:office:word" xmlns:wp="http://schemas.openxmlformats.org/drawingml/2006/wordprocessingDrawing" xmlns:wps="http://schemas.microsoft.com/office/word/2010/wordprocessingShape" xmlns:wpg="http://schemas.microsoft.com/office/word/2010/wordprocessingGroup" xmlns:mc="http://schemas.openxmlformats.org/markup-compatibility/2006" xmlns:wp14="http://schemas.microsoft.com/office/word/2010/wordprocessingDrawing" xmlns:w14="http://schemas.microsoft.com/office/word/2010/wordml" mc:Ignorable="w14 wp14">
   <w:body>
     <w:p>
       <w:pPr>
+        <w:pStyle w:val="Normal"/>
+        <w:rPr/>
+      </w:pPr>
+      <w:r>
         <w:rPr>
           <w:b/>
           <w:sz w:val="40"/>
           <w:u w:val="single"/>
         </w:rPr>
-      </w:pPr>
+        <w:t>Classes/</w:t>
+      </w:r>
       <w:r>
         <w:rPr>
           <w:b/>
           <w:sz w:val="40"/>
           <w:u w:val="single"/>
         </w:rPr>
-        <w:t>Classes</w:t>
-      </w:r>
-    </w:p>
-    <w:p>
-      <w:pPr>
-        <w:spacing w:after="0"/>
+        <w:t>Structures</w:t>
+      </w:r>
+    </w:p>
+    <w:p>
+      <w:pPr>
+        <w:pStyle w:val="Normal"/>
+        <w:spacing w:before="0" w:after="0"/>
+        <w:rPr/>
       </w:pPr>
       <w:r>
         <w:rPr>
@@ -30,6 +37,7 @@
         <w:t>Point2D:</w:t>
       </w:r>
       <w:r>
+        <w:rPr/>
         <w:t xml:space="preserve"> A 2D point consisting of 2 coordinates. On top of this, should include some methods and operators for handling interactions of points. (Can use a Vector2 class instead)</w:t>
       </w:r>
       <w:bookmarkStart w:id="0" w:name="_GoBack"/>
@@ -42,8 +50,10 @@
           <w:ilvl w:val="0"/>
           <w:numId w:val="1"/>
         </w:numPr>
-        <w:spacing w:after="0"/>
-        <w:rPr>
+        <w:spacing w:before="0" w:after="0"/>
+        <w:contextualSpacing/>
+        <w:rPr>
+          <w:i/>
           <w:i/>
         </w:rPr>
       </w:pPr>
@@ -61,9 +71,12 @@
           <w:ilvl w:val="1"/>
           <w:numId w:val="1"/>
         </w:numPr>
-        <w:spacing w:after="0"/>
-      </w:pPr>
-      <w:r>
+        <w:spacing w:before="0" w:after="0"/>
+        <w:contextualSpacing/>
+        <w:rPr/>
+      </w:pPr>
+      <w:r>
+        <w:rPr/>
         <w:t>The x coordinate of the point</w:t>
       </w:r>
     </w:p>
@@ -74,8 +87,10 @@
           <w:ilvl w:val="0"/>
           <w:numId w:val="1"/>
         </w:numPr>
-        <w:spacing w:after="0"/>
-        <w:rPr>
+        <w:spacing w:before="0" w:after="0"/>
+        <w:contextualSpacing/>
+        <w:rPr>
+          <w:i/>
           <w:i/>
         </w:rPr>
       </w:pPr>
@@ -93,9 +108,12 @@
           <w:ilvl w:val="1"/>
           <w:numId w:val="1"/>
         </w:numPr>
-        <w:spacing w:after="0"/>
-      </w:pPr>
-      <w:r>
+        <w:spacing w:before="0" w:after="0"/>
+        <w:contextualSpacing/>
+        <w:rPr/>
+      </w:pPr>
+      <w:r>
+        <w:rPr/>
         <w:t>The y coordinate of the point</w:t>
       </w:r>
     </w:p>
@@ -106,44 +124,18 @@
           <w:ilvl w:val="0"/>
           <w:numId w:val="1"/>
         </w:numPr>
-        <w:spacing w:after="0"/>
+        <w:spacing w:before="0" w:after="0"/>
+        <w:contextualSpacing/>
         <w:rPr>
           <w:i/>
-        </w:rPr>
-      </w:pPr>
-      <w:r>
-        <w:rPr>
           <w:i/>
         </w:rPr>
-        <w:t xml:space="preserve">static float </w:t>
-      </w:r>
-      <w:proofErr w:type="spellStart"/>
-      <w:proofErr w:type="gramStart"/>
+      </w:pPr>
       <w:r>
         <w:rPr>
           <w:i/>
         </w:rPr>
-        <w:t>findSlope</w:t>
-      </w:r>
-      <w:proofErr w:type="spellEnd"/>
-      <w:r>
-        <w:rPr>
-          <w:i/>
-        </w:rPr>
-        <w:t>(</w:t>
-      </w:r>
-      <w:proofErr w:type="gramEnd"/>
-      <w:r>
-        <w:rPr>
-          <w:i/>
-        </w:rPr>
-        <w:t>point2D point1, poin</w:t>
-      </w:r>
-      <w:r>
-        <w:rPr>
-          <w:i/>
-        </w:rPr>
-        <w:t>t2)</w:t>
+        <w:t>static float findSlope(point2D point1, point2)</w:t>
       </w:r>
     </w:p>
     <w:p>
@@ -153,20 +145,30 @@
           <w:ilvl w:val="1"/>
           <w:numId w:val="1"/>
         </w:numPr>
-        <w:spacing w:after="0"/>
-      </w:pPr>
-      <w:r>
+        <w:spacing w:before="0" w:after="0"/>
+        <w:contextualSpacing/>
+        <w:rPr/>
+      </w:pPr>
+      <w:r>
+        <w:rPr/>
         <w:t>Should find the slope between point1 and point2</w:t>
       </w:r>
     </w:p>
     <w:p>
       <w:pPr>
-        <w:spacing w:after="0"/>
-      </w:pPr>
-    </w:p>
-    <w:p>
-      <w:pPr>
-        <w:spacing w:after="0"/>
+        <w:pStyle w:val="Normal"/>
+        <w:spacing w:before="0" w:after="0"/>
+        <w:rPr/>
+      </w:pPr>
+      <w:r>
+        <w:rPr/>
+      </w:r>
+    </w:p>
+    <w:p>
+      <w:pPr>
+        <w:pStyle w:val="Normal"/>
+        <w:spacing w:before="0" w:after="0"/>
+        <w:rPr/>
       </w:pPr>
       <w:r>
         <w:rPr>
@@ -175,10 +177,8 @@
         <w:t>Shape:</w:t>
       </w:r>
       <w:r>
-        <w:t xml:space="preserve"> A class that handles shapes for collision detection. Will store an array of Point2Ds, then use SAT to actually check collision between other shapes. Can potentially have specific shapes as sub cla</w:t>
-      </w:r>
-      <w:r>
-        <w:t>sses of this one (Rectangle, triangle, etc.). If we have a circle class, we may have to have special checks in place, as a circle would not work as an array of vertices.</w:t>
+        <w:rPr/>
+        <w:t xml:space="preserve"> A class that handles shapes for collision detection. Will store an array of Point2Ds, then use SAT to actually check collision between other shapes. Can potentially have specific shapes as sub classes of this one (Rectangle, triangle, etc.). If we have a circle class, we may have to have special checks in place, as a circle would not work as an array of vertices.</w:t>
       </w:r>
     </w:p>
     <w:p>
@@ -188,18 +188,13 @@
           <w:ilvl w:val="0"/>
           <w:numId w:val="2"/>
         </w:numPr>
-        <w:spacing w:after="0"/>
-      </w:pPr>
-      <w:r>
-        <w:t>Point2</w:t>
-      </w:r>
-      <w:proofErr w:type="gramStart"/>
-      <w:r>
-        <w:t>D[</w:t>
-      </w:r>
-      <w:proofErr w:type="gramEnd"/>
-      <w:r>
-        <w:t>] vertices</w:t>
+        <w:spacing w:before="0" w:after="0"/>
+        <w:contextualSpacing/>
+        <w:rPr/>
+      </w:pPr>
+      <w:r>
+        <w:rPr/>
+        <w:t>Point2D[] vertices</w:t>
       </w:r>
     </w:p>
     <w:p>
@@ -209,9 +204,12 @@
           <w:ilvl w:val="1"/>
           <w:numId w:val="2"/>
         </w:numPr>
-        <w:spacing w:after="0"/>
-      </w:pPr>
-      <w:r>
+        <w:spacing w:before="0" w:after="0"/>
+        <w:contextualSpacing/>
+        <w:rPr/>
+      </w:pPr>
+      <w:r>
+        <w:rPr/>
         <w:t>Array of the vertices as 2D coordinates for this shape</w:t>
       </w:r>
     </w:p>
@@ -222,13 +220,13 @@
           <w:ilvl w:val="0"/>
           <w:numId w:val="2"/>
         </w:numPr>
-        <w:spacing w:after="0"/>
-      </w:pPr>
-      <w:r>
-        <w:t>Shape projec</w:t>
-      </w:r>
-      <w:r>
-        <w:t>tion(axis)</w:t>
+        <w:spacing w:before="0" w:after="0"/>
+        <w:contextualSpacing/>
+        <w:rPr/>
+      </w:pPr>
+      <w:r>
+        <w:rPr/>
+        <w:t>Shape projection(axis)</w:t>
       </w:r>
     </w:p>
     <w:p>
@@ -238,18 +236,13 @@
           <w:ilvl w:val="1"/>
           <w:numId w:val="2"/>
         </w:numPr>
-        <w:spacing w:after="0"/>
-      </w:pPr>
-      <w:r>
-        <w:t xml:space="preserve">Returns the projection of the calling shape onto the given axis. Will be used </w:t>
-      </w:r>
-      <w:proofErr w:type="gramStart"/>
-      <w:r>
-        <w:t>In</w:t>
-      </w:r>
-      <w:proofErr w:type="gramEnd"/>
-      <w:r>
-        <w:t xml:space="preserve"> collision detection. Should return an array of Point2Ds or a shape. Basically, this should flatten the shape to the projection axis.</w:t>
+        <w:spacing w:before="0" w:after="0"/>
+        <w:contextualSpacing/>
+        <w:rPr/>
+      </w:pPr>
+      <w:r>
+        <w:rPr/>
+        <w:t>Returns the projection of the calling shape onto the given axis. Will be used In collision detection. Should return an array of Point2Ds or a shape. Basically, this should flatten the shape to the projection axis.</w:t>
       </w:r>
     </w:p>
     <w:p>
@@ -259,63 +252,13 @@
           <w:ilvl w:val="2"/>
           <w:numId w:val="2"/>
         </w:numPr>
-        <w:spacing w:after="0"/>
-      </w:pPr>
-      <w:r>
-        <w:t>Should find where the line perp</w:t>
-      </w:r>
-      <w:r>
-        <w:t>endicular to axis passing through each vertex intersects the axis. Can find the equation of each line for each vertex by taking (</w:t>
-      </w:r>
-      <w:proofErr w:type="spellStart"/>
-      <w:r>
-        <w:t>vertex.x</w:t>
-      </w:r>
-      <w:proofErr w:type="spellEnd"/>
-      <w:r>
-        <w:t xml:space="preserve"> + </w:t>
-      </w:r>
-      <w:proofErr w:type="spellStart"/>
-      <w:proofErr w:type="gramStart"/>
-      <w:r>
-        <w:t>axis.slope</w:t>
-      </w:r>
-      <w:proofErr w:type="spellEnd"/>
-      <w:proofErr w:type="gramEnd"/>
-      <w:r>
-        <w:t>*</w:t>
-      </w:r>
-      <w:proofErr w:type="spellStart"/>
-      <w:r>
-        <w:t>vertex.y</w:t>
-      </w:r>
-      <w:proofErr w:type="spellEnd"/>
-      <w:r>
-        <w:t xml:space="preserve"> – </w:t>
-      </w:r>
-      <w:proofErr w:type="spellStart"/>
-      <w:r>
-        <w:t>axis.slope</w:t>
-      </w:r>
-      <w:proofErr w:type="spellEnd"/>
-      <w:r>
-        <w:t>*</w:t>
-      </w:r>
-      <w:proofErr w:type="spellStart"/>
-      <w:r>
-        <w:t>axis.y_int</w:t>
-      </w:r>
-      <w:proofErr w:type="spellEnd"/>
-      <w:r>
-        <w:t>) / (</w:t>
-      </w:r>
-      <w:proofErr w:type="spellStart"/>
-      <w:r>
-        <w:t>axis.slope</w:t>
-      </w:r>
-      <w:proofErr w:type="spellEnd"/>
-      <w:r>
-        <w:t xml:space="preserve">**2 + 1) for all vertices. </w:t>
+        <w:spacing w:before="0" w:after="0"/>
+        <w:contextualSpacing/>
+        <w:rPr/>
+      </w:pPr>
+      <w:r>
+        <w:rPr/>
+        <w:t xml:space="preserve">Should find where the line perpendicular to axis passing through each vertex intersects the axis. Can find the equation of each line for each vertex by taking (vertex.x + axis.slope*vertex.y – axis.slope*axis.y_int) / (axis.slope**2 + 1) for all vertices. </w:t>
       </w:r>
     </w:p>
     <w:p>
@@ -325,26 +268,13 @@
           <w:ilvl w:val="0"/>
           <w:numId w:val="2"/>
         </w:numPr>
-        <w:spacing w:after="0"/>
-      </w:pPr>
-      <w:r>
-        <w:t xml:space="preserve">static bool </w:t>
-      </w:r>
-      <w:proofErr w:type="spellStart"/>
-      <w:proofErr w:type="gramStart"/>
-      <w:r>
-        <w:t>checkCollision</w:t>
-      </w:r>
-      <w:proofErr w:type="spellEnd"/>
-      <w:r>
-        <w:t>(</w:t>
-      </w:r>
-      <w:proofErr w:type="gramEnd"/>
-      <w:r>
-        <w:t>sha</w:t>
-      </w:r>
-      <w:r>
-        <w:t>pe1, shape2)</w:t>
+        <w:spacing w:before="0" w:after="0"/>
+        <w:contextualSpacing/>
+        <w:rPr/>
+      </w:pPr>
+      <w:r>
+        <w:rPr/>
+        <w:t>static bool checkCollision(shape1, shape2)</w:t>
       </w:r>
     </w:p>
     <w:p>
@@ -354,9 +284,12 @@
           <w:ilvl w:val="1"/>
           <w:numId w:val="2"/>
         </w:numPr>
-        <w:spacing w:after="0"/>
-      </w:pPr>
-      <w:r>
+        <w:spacing w:before="0" w:after="0"/>
+        <w:contextualSpacing/>
+        <w:rPr/>
+      </w:pPr>
+      <w:r>
+        <w:rPr/>
         <w:t>Checks if shape1 and shape2 are colliding using SAT. The general idea:</w:t>
       </w:r>
     </w:p>
@@ -367,21 +300,13 @@
           <w:ilvl w:val="2"/>
           <w:numId w:val="2"/>
         </w:numPr>
-        <w:spacing w:after="0"/>
-      </w:pPr>
-      <w:r>
-        <w:t xml:space="preserve">Find a set of axes perpendicular to each edge of each shape. Essentially, use line and Point2D helper functions to create a line with a slope and </w:t>
-      </w:r>
-      <w:proofErr w:type="spellStart"/>
-      <w:r>
-        <w:t>y_int</w:t>
-      </w:r>
-      <w:proofErr w:type="spellEnd"/>
-      <w:r>
-        <w:t xml:space="preserve"> perpendicular to an </w:t>
-      </w:r>
-      <w:r>
-        <w:t>edge, and then store it in an array.</w:t>
+        <w:spacing w:before="0" w:after="0"/>
+        <w:contextualSpacing/>
+        <w:rPr/>
+      </w:pPr>
+      <w:r>
+        <w:rPr/>
+        <w:t>Find a set of axes perpendicular to each edge of each shape. Essentially, use line and Point2D helper functions to create a line with a slope and y_int perpendicular to an edge, and then store it in an array.</w:t>
       </w:r>
     </w:p>
     <w:p>
@@ -391,18 +316,13 @@
           <w:ilvl w:val="2"/>
           <w:numId w:val="2"/>
         </w:numPr>
-        <w:spacing w:after="0"/>
-      </w:pPr>
-      <w:r>
-        <w:t xml:space="preserve">For each axis, take the projection of shape1 and shape2. Check if the projections then overlap. If they don’t, bail out with a false. Consider creating function to convert flattened shapes to a </w:t>
-      </w:r>
-      <w:proofErr w:type="spellStart"/>
-      <w:r>
-        <w:t>LineSegment</w:t>
-      </w:r>
-      <w:proofErr w:type="spellEnd"/>
-      <w:r>
-        <w:t>.</w:t>
+        <w:spacing w:before="0" w:after="0"/>
+        <w:contextualSpacing/>
+        <w:rPr/>
+      </w:pPr>
+      <w:r>
+        <w:rPr/>
+        <w:t>For each axis, take the projection of shape1 and shape2. Check if the projections then overlap. If they don’t, bail out with a false. Consider creating function to convert flattened shapes to a LineSegment.</w:t>
       </w:r>
     </w:p>
     <w:p>
@@ -412,23 +332,30 @@
           <w:ilvl w:val="2"/>
           <w:numId w:val="2"/>
         </w:numPr>
-        <w:spacing w:after="0"/>
-      </w:pPr>
-      <w:r>
-        <w:t>After taking</w:t>
-      </w:r>
-      <w:r>
-        <w:t xml:space="preserve"> all the projections, if we didn’t return early, return a true.</w:t>
-      </w:r>
-    </w:p>
-    <w:p>
-      <w:pPr>
-        <w:spacing w:after="0"/>
-      </w:pPr>
-    </w:p>
-    <w:p>
-      <w:pPr>
-        <w:spacing w:after="0"/>
+        <w:spacing w:before="0" w:after="0"/>
+        <w:contextualSpacing/>
+        <w:rPr/>
+      </w:pPr>
+      <w:r>
+        <w:rPr/>
+        <w:t>After taking all the projections, if we didn’t return early, return a true.</w:t>
+      </w:r>
+    </w:p>
+    <w:p>
+      <w:pPr>
+        <w:pStyle w:val="Normal"/>
+        <w:spacing w:before="0" w:after="0"/>
+        <w:rPr/>
+      </w:pPr>
+      <w:r>
+        <w:rPr/>
+      </w:r>
+    </w:p>
+    <w:p>
+      <w:pPr>
+        <w:pStyle w:val="Normal"/>
+        <w:spacing w:before="0" w:after="0"/>
+        <w:rPr/>
       </w:pPr>
       <w:r>
         <w:rPr>
@@ -437,52 +364,52 @@
         <w:t xml:space="preserve">Line: </w:t>
       </w:r>
       <w:r>
+        <w:rPr/>
         <w:t>A 2D line with a slope and y-intercept.</w:t>
       </w:r>
     </w:p>
     <w:p>
       <w:pPr>
-        <w:spacing w:after="0"/>
-      </w:pPr>
-    </w:p>
-    <w:p>
-      <w:pPr>
-        <w:spacing w:after="0"/>
-      </w:pPr>
-      <w:proofErr w:type="spellStart"/>
-      <w:proofErr w:type="gramStart"/>
+        <w:pStyle w:val="Normal"/>
+        <w:spacing w:before="0" w:after="0"/>
+        <w:rPr/>
+      </w:pPr>
+      <w:r>
+        <w:rPr/>
+      </w:r>
+    </w:p>
+    <w:p>
+      <w:pPr>
+        <w:pStyle w:val="Normal"/>
+        <w:spacing w:before="0" w:after="0"/>
+        <w:rPr/>
+      </w:pPr>
       <w:r>
         <w:rPr>
           <w:b/>
         </w:rPr>
-        <w:t>LineSegment</w:t>
-      </w:r>
-      <w:proofErr w:type="spellEnd"/>
-      <w:r>
-        <w:rPr>
-          <w:b/>
-        </w:rPr>
-        <w:t xml:space="preserve"> :</w:t>
-      </w:r>
-      <w:proofErr w:type="gramEnd"/>
-      <w:r>
-        <w:rPr>
-          <w:b/>
-        </w:rPr>
-        <w:t xml:space="preserve"> Line: </w:t>
-      </w:r>
-      <w:r>
+        <w:t xml:space="preserve">LineSegment : Line: </w:t>
+      </w:r>
+      <w:r>
+        <w:rPr/>
         <w:t>A class that extends Line. Adds in two Point2D end points.</w:t>
       </w:r>
     </w:p>
     <w:p>
       <w:pPr>
-        <w:spacing w:after="0"/>
-      </w:pPr>
-    </w:p>
-    <w:p>
-      <w:pPr>
-        <w:spacing w:after="0"/>
+        <w:pStyle w:val="Normal"/>
+        <w:spacing w:before="0" w:after="0"/>
+        <w:rPr/>
+      </w:pPr>
+      <w:r>
+        <w:rPr/>
+      </w:r>
+    </w:p>
+    <w:p>
+      <w:pPr>
+        <w:pStyle w:val="Normal"/>
+        <w:spacing w:before="0" w:after="0"/>
+        <w:rPr/>
       </w:pPr>
       <w:r>
         <w:rPr>
@@ -492,28 +419,186 @@
         <w:t xml:space="preserve">Vector2_generic: </w:t>
       </w:r>
       <w:r>
-        <w:t xml:space="preserve">Generic 2D vector class used for vector </w:t>
-      </w:r>
-      <w:r>
-        <w:t xml:space="preserve">operations. Made generic to support Vector2Int/ Vector2Float/ Vector2Double, etc. </w:t>
-      </w:r>
-      <w:proofErr w:type="gramStart"/>
-      <w:r>
-        <w:t>Basically</w:t>
-      </w:r>
-      <w:proofErr w:type="gramEnd"/>
-      <w:r>
-        <w:t xml:space="preserve"> extended Point class, or even sub class on Point.</w:t>
-      </w:r>
-    </w:p>
-    <w:p>
-      <w:pPr>
-        <w:spacing w:after="0"/>
-      </w:pPr>
-    </w:p>
-    <w:p>
-      <w:pPr>
-        <w:rPr>
+        <w:rPr/>
+        <w:t>Generic 2D vector class used for vector operations. Made generic to support Vector2Int/ Vector2Float/ Vector2Double, etc. Basically extended Point class, or even sub class on Point.</w:t>
+      </w:r>
+    </w:p>
+    <w:p>
+      <w:pPr>
+        <w:pStyle w:val="Normal"/>
+        <w:spacing w:before="0" w:after="0"/>
+        <w:rPr/>
+      </w:pPr>
+      <w:r>
+        <w:rPr/>
+      </w:r>
+    </w:p>
+    <w:p>
+      <w:pPr>
+        <w:pStyle w:val="Normal"/>
+        <w:spacing w:before="0" w:after="0"/>
+        <w:rPr>
+          <w:b/>
+          <w:b/>
+          <w:bCs/>
+        </w:rPr>
+      </w:pPr>
+      <w:r>
+        <w:rPr>
+          <w:b/>
+          <w:bCs/>
+        </w:rPr>
+        <w:t xml:space="preserve">StateMachine/State : </w:t>
+      </w:r>
+      <w:r>
+        <w:rPr>
+          <w:b w:val="false"/>
+          <w:bCs w:val="false"/>
+        </w:rPr>
+        <w:t>StateMachine object which holds all State objects within itself. This state machine object calls the states update functions for that frame and handles all transition cases for the current state.</w:t>
+      </w:r>
+    </w:p>
+    <w:p>
+      <w:pPr>
+        <w:pStyle w:val="Normal"/>
+        <w:spacing w:before="0" w:after="0"/>
+        <w:rPr>
+          <w:b w:val="false"/>
+          <w:b w:val="false"/>
+          <w:bCs w:val="false"/>
+        </w:rPr>
+      </w:pPr>
+      <w:r>
+        <w:rPr>
+          <w:b/>
+          <w:bCs/>
+        </w:rPr>
+      </w:r>
+    </w:p>
+    <w:p>
+      <w:pPr>
+        <w:pStyle w:val="Normal"/>
+        <w:spacing w:before="0" w:after="0"/>
+        <w:rPr>
+          <w:b/>
+          <w:b/>
+          <w:bCs/>
+        </w:rPr>
+      </w:pPr>
+      <w:r>
+        <w:rPr>
+          <w:b/>
+          <w:bCs/>
+        </w:rPr>
+        <w:t xml:space="preserve">Alternative State Machine : </w:t>
+      </w:r>
+      <w:r>
+        <w:rPr>
+          <w:b w:val="false"/>
+          <w:bCs w:val="false"/>
+        </w:rPr>
+        <w:t>State objects hold references to their next states and only the current state is kept track of.</w:t>
+      </w:r>
+    </w:p>
+    <w:p>
+      <w:pPr>
+        <w:pStyle w:val="Normal"/>
+        <w:spacing w:before="0" w:after="0"/>
+        <w:rPr>
+          <w:b w:val="false"/>
+          <w:b w:val="false"/>
+          <w:bCs w:val="false"/>
+        </w:rPr>
+      </w:pPr>
+      <w:r>
+        <w:rPr>
+          <w:b/>
+          <w:bCs/>
+        </w:rPr>
+      </w:r>
+    </w:p>
+    <w:p>
+      <w:pPr>
+        <w:pStyle w:val="Normal"/>
+        <w:spacing w:before="0" w:after="0"/>
+        <w:rPr>
+          <w:b/>
+          <w:b/>
+          <w:bCs/>
+        </w:rPr>
+      </w:pPr>
+      <w:r>
+        <w:rPr>
+          <w:b/>
+          <w:bCs/>
+        </w:rPr>
+        <w:t xml:space="preserve">AnimatorController : </w:t>
+      </w:r>
+      <w:r>
+        <w:rPr>
+          <w:b w:val="false"/>
+          <w:bCs w:val="false"/>
+        </w:rPr>
+        <w:t>Class that holds animations and can control its animations list using a small state machine. (i.e. an enemy class would have one where we would supply walking/attacking/death animatons and the controller would play them correctly)</w:t>
+      </w:r>
+    </w:p>
+    <w:p>
+      <w:pPr>
+        <w:pStyle w:val="Normal"/>
+        <w:spacing w:before="0" w:after="0"/>
+        <w:rPr>
+          <w:b w:val="false"/>
+          <w:b w:val="false"/>
+          <w:bCs w:val="false"/>
+        </w:rPr>
+      </w:pPr>
+      <w:r>
+        <w:rPr>
+          <w:b/>
+          <w:bCs/>
+        </w:rPr>
+      </w:r>
+    </w:p>
+    <w:p>
+      <w:pPr>
+        <w:pStyle w:val="Normal"/>
+        <w:spacing w:before="0" w:after="0"/>
+        <w:rPr>
+          <w:b/>
+          <w:b/>
+          <w:bCs/>
+        </w:rPr>
+      </w:pPr>
+      <w:r>
+        <w:rPr>
+          <w:b/>
+          <w:bCs/>
+        </w:rPr>
+        <w:t xml:space="preserve">Animation : </w:t>
+      </w:r>
+      <w:r>
+        <w:rPr>
+          <w:b w:val="false"/>
+          <w:bCs w:val="false"/>
+        </w:rPr>
+        <w:t>Simple structure to hold a series of sprites with a few settings about the animation itself. Looping? Duration? Finish current animation before transition?</w:t>
+      </w:r>
+    </w:p>
+    <w:p>
+      <w:pPr>
+        <w:pStyle w:val="Normal"/>
+        <w:spacing w:before="0" w:after="0"/>
+        <w:rPr/>
+      </w:pPr>
+      <w:r>
+        <w:rPr/>
+      </w:r>
+    </w:p>
+    <w:p>
+      <w:pPr>
+        <w:pStyle w:val="Normal"/>
+        <w:rPr>
+          <w:b/>
           <w:b/>
           <w:sz w:val="40"/>
           <w:u w:val="single"/>
@@ -535,13 +620,11 @@
           <w:ilvl w:val="0"/>
           <w:numId w:val="2"/>
         </w:numPr>
-      </w:pPr>
-      <w:r>
-        <w:lastRenderedPageBreak/>
-        <w:t>Animation class that handles an array of sprites and cycles through them. Couldn’t</w:t>
-      </w:r>
-      <w:r>
-        <w:t xml:space="preserve"> find a class already in the engine, but I may have missed it.</w:t>
+        <w:rPr/>
+      </w:pPr>
+      <w:r>
+        <w:rPr/>
+        <w:t>Animation class that handles an array of sprites and cycles through them. Couldn’t find a class already in the engine, but I may have missed it.</w:t>
       </w:r>
     </w:p>
     <w:p>
@@ -551,17 +634,11 @@
           <w:ilvl w:val="0"/>
           <w:numId w:val="2"/>
         </w:numPr>
-      </w:pPr>
-      <w:r>
-        <w:t xml:space="preserve">There seems to be a polygon collision checker source file included in the </w:t>
-      </w:r>
-      <w:proofErr w:type="spellStart"/>
-      <w:r>
-        <w:t>olcGameEngine</w:t>
-      </w:r>
-      <w:proofErr w:type="spellEnd"/>
-      <w:r>
-        <w:t xml:space="preserve"> repo.</w:t>
+        <w:rPr/>
+      </w:pPr>
+      <w:r>
+        <w:rPr/>
+        <w:t>There seems to be a polygon collision checker source file included in the olcGameEngine repo.</w:t>
       </w:r>
     </w:p>
     <w:p>
@@ -571,110 +648,128 @@
           <w:ilvl w:val="0"/>
           <w:numId w:val="2"/>
         </w:numPr>
-      </w:pPr>
-      <w:r>
+        <w:rPr/>
+      </w:pPr>
+      <w:r>
+        <w:rPr/>
         <w:t>Something to handle controls. Again, might already be in the engine.</w:t>
       </w:r>
     </w:p>
     <w:p>
       <w:pPr>
         <w:pStyle w:val="ListParagraph"/>
-      </w:pPr>
+        <w:rPr/>
+      </w:pPr>
+      <w:r>
+        <w:rPr/>
+      </w:r>
     </w:p>
     <w:p>
       <w:pPr>
         <w:pStyle w:val="ListParagraph"/>
-      </w:pPr>
-      <w:r>
-        <w:t>*I don’t believe there is any</w:t>
-      </w:r>
-      <w:r>
-        <w:t xml:space="preserve">thing already there for sprite animations, but I’ve experimented with that and was fairly easy to implement. </w:t>
+        <w:rPr/>
+      </w:pPr>
+      <w:r>
+        <w:rPr/>
+        <w:t xml:space="preserve">*I don’t believe there is anything already there for sprite animations, but I’ve experimented with that and was fairly easy to implement. </w:t>
       </w:r>
     </w:p>
     <w:p>
       <w:pPr>
         <w:pStyle w:val="ListParagraph"/>
-      </w:pPr>
-      <w:r>
-        <w:t>*The author of the engine has</w:t>
-      </w:r>
-      <w:r>
-        <w:t xml:space="preserve"> done some convex polygon collision examples so we may be able to “borrow” that.</w:t>
+        <w:rPr/>
+      </w:pPr>
+      <w:r>
+        <w:rPr/>
+        <w:t>*The author of the engine has done some convex polygon collision examples so we may be able to “borrow” that.</w:t>
       </w:r>
     </w:p>
     <w:p>
       <w:pPr>
         <w:pStyle w:val="ListParagraph"/>
-      </w:pPr>
-      <w:r>
-        <w:t>*The input system is very easy to use</w:t>
-      </w:r>
-      <w:r>
-        <w:t xml:space="preserve"> and make an input manager </w:t>
-      </w:r>
-      <w:proofErr w:type="gramStart"/>
-      <w:r>
-        <w:t xml:space="preserve">( </w:t>
-      </w:r>
-      <w:proofErr w:type="spellStart"/>
-      <w:r>
-        <w:t>GetKey</w:t>
-      </w:r>
-      <w:proofErr w:type="spellEnd"/>
-      <w:proofErr w:type="gramEnd"/>
-      <w:r>
-        <w:t>(</w:t>
-      </w:r>
-      <w:proofErr w:type="spellStart"/>
-      <w:r>
-        <w:t>olc</w:t>
-      </w:r>
-      <w:proofErr w:type="spellEnd"/>
-      <w:r>
-        <w:t>::A).</w:t>
-      </w:r>
-      <w:proofErr w:type="spellStart"/>
-      <w:r>
-        <w:t>bPressed</w:t>
-      </w:r>
-      <w:proofErr w:type="spellEnd"/>
-      <w:r>
-        <w:t xml:space="preserve"> → returns true if the A key is pressed, but not held)</w:t>
-      </w:r>
-    </w:p>
-    <w:p>
-      <w:pPr>
-        <w:spacing w:after="0"/>
-      </w:pPr>
-    </w:p>
-    <w:p>
-      <w:pPr>
-        <w:spacing w:after="0"/>
-      </w:pPr>
-    </w:p>
-    <w:p>
-      <w:pPr>
-        <w:spacing w:after="0"/>
-      </w:pPr>
+        <w:rPr/>
+      </w:pPr>
+      <w:r>
+        <w:rPr/>
+        <w:t>*The input system is very easy to use and make an input manager ( GetKey(olc::A).bPressed → returns true if the A key is pressed, but not held)</w:t>
+      </w:r>
+    </w:p>
+    <w:p>
+      <w:pPr>
+        <w:pStyle w:val="Normal"/>
+        <w:spacing w:before="0" w:after="0"/>
+        <w:rPr/>
+      </w:pPr>
+      <w:r>
+        <w:rPr/>
+      </w:r>
+    </w:p>
+    <w:p>
+      <w:pPr>
+        <w:pStyle w:val="Normal"/>
+        <w:numPr>
+          <w:ilvl w:val="0"/>
+          <w:numId w:val="3"/>
+        </w:numPr>
+        <w:spacing w:before="0" w:after="0"/>
+        <w:rPr/>
+      </w:pPr>
+      <w:r>
+        <w:rPr/>
+        <w:t>InputSchemes/KeyBinding Layouts : allow players to set and rebind keys from within the game. This layout should be encapsulated for serialization.</w:t>
+      </w:r>
+    </w:p>
+    <w:p>
+      <w:pPr>
+        <w:pStyle w:val="Normal"/>
+        <w:numPr>
+          <w:ilvl w:val="0"/>
+          <w:numId w:val="3"/>
+        </w:numPr>
+        <w:spacing w:before="0" w:after="0"/>
+        <w:rPr/>
+      </w:pPr>
+      <w:r>
+        <w:rPr/>
+        <w:t>Simple State Machine : used to control the different “game states” and their transitions</w:t>
+      </w:r>
+    </w:p>
+    <w:p>
+      <w:pPr>
+        <w:pStyle w:val="Normal"/>
+        <w:spacing w:before="0" w:after="0"/>
+        <w:rPr/>
+      </w:pPr>
+      <w:r>
+        <w:rPr/>
+      </w:r>
+    </w:p>
+    <w:p>
+      <w:pPr>
+        <w:pStyle w:val="Normal"/>
+        <w:spacing w:before="0" w:after="0"/>
+        <w:rPr/>
+      </w:pPr>
+      <w:r>
+        <w:rPr/>
+      </w:r>
     </w:p>
     <w:sectPr>
+      <w:type w:val="nextPage"/>
       <w:pgSz w:w="12240" w:h="15840"/>
-      <w:pgMar w:top="1440" w:right="1440" w:bottom="1440" w:left="1440" w:header="0" w:footer="0" w:gutter="0"/>
-      <w:cols w:space="720"/>
-      <w:formProt w:val="0"/>
-      <w:docGrid w:linePitch="360" w:charSpace="4096"/>
+      <w:pgMar w:left="1440" w:right="1440" w:header="0" w:top="1440" w:footer="0" w:bottom="1440" w:gutter="0"/>
+      <w:pgNumType w:fmt="decimal"/>
+      <w:formProt w:val="false"/>
+      <w:textDirection w:val="lrTb"/>
+      <w:docGrid w:type="default" w:linePitch="360" w:charSpace="8192"/>
     </w:sectPr>
   </w:body>
 </w:document>
 </file>
 
 <file path=word/numbering.xml><?xml version="1.0" encoding="utf-8"?>
-<w:numbering xmlns:wpc="http://schemas.microsoft.com/office/word/2010/wordprocessingCanvas" xmlns:cx="http://schemas.microsoft.com/office/drawing/2014/chartex" xmlns:cx1="http://schemas.microsoft.com/office/drawing/2015/9/8/chartex" xmlns:cx2="http://schemas.microsoft.com/office/drawing/2015/10/21/chartex" xmlns:cx3="http://schemas.microsoft.com/office/drawing/2016/5/9/chartex" xmlns:cx4="http://schemas.microsoft.com/office/drawing/2016/5/10/chartex" xmlns:cx5="http://schemas.microsoft.com/office/drawing/2016/5/11/chartex" xmlns:cx6="http://schemas.microsoft.com/office/drawing/2016/5/12/chartex" xmlns:cx7="http://schemas.microsoft.com/office/drawing/2016/5/13/chartex" xmlns:cx8="http://schemas.microsoft.com/office/drawing/2016/5/14/chartex" xmlns:mc="http://schemas.openxmlformats.org/markup-compatibility/2006" xmlns:aink="http://schemas.microsoft.com/office/drawing/2016/ink" xmlns:am3d="http://schemas.microsoft.com/office/drawing/2017/model3d" xmlns:o="urn:schemas-microsoft-com:office:office" xmlns:r="http://schemas.openxmlformats.org/officeDocument/2006/relationships" xmlns:m="http://schemas.openxmlformats.org/officeDocument/2006/math" xmlns:v="urn:schemas-microsoft-com:vml" xmlns:wp14="http://schemas.microsoft.com/office/word/2010/wordprocessingDrawing" xmlns:wp="http://schemas.openxmlformats.org/drawingml/2006/wordprocessingDrawing" xmlns:w10="urn:schemas-microsoft-com:office:word" xmlns:w="http://schemas.openxmlformats.org/wordprocessingml/2006/main" xmlns:w14="http://schemas.microsoft.com/office/word/2010/wordml" xmlns:w15="http://schemas.microsoft.com/office/word/2012/wordml" xmlns:w16cid="http://schemas.microsoft.com/office/word/2016/wordml/cid" xmlns:w16se="http://schemas.microsoft.com/office/word/2015/wordml/symex" xmlns:wpg="http://schemas.microsoft.com/office/word/2010/wordprocessingGroup" xmlns:wpi="http://schemas.microsoft.com/office/word/2010/wordprocessingInk" xmlns:wne="http://schemas.microsoft.com/office/word/2006/wordml" xmlns:wps="http://schemas.microsoft.com/office/word/2010/wordprocessingShape" mc:Ignorable="w14 w15 w16se w16cid wp14">
-  <w:abstractNum w:abstractNumId="0" w15:restartNumberingAfterBreak="0">
-    <w:nsid w:val="22C460BC"/>
-    <w:multiLevelType w:val="multilevel"/>
-    <w:tmpl w:val="CD165844"/>
+<w:numbering xmlns:w="http://schemas.openxmlformats.org/wordprocessingml/2006/main" xmlns:o="urn:schemas-microsoft-com:office:office" xmlns:r="http://schemas.openxmlformats.org/officeDocument/2006/relationships" xmlns:v="urn:schemas-microsoft-com:vml">
+  <w:abstractNum w:abstractNumId="1">
     <w:lvl w:ilvl="0">
       <w:start w:val="1"/>
       <w:numFmt w:val="bullet"/>
@@ -685,6 +780,7 @@
       </w:pPr>
       <w:rPr>
         <w:rFonts w:ascii="Symbol" w:hAnsi="Symbol" w:cs="Symbol" w:hint="default"/>
+        <w:rFonts w:cs="Symbol"/>
       </w:rPr>
     </w:lvl>
     <w:lvl w:ilvl="1">
@@ -697,6 +793,7 @@
       </w:pPr>
       <w:rPr>
         <w:rFonts w:ascii="Courier New" w:hAnsi="Courier New" w:cs="Courier New" w:hint="default"/>
+        <w:rFonts w:cs="Courier New"/>
       </w:rPr>
     </w:lvl>
     <w:lvl w:ilvl="2">
@@ -709,6 +806,7 @@
       </w:pPr>
       <w:rPr>
         <w:rFonts w:ascii="Wingdings" w:hAnsi="Wingdings" w:cs="Wingdings" w:hint="default"/>
+        <w:rFonts w:cs="Wingdings"/>
       </w:rPr>
     </w:lvl>
     <w:lvl w:ilvl="3">
@@ -721,6 +819,7 @@
       </w:pPr>
       <w:rPr>
         <w:rFonts w:ascii="Symbol" w:hAnsi="Symbol" w:cs="Symbol" w:hint="default"/>
+        <w:rFonts w:cs="Symbol"/>
       </w:rPr>
     </w:lvl>
     <w:lvl w:ilvl="4">
@@ -733,6 +832,7 @@
       </w:pPr>
       <w:rPr>
         <w:rFonts w:ascii="Courier New" w:hAnsi="Courier New" w:cs="Courier New" w:hint="default"/>
+        <w:rFonts w:cs="Courier New"/>
       </w:rPr>
     </w:lvl>
     <w:lvl w:ilvl="5">
@@ -745,6 +845,7 @@
       </w:pPr>
       <w:rPr>
         <w:rFonts w:ascii="Wingdings" w:hAnsi="Wingdings" w:cs="Wingdings" w:hint="default"/>
+        <w:rFonts w:cs="Wingdings"/>
       </w:rPr>
     </w:lvl>
     <w:lvl w:ilvl="6">
@@ -757,6 +858,7 @@
       </w:pPr>
       <w:rPr>
         <w:rFonts w:ascii="Symbol" w:hAnsi="Symbol" w:cs="Symbol" w:hint="default"/>
+        <w:rFonts w:cs="Symbol"/>
       </w:rPr>
     </w:lvl>
     <w:lvl w:ilvl="7">
@@ -769,6 +871,7 @@
       </w:pPr>
       <w:rPr>
         <w:rFonts w:ascii="Courier New" w:hAnsi="Courier New" w:cs="Courier New" w:hint="default"/>
+        <w:rFonts w:cs="Courier New"/>
       </w:rPr>
     </w:lvl>
     <w:lvl w:ilvl="8">
@@ -781,13 +884,276 @@
       </w:pPr>
       <w:rPr>
         <w:rFonts w:ascii="Wingdings" w:hAnsi="Wingdings" w:cs="Wingdings" w:hint="default"/>
+        <w:rFonts w:cs="Wingdings"/>
       </w:rPr>
     </w:lvl>
   </w:abstractNum>
-  <w:abstractNum w:abstractNumId="1" w15:restartNumberingAfterBreak="0">
-    <w:nsid w:val="555C7C83"/>
-    <w:multiLevelType w:val="multilevel"/>
-    <w:tmpl w:val="DF263E4E"/>
+  <w:abstractNum w:abstractNumId="2">
+    <w:lvl w:ilvl="0">
+      <w:start w:val="1"/>
+      <w:numFmt w:val="bullet"/>
+      <w:lvlText w:val=""/>
+      <w:lvlJc w:val="left"/>
+      <w:pPr>
+        <w:ind w:left="720" w:hanging="360"/>
+      </w:pPr>
+      <w:rPr>
+        <w:rFonts w:ascii="Symbol" w:hAnsi="Symbol" w:cs="Symbol" w:hint="default"/>
+        <w:rFonts w:cs="Symbol"/>
+      </w:rPr>
+    </w:lvl>
+    <w:lvl w:ilvl="1">
+      <w:start w:val="1"/>
+      <w:numFmt w:val="bullet"/>
+      <w:lvlText w:val="o"/>
+      <w:lvlJc w:val="left"/>
+      <w:pPr>
+        <w:ind w:left="1440" w:hanging="360"/>
+      </w:pPr>
+      <w:rPr>
+        <w:rFonts w:ascii="Courier New" w:hAnsi="Courier New" w:cs="Courier New" w:hint="default"/>
+        <w:rFonts w:cs="Courier New"/>
+      </w:rPr>
+    </w:lvl>
+    <w:lvl w:ilvl="2">
+      <w:start w:val="1"/>
+      <w:numFmt w:val="bullet"/>
+      <w:lvlText w:val=""/>
+      <w:lvlJc w:val="left"/>
+      <w:pPr>
+        <w:ind w:left="2160" w:hanging="360"/>
+      </w:pPr>
+      <w:rPr>
+        <w:rFonts w:ascii="Wingdings" w:hAnsi="Wingdings" w:cs="Wingdings" w:hint="default"/>
+        <w:rFonts w:cs="Wingdings"/>
+      </w:rPr>
+    </w:lvl>
+    <w:lvl w:ilvl="3">
+      <w:start w:val="1"/>
+      <w:numFmt w:val="bullet"/>
+      <w:lvlText w:val=""/>
+      <w:lvlJc w:val="left"/>
+      <w:pPr>
+        <w:ind w:left="2880" w:hanging="360"/>
+      </w:pPr>
+      <w:rPr>
+        <w:rFonts w:ascii="Symbol" w:hAnsi="Symbol" w:cs="Symbol" w:hint="default"/>
+        <w:rFonts w:cs="Symbol"/>
+      </w:rPr>
+    </w:lvl>
+    <w:lvl w:ilvl="4">
+      <w:start w:val="1"/>
+      <w:numFmt w:val="bullet"/>
+      <w:lvlText w:val="o"/>
+      <w:lvlJc w:val="left"/>
+      <w:pPr>
+        <w:ind w:left="3600" w:hanging="360"/>
+      </w:pPr>
+      <w:rPr>
+        <w:rFonts w:ascii="Courier New" w:hAnsi="Courier New" w:cs="Courier New" w:hint="default"/>
+        <w:rFonts w:cs="Courier New"/>
+      </w:rPr>
+    </w:lvl>
+    <w:lvl w:ilvl="5">
+      <w:start w:val="1"/>
+      <w:numFmt w:val="bullet"/>
+      <w:lvlText w:val=""/>
+      <w:lvlJc w:val="left"/>
+      <w:pPr>
+        <w:ind w:left="4320" w:hanging="360"/>
+      </w:pPr>
+      <w:rPr>
+        <w:rFonts w:ascii="Wingdings" w:hAnsi="Wingdings" w:cs="Wingdings" w:hint="default"/>
+        <w:rFonts w:cs="Wingdings"/>
+      </w:rPr>
+    </w:lvl>
+    <w:lvl w:ilvl="6">
+      <w:start w:val="1"/>
+      <w:numFmt w:val="bullet"/>
+      <w:lvlText w:val=""/>
+      <w:lvlJc w:val="left"/>
+      <w:pPr>
+        <w:ind w:left="5040" w:hanging="360"/>
+      </w:pPr>
+      <w:rPr>
+        <w:rFonts w:ascii="Symbol" w:hAnsi="Symbol" w:cs="Symbol" w:hint="default"/>
+        <w:rFonts w:cs="Symbol"/>
+      </w:rPr>
+    </w:lvl>
+    <w:lvl w:ilvl="7">
+      <w:start w:val="1"/>
+      <w:numFmt w:val="bullet"/>
+      <w:lvlText w:val="o"/>
+      <w:lvlJc w:val="left"/>
+      <w:pPr>
+        <w:ind w:left="5760" w:hanging="360"/>
+      </w:pPr>
+      <w:rPr>
+        <w:rFonts w:ascii="Courier New" w:hAnsi="Courier New" w:cs="Courier New" w:hint="default"/>
+        <w:rFonts w:cs="Courier New"/>
+      </w:rPr>
+    </w:lvl>
+    <w:lvl w:ilvl="8">
+      <w:start w:val="1"/>
+      <w:numFmt w:val="bullet"/>
+      <w:lvlText w:val=""/>
+      <w:lvlJc w:val="left"/>
+      <w:pPr>
+        <w:ind w:left="6480" w:hanging="360"/>
+      </w:pPr>
+      <w:rPr>
+        <w:rFonts w:ascii="Wingdings" w:hAnsi="Wingdings" w:cs="Wingdings" w:hint="default"/>
+        <w:rFonts w:cs="Wingdings"/>
+      </w:rPr>
+    </w:lvl>
+  </w:abstractNum>
+  <w:abstractNum w:abstractNumId="3">
+    <w:lvl w:ilvl="0">
+      <w:start w:val="1"/>
+      <w:numFmt w:val="bullet"/>
+      <w:lvlText w:val=""/>
+      <w:lvlJc w:val="left"/>
+      <w:pPr>
+        <w:tabs>
+          <w:tab w:val="num" w:pos="720"/>
+        </w:tabs>
+        <w:ind w:left="720" w:hanging="360"/>
+      </w:pPr>
+      <w:rPr>
+        <w:rFonts w:ascii="Symbol" w:hAnsi="Symbol" w:cs="Symbol" w:hint="default"/>
+        <w:rFonts w:cs="OpenSymbol"/>
+      </w:rPr>
+    </w:lvl>
+    <w:lvl w:ilvl="1">
+      <w:start w:val="1"/>
+      <w:numFmt w:val="bullet"/>
+      <w:lvlText w:val="◦"/>
+      <w:lvlJc w:val="left"/>
+      <w:pPr>
+        <w:tabs>
+          <w:tab w:val="num" w:pos="1080"/>
+        </w:tabs>
+        <w:ind w:left="1080" w:hanging="360"/>
+      </w:pPr>
+      <w:rPr>
+        <w:rFonts w:ascii="OpenSymbol" w:hAnsi="OpenSymbol" w:cs="OpenSymbol" w:hint="default"/>
+        <w:rFonts w:cs="OpenSymbol"/>
+      </w:rPr>
+    </w:lvl>
+    <w:lvl w:ilvl="2">
+      <w:start w:val="1"/>
+      <w:numFmt w:val="bullet"/>
+      <w:lvlText w:val="▪"/>
+      <w:lvlJc w:val="left"/>
+      <w:pPr>
+        <w:tabs>
+          <w:tab w:val="num" w:pos="1440"/>
+        </w:tabs>
+        <w:ind w:left="1440" w:hanging="360"/>
+      </w:pPr>
+      <w:rPr>
+        <w:rFonts w:ascii="OpenSymbol" w:hAnsi="OpenSymbol" w:cs="OpenSymbol" w:hint="default"/>
+        <w:rFonts w:cs="OpenSymbol"/>
+      </w:rPr>
+    </w:lvl>
+    <w:lvl w:ilvl="3">
+      <w:start w:val="1"/>
+      <w:numFmt w:val="bullet"/>
+      <w:lvlText w:val=""/>
+      <w:lvlJc w:val="left"/>
+      <w:pPr>
+        <w:tabs>
+          <w:tab w:val="num" w:pos="1800"/>
+        </w:tabs>
+        <w:ind w:left="1800" w:hanging="360"/>
+      </w:pPr>
+      <w:rPr>
+        <w:rFonts w:ascii="Symbol" w:hAnsi="Symbol" w:cs="Symbol" w:hint="default"/>
+        <w:rFonts w:cs="OpenSymbol"/>
+      </w:rPr>
+    </w:lvl>
+    <w:lvl w:ilvl="4">
+      <w:start w:val="1"/>
+      <w:numFmt w:val="bullet"/>
+      <w:lvlText w:val="◦"/>
+      <w:lvlJc w:val="left"/>
+      <w:pPr>
+        <w:tabs>
+          <w:tab w:val="num" w:pos="2160"/>
+        </w:tabs>
+        <w:ind w:left="2160" w:hanging="360"/>
+      </w:pPr>
+      <w:rPr>
+        <w:rFonts w:ascii="OpenSymbol" w:hAnsi="OpenSymbol" w:cs="OpenSymbol" w:hint="default"/>
+        <w:rFonts w:cs="OpenSymbol"/>
+      </w:rPr>
+    </w:lvl>
+    <w:lvl w:ilvl="5">
+      <w:start w:val="1"/>
+      <w:numFmt w:val="bullet"/>
+      <w:lvlText w:val="▪"/>
+      <w:lvlJc w:val="left"/>
+      <w:pPr>
+        <w:tabs>
+          <w:tab w:val="num" w:pos="2520"/>
+        </w:tabs>
+        <w:ind w:left="2520" w:hanging="360"/>
+      </w:pPr>
+      <w:rPr>
+        <w:rFonts w:ascii="OpenSymbol" w:hAnsi="OpenSymbol" w:cs="OpenSymbol" w:hint="default"/>
+        <w:rFonts w:cs="OpenSymbol"/>
+      </w:rPr>
+    </w:lvl>
+    <w:lvl w:ilvl="6">
+      <w:start w:val="1"/>
+      <w:numFmt w:val="bullet"/>
+      <w:lvlText w:val=""/>
+      <w:lvlJc w:val="left"/>
+      <w:pPr>
+        <w:tabs>
+          <w:tab w:val="num" w:pos="2880"/>
+        </w:tabs>
+        <w:ind w:left="2880" w:hanging="360"/>
+      </w:pPr>
+      <w:rPr>
+        <w:rFonts w:ascii="Symbol" w:hAnsi="Symbol" w:cs="Symbol" w:hint="default"/>
+        <w:rFonts w:cs="OpenSymbol"/>
+      </w:rPr>
+    </w:lvl>
+    <w:lvl w:ilvl="7">
+      <w:start w:val="1"/>
+      <w:numFmt w:val="bullet"/>
+      <w:lvlText w:val="◦"/>
+      <w:lvlJc w:val="left"/>
+      <w:pPr>
+        <w:tabs>
+          <w:tab w:val="num" w:pos="3240"/>
+        </w:tabs>
+        <w:ind w:left="3240" w:hanging="360"/>
+      </w:pPr>
+      <w:rPr>
+        <w:rFonts w:ascii="OpenSymbol" w:hAnsi="OpenSymbol" w:cs="OpenSymbol" w:hint="default"/>
+        <w:rFonts w:cs="OpenSymbol"/>
+      </w:rPr>
+    </w:lvl>
+    <w:lvl w:ilvl="8">
+      <w:start w:val="1"/>
+      <w:numFmt w:val="bullet"/>
+      <w:lvlText w:val="▪"/>
+      <w:lvlJc w:val="left"/>
+      <w:pPr>
+        <w:tabs>
+          <w:tab w:val="num" w:pos="3600"/>
+        </w:tabs>
+        <w:ind w:left="3600" w:hanging="360"/>
+      </w:pPr>
+      <w:rPr>
+        <w:rFonts w:ascii="OpenSymbol" w:hAnsi="OpenSymbol" w:cs="OpenSymbol" w:hint="default"/>
+        <w:rFonts w:cs="OpenSymbol"/>
+      </w:rPr>
+    </w:lvl>
+  </w:abstractNum>
+  <w:abstractNum w:abstractNumId="4">
     <w:lvl w:ilvl="0">
       <w:start w:val="1"/>
       <w:numFmt w:val="none"/>
@@ -795,7 +1161,7 @@
       <w:lvlText w:val=""/>
       <w:lvlJc w:val="left"/>
       <w:pPr>
-        <w:ind w:left="0" w:firstLine="0"/>
+        <w:ind w:left="0" w:hanging="0"/>
       </w:pPr>
     </w:lvl>
     <w:lvl w:ilvl="1">
@@ -805,7 +1171,7 @@
       <w:lvlText w:val=""/>
       <w:lvlJc w:val="left"/>
       <w:pPr>
-        <w:ind w:left="0" w:firstLine="0"/>
+        <w:ind w:left="0" w:hanging="0"/>
       </w:pPr>
     </w:lvl>
     <w:lvl w:ilvl="2">
@@ -815,7 +1181,7 @@
       <w:lvlText w:val=""/>
       <w:lvlJc w:val="left"/>
       <w:pPr>
-        <w:ind w:left="0" w:firstLine="0"/>
+        <w:ind w:left="0" w:hanging="0"/>
       </w:pPr>
     </w:lvl>
     <w:lvl w:ilvl="3">
@@ -825,7 +1191,7 @@
       <w:lvlText w:val=""/>
       <w:lvlJc w:val="left"/>
       <w:pPr>
-        <w:ind w:left="0" w:firstLine="0"/>
+        <w:ind w:left="0" w:hanging="0"/>
       </w:pPr>
     </w:lvl>
     <w:lvl w:ilvl="4">
@@ -835,7 +1201,7 @@
       <w:lvlText w:val=""/>
       <w:lvlJc w:val="left"/>
       <w:pPr>
-        <w:ind w:left="0" w:firstLine="0"/>
+        <w:ind w:left="0" w:hanging="0"/>
       </w:pPr>
     </w:lvl>
     <w:lvl w:ilvl="5">
@@ -845,7 +1211,7 @@
       <w:lvlText w:val=""/>
       <w:lvlJc w:val="left"/>
       <w:pPr>
-        <w:ind w:left="0" w:firstLine="0"/>
+        <w:ind w:left="0" w:hanging="0"/>
       </w:pPr>
     </w:lvl>
     <w:lvl w:ilvl="6">
@@ -855,7 +1221,7 @@
       <w:lvlText w:val=""/>
       <w:lvlJc w:val="left"/>
       <w:pPr>
-        <w:ind w:left="0" w:firstLine="0"/>
+        <w:ind w:left="0" w:hanging="0"/>
       </w:pPr>
     </w:lvl>
     <w:lvl w:ilvl="7">
@@ -865,7 +1231,7 @@
       <w:lvlText w:val=""/>
       <w:lvlJc w:val="left"/>
       <w:pPr>
-        <w:ind w:left="0" w:firstLine="0"/>
+        <w:ind w:left="0" w:hanging="0"/>
       </w:pPr>
     </w:lvl>
     <w:lvl w:ilvl="8">
@@ -875,159 +1241,50 @@
       <w:lvlText w:val=""/>
       <w:lvlJc w:val="left"/>
       <w:pPr>
-        <w:ind w:left="0" w:firstLine="0"/>
-      </w:pPr>
-    </w:lvl>
-  </w:abstractNum>
-  <w:abstractNum w:abstractNumId="2" w15:restartNumberingAfterBreak="0">
-    <w:nsid w:val="61094EDA"/>
-    <w:multiLevelType w:val="multilevel"/>
-    <w:tmpl w:val="95FED948"/>
-    <w:lvl w:ilvl="0">
-      <w:start w:val="1"/>
-      <w:numFmt w:val="bullet"/>
-      <w:lvlText w:val=""/>
-      <w:lvlJc w:val="left"/>
-      <w:pPr>
-        <w:ind w:left="720" w:hanging="360"/>
-      </w:pPr>
-      <w:rPr>
-        <w:rFonts w:ascii="Symbol" w:hAnsi="Symbol" w:cs="Symbol" w:hint="default"/>
-      </w:rPr>
-    </w:lvl>
-    <w:lvl w:ilvl="1">
-      <w:start w:val="1"/>
-      <w:numFmt w:val="bullet"/>
-      <w:lvlText w:val="o"/>
-      <w:lvlJc w:val="left"/>
-      <w:pPr>
-        <w:ind w:left="1440" w:hanging="360"/>
-      </w:pPr>
-      <w:rPr>
-        <w:rFonts w:ascii="Courier New" w:hAnsi="Courier New" w:cs="Courier New" w:hint="default"/>
-      </w:rPr>
-    </w:lvl>
-    <w:lvl w:ilvl="2">
-      <w:start w:val="1"/>
-      <w:numFmt w:val="bullet"/>
-      <w:lvlText w:val=""/>
-      <w:lvlJc w:val="left"/>
-      <w:pPr>
-        <w:ind w:left="2160" w:hanging="360"/>
-      </w:pPr>
-      <w:rPr>
-        <w:rFonts w:ascii="Wingdings" w:hAnsi="Wingdings" w:cs="Wingdings" w:hint="default"/>
-      </w:rPr>
-    </w:lvl>
-    <w:lvl w:ilvl="3">
-      <w:start w:val="1"/>
-      <w:numFmt w:val="bullet"/>
-      <w:lvlText w:val=""/>
-      <w:lvlJc w:val="left"/>
-      <w:pPr>
-        <w:ind w:left="2880" w:hanging="360"/>
-      </w:pPr>
-      <w:rPr>
-        <w:rFonts w:ascii="Symbol" w:hAnsi="Symbol" w:cs="Symbol" w:hint="default"/>
-      </w:rPr>
-    </w:lvl>
-    <w:lvl w:ilvl="4">
-      <w:start w:val="1"/>
-      <w:numFmt w:val="bullet"/>
-      <w:lvlText w:val="o"/>
-      <w:lvlJc w:val="left"/>
-      <w:pPr>
-        <w:ind w:left="3600" w:hanging="360"/>
-      </w:pPr>
-      <w:rPr>
-        <w:rFonts w:ascii="Courier New" w:hAnsi="Courier New" w:cs="Courier New" w:hint="default"/>
-      </w:rPr>
-    </w:lvl>
-    <w:lvl w:ilvl="5">
-      <w:start w:val="1"/>
-      <w:numFmt w:val="bullet"/>
-      <w:lvlText w:val=""/>
-      <w:lvlJc w:val="left"/>
-      <w:pPr>
-        <w:ind w:left="4320" w:hanging="360"/>
-      </w:pPr>
-      <w:rPr>
-        <w:rFonts w:ascii="Wingdings" w:hAnsi="Wingdings" w:cs="Wingdings" w:hint="default"/>
-      </w:rPr>
-    </w:lvl>
-    <w:lvl w:ilvl="6">
-      <w:start w:val="1"/>
-      <w:numFmt w:val="bullet"/>
-      <w:lvlText w:val=""/>
-      <w:lvlJc w:val="left"/>
-      <w:pPr>
-        <w:ind w:left="5040" w:hanging="360"/>
-      </w:pPr>
-      <w:rPr>
-        <w:rFonts w:ascii="Symbol" w:hAnsi="Symbol" w:cs="Symbol" w:hint="default"/>
-      </w:rPr>
-    </w:lvl>
-    <w:lvl w:ilvl="7">
-      <w:start w:val="1"/>
-      <w:numFmt w:val="bullet"/>
-      <w:lvlText w:val="o"/>
-      <w:lvlJc w:val="left"/>
-      <w:pPr>
-        <w:ind w:left="5760" w:hanging="360"/>
-      </w:pPr>
-      <w:rPr>
-        <w:rFonts w:ascii="Courier New" w:hAnsi="Courier New" w:cs="Courier New" w:hint="default"/>
-      </w:rPr>
-    </w:lvl>
-    <w:lvl w:ilvl="8">
-      <w:start w:val="1"/>
-      <w:numFmt w:val="bullet"/>
-      <w:lvlText w:val=""/>
-      <w:lvlJc w:val="left"/>
-      <w:pPr>
-        <w:ind w:left="6480" w:hanging="360"/>
-      </w:pPr>
-      <w:rPr>
-        <w:rFonts w:ascii="Wingdings" w:hAnsi="Wingdings" w:cs="Wingdings" w:hint="default"/>
-      </w:rPr>
+        <w:ind w:left="0" w:hanging="0"/>
+      </w:pPr>
     </w:lvl>
   </w:abstractNum>
   <w:num w:numId="1">
+    <w:abstractNumId w:val="1"/>
+  </w:num>
+  <w:num w:numId="2">
     <w:abstractNumId w:val="2"/>
   </w:num>
-  <w:num w:numId="2">
-    <w:abstractNumId w:val="0"/>
+  <w:num w:numId="3">
+    <w:abstractNumId w:val="3"/>
   </w:num>
-  <w:num w:numId="3">
-    <w:abstractNumId w:val="1"/>
+  <w:num w:numId="4">
+    <w:abstractNumId w:val="4"/>
   </w:num>
 </w:numbering>
 </file>
 
 <file path=word/styles.xml><?xml version="1.0" encoding="utf-8"?>
-<w:styles xmlns:mc="http://schemas.openxmlformats.org/markup-compatibility/2006" xmlns:r="http://schemas.openxmlformats.org/officeDocument/2006/relationships" xmlns:w="http://schemas.openxmlformats.org/wordprocessingml/2006/main" xmlns:w14="http://schemas.microsoft.com/office/word/2010/wordml" xmlns:w15="http://schemas.microsoft.com/office/word/2012/wordml" xmlns:w16cid="http://schemas.microsoft.com/office/word/2016/wordml/cid" xmlns:w16se="http://schemas.microsoft.com/office/word/2015/wordml/symex" mc:Ignorable="w14 w15 w16se w16cid">
+<w:styles xmlns:w="http://schemas.openxmlformats.org/wordprocessingml/2006/main" xmlns:w14="http://schemas.microsoft.com/office/word/2010/wordml" xmlns:mc="http://schemas.openxmlformats.org/markup-compatibility/2006" mc:Ignorable="w14">
   <w:docDefaults>
     <w:rPrDefault>
       <w:rPr>
-        <w:rFonts w:asciiTheme="minorHAnsi" w:eastAsiaTheme="minorHAnsi" w:hAnsiTheme="minorHAnsi" w:cstheme="minorBidi"/>
-        <w:sz w:val="22"/>
+        <w:rFonts w:ascii="Calibri" w:hAnsi="Calibri" w:eastAsia="Calibri" w:cs="" w:asciiTheme="minorHAnsi" w:cstheme="minorBidi" w:eastAsiaTheme="minorHAnsi" w:hAnsiTheme="minorHAnsi"/>
         <w:szCs w:val="22"/>
         <w:lang w:val="en-US" w:eastAsia="en-US" w:bidi="ar-SA"/>
       </w:rPr>
     </w:rPrDefault>
-    <w:pPrDefault/>
+    <w:pPrDefault>
+      <w:pPr/>
+    </w:pPrDefault>
   </w:docDefaults>
   <w:latentStyles w:defLockedState="0" w:defUIPriority="99" w:defSemiHidden="0" w:defUnhideWhenUsed="0" w:defQFormat="0" w:count="376">
     <w:lsdException w:name="Normal" w:uiPriority="0" w:qFormat="1"/>
     <w:lsdException w:name="heading 1" w:uiPriority="9" w:qFormat="1"/>
-    <w:lsdException w:name="heading 2" w:semiHidden="1" w:uiPriority="9" w:unhideWhenUsed="1" w:qFormat="1"/>
-    <w:lsdException w:name="heading 3" w:semiHidden="1" w:uiPriority="9" w:unhideWhenUsed="1" w:qFormat="1"/>
-    <w:lsdException w:name="heading 4" w:semiHidden="1" w:uiPriority="9" w:unhideWhenUsed="1" w:qFormat="1"/>
-    <w:lsdException w:name="heading 5" w:semiHidden="1" w:uiPriority="9" w:unhideWhenUsed="1" w:qFormat="1"/>
-    <w:lsdException w:name="heading 6" w:semiHidden="1" w:uiPriority="9" w:unhideWhenUsed="1" w:qFormat="1"/>
-    <w:lsdException w:name="heading 7" w:semiHidden="1" w:uiPriority="9" w:unhideWhenUsed="1" w:qFormat="1"/>
-    <w:lsdException w:name="heading 8" w:semiHidden="1" w:uiPriority="9" w:unhideWhenUsed="1" w:qFormat="1"/>
-    <w:lsdException w:name="heading 9" w:semiHidden="1" w:uiPriority="9" w:unhideWhenUsed="1" w:qFormat="1"/>
+    <w:lsdException w:name="heading 2" w:uiPriority="9" w:semiHidden="1" w:unhideWhenUsed="1" w:qFormat="1"/>
+    <w:lsdException w:name="heading 3" w:uiPriority="9" w:semiHidden="1" w:unhideWhenUsed="1" w:qFormat="1"/>
+    <w:lsdException w:name="heading 4" w:uiPriority="9" w:semiHidden="1" w:unhideWhenUsed="1" w:qFormat="1"/>
+    <w:lsdException w:name="heading 5" w:uiPriority="9" w:semiHidden="1" w:unhideWhenUsed="1" w:qFormat="1"/>
+    <w:lsdException w:name="heading 6" w:uiPriority="9" w:semiHidden="1" w:unhideWhenUsed="1" w:qFormat="1"/>
+    <w:lsdException w:name="heading 7" w:uiPriority="9" w:semiHidden="1" w:unhideWhenUsed="1" w:qFormat="1"/>
+    <w:lsdException w:name="heading 8" w:uiPriority="9" w:semiHidden="1" w:unhideWhenUsed="1" w:qFormat="1"/>
+    <w:lsdException w:name="heading 9" w:uiPriority="9" w:semiHidden="1" w:unhideWhenUsed="1" w:qFormat="1"/>
     <w:lsdException w:name="index 1" w:semiHidden="1" w:unhideWhenUsed="1"/>
     <w:lsdException w:name="index 2" w:semiHidden="1" w:unhideWhenUsed="1"/>
     <w:lsdException w:name="index 3" w:semiHidden="1" w:unhideWhenUsed="1"/>
@@ -1037,22 +1294,22 @@
     <w:lsdException w:name="index 7" w:semiHidden="1" w:unhideWhenUsed="1"/>
     <w:lsdException w:name="index 8" w:semiHidden="1" w:unhideWhenUsed="1"/>
     <w:lsdException w:name="index 9" w:semiHidden="1" w:unhideWhenUsed="1"/>
-    <w:lsdException w:name="toc 1" w:semiHidden="1" w:uiPriority="39" w:unhideWhenUsed="1"/>
-    <w:lsdException w:name="toc 2" w:semiHidden="1" w:uiPriority="39" w:unhideWhenUsed="1"/>
-    <w:lsdException w:name="toc 3" w:semiHidden="1" w:uiPriority="39" w:unhideWhenUsed="1"/>
-    <w:lsdException w:name="toc 4" w:semiHidden="1" w:uiPriority="39" w:unhideWhenUsed="1"/>
-    <w:lsdException w:name="toc 5" w:semiHidden="1" w:uiPriority="39" w:unhideWhenUsed="1"/>
-    <w:lsdException w:name="toc 6" w:semiHidden="1" w:uiPriority="39" w:unhideWhenUsed="1"/>
-    <w:lsdException w:name="toc 7" w:semiHidden="1" w:uiPriority="39" w:unhideWhenUsed="1"/>
-    <w:lsdException w:name="toc 8" w:semiHidden="1" w:uiPriority="39" w:unhideWhenUsed="1"/>
-    <w:lsdException w:name="toc 9" w:semiHidden="1" w:uiPriority="39" w:unhideWhenUsed="1"/>
+    <w:lsdException w:name="toc 1" w:uiPriority="39" w:semiHidden="1" w:unhideWhenUsed="1"/>
+    <w:lsdException w:name="toc 2" w:uiPriority="39" w:semiHidden="1" w:unhideWhenUsed="1"/>
+    <w:lsdException w:name="toc 3" w:uiPriority="39" w:semiHidden="1" w:unhideWhenUsed="1"/>
+    <w:lsdException w:name="toc 4" w:uiPriority="39" w:semiHidden="1" w:unhideWhenUsed="1"/>
+    <w:lsdException w:name="toc 5" w:uiPriority="39" w:semiHidden="1" w:unhideWhenUsed="1"/>
+    <w:lsdException w:name="toc 6" w:uiPriority="39" w:semiHidden="1" w:unhideWhenUsed="1"/>
+    <w:lsdException w:name="toc 7" w:uiPriority="39" w:semiHidden="1" w:unhideWhenUsed="1"/>
+    <w:lsdException w:name="toc 8" w:uiPriority="39" w:semiHidden="1" w:unhideWhenUsed="1"/>
+    <w:lsdException w:name="toc 9" w:uiPriority="39" w:semiHidden="1" w:unhideWhenUsed="1"/>
     <w:lsdException w:name="Normal Indent" w:semiHidden="1" w:unhideWhenUsed="1"/>
     <w:lsdException w:name="footnote text" w:semiHidden="1" w:unhideWhenUsed="1"/>
     <w:lsdException w:name="annotation text" w:semiHidden="1" w:unhideWhenUsed="1"/>
     <w:lsdException w:name="header" w:semiHidden="1" w:unhideWhenUsed="1"/>
     <w:lsdException w:name="footer" w:semiHidden="1" w:unhideWhenUsed="1"/>
     <w:lsdException w:name="index heading" w:semiHidden="1" w:unhideWhenUsed="1"/>
-    <w:lsdException w:name="caption" w:semiHidden="1" w:uiPriority="35" w:unhideWhenUsed="1" w:qFormat="1"/>
+    <w:lsdException w:name="caption" w:uiPriority="35" w:semiHidden="1" w:unhideWhenUsed="1" w:qFormat="1"/>
     <w:lsdException w:name="table of figures" w:semiHidden="1" w:unhideWhenUsed="1"/>
     <w:lsdException w:name="envelope address" w:semiHidden="1" w:unhideWhenUsed="1"/>
     <w:lsdException w:name="envelope return" w:semiHidden="1" w:unhideWhenUsed="1"/>
@@ -1083,7 +1340,7 @@
     <w:lsdException w:name="Title" w:uiPriority="10" w:qFormat="1"/>
     <w:lsdException w:name="Closing" w:semiHidden="1" w:unhideWhenUsed="1"/>
     <w:lsdException w:name="Signature" w:semiHidden="1" w:unhideWhenUsed="1"/>
-    <w:lsdException w:name="Default Paragraph Font" w:semiHidden="1" w:uiPriority="1" w:unhideWhenUsed="1"/>
+    <w:lsdException w:name="Default Paragraph Font" w:uiPriority="1" w:semiHidden="1" w:unhideWhenUsed="1"/>
     <w:lsdException w:name="Body Text" w:semiHidden="1" w:unhideWhenUsed="1"/>
     <w:lsdException w:name="Body Text Indent" w:semiHidden="1" w:unhideWhenUsed="1"/>
     <w:lsdException w:name="List Continue" w:semiHidden="1" w:unhideWhenUsed="1"/>
@@ -1283,8 +1540,8 @@
     <w:lsdException w:name="Subtle Reference" w:uiPriority="31" w:qFormat="1"/>
     <w:lsdException w:name="Intense Reference" w:uiPriority="32" w:qFormat="1"/>
     <w:lsdException w:name="Book Title" w:uiPriority="33" w:qFormat="1"/>
-    <w:lsdException w:name="Bibliography" w:semiHidden="1" w:uiPriority="37" w:unhideWhenUsed="1"/>
-    <w:lsdException w:name="TOC Heading" w:semiHidden="1" w:uiPriority="39" w:unhideWhenUsed="1" w:qFormat="1"/>
+    <w:lsdException w:name="Bibliography" w:uiPriority="37" w:semiHidden="1" w:unhideWhenUsed="1"/>
+    <w:lsdException w:name="TOC Heading" w:uiPriority="39" w:semiHidden="1" w:unhideWhenUsed="1" w:qFormat="1"/>
     <w:lsdException w:name="Plain Table 1" w:uiPriority="41"/>
     <w:lsdException w:name="Plain Table 2" w:uiPriority="42"/>
     <w:lsdException w:name="Plain Table 3" w:uiPriority="43"/>
@@ -1395,18 +1652,489 @@
     <w:lsdException w:name="Unresolved Mention" w:semiHidden="1" w:unhideWhenUsed="1"/>
     <w:lsdException w:name="Smart Link" w:semiHidden="1" w:unhideWhenUsed="1"/>
   </w:latentStyles>
-  <w:style w:type="paragraph" w:default="1" w:styleId="Normal">
+  <w:style w:type="paragraph" w:styleId="Normal" w:default="1">
     <w:name w:val="Normal"/>
     <w:qFormat/>
     <w:pPr>
-      <w:spacing w:after="160" w:line="259" w:lineRule="auto"/>
+      <w:widowControl/>
+      <w:bidi w:val="0"/>
+      <w:spacing w:lineRule="auto" w:line="259" w:before="0" w:after="160"/>
+      <w:jc w:val="left"/>
     </w:pPr>
-  </w:style>
-  <w:style w:type="character" w:default="1" w:styleId="DefaultParagraphFont">
+    <w:rPr>
+      <w:rFonts w:ascii="Calibri" w:hAnsi="Calibri" w:eastAsia="Calibri" w:cs="" w:asciiTheme="minorHAnsi" w:cstheme="minorBidi" w:eastAsiaTheme="minorHAnsi" w:hAnsiTheme="minorHAnsi"/>
+      <w:color w:val="auto"/>
+      <w:kern w:val="0"/>
+      <w:sz w:val="22"/>
+      <w:szCs w:val="22"/>
+      <w:lang w:val="en-US" w:eastAsia="en-US" w:bidi="ar-SA"/>
+    </w:rPr>
+  </w:style>
+  <w:style w:type="character" w:styleId="DefaultParagraphFont" w:default="1">
     <w:name w:val="Default Paragraph Font"/>
     <w:uiPriority w:val="1"/>
     <w:semiHidden/>
     <w:unhideWhenUsed/>
+    <w:qFormat/>
+    <w:rPr/>
+  </w:style>
+  <w:style w:type="character" w:styleId="ListLabel1" w:customStyle="1">
+    <w:name w:val="ListLabel 1"/>
+    <w:qFormat/>
+    <w:rPr>
+      <w:rFonts w:cs="Courier New"/>
+    </w:rPr>
+  </w:style>
+  <w:style w:type="character" w:styleId="ListLabel2" w:customStyle="1">
+    <w:name w:val="ListLabel 2"/>
+    <w:qFormat/>
+    <w:rPr>
+      <w:rFonts w:cs="Courier New"/>
+    </w:rPr>
+  </w:style>
+  <w:style w:type="character" w:styleId="ListLabel3" w:customStyle="1">
+    <w:name w:val="ListLabel 3"/>
+    <w:qFormat/>
+    <w:rPr>
+      <w:rFonts w:cs="Courier New"/>
+    </w:rPr>
+  </w:style>
+  <w:style w:type="character" w:styleId="ListLabel4" w:customStyle="1">
+    <w:name w:val="ListLabel 4"/>
+    <w:qFormat/>
+    <w:rPr>
+      <w:rFonts w:cs="Courier New"/>
+    </w:rPr>
+  </w:style>
+  <w:style w:type="character" w:styleId="ListLabel5" w:customStyle="1">
+    <w:name w:val="ListLabel 5"/>
+    <w:qFormat/>
+    <w:rPr>
+      <w:rFonts w:cs="Courier New"/>
+    </w:rPr>
+  </w:style>
+  <w:style w:type="character" w:styleId="ListLabel6" w:customStyle="1">
+    <w:name w:val="ListLabel 6"/>
+    <w:qFormat/>
+    <w:rPr>
+      <w:rFonts w:cs="Courier New"/>
+    </w:rPr>
+  </w:style>
+  <w:style w:type="character" w:styleId="ListLabel7">
+    <w:name w:val="ListLabel 7"/>
+    <w:qFormat/>
+    <w:rPr>
+      <w:rFonts w:cs="Symbol"/>
+    </w:rPr>
+  </w:style>
+  <w:style w:type="character" w:styleId="ListLabel8">
+    <w:name w:val="ListLabel 8"/>
+    <w:qFormat/>
+    <w:rPr>
+      <w:rFonts w:cs="Courier New"/>
+    </w:rPr>
+  </w:style>
+  <w:style w:type="character" w:styleId="ListLabel9">
+    <w:name w:val="ListLabel 9"/>
+    <w:qFormat/>
+    <w:rPr>
+      <w:rFonts w:cs="Wingdings"/>
+    </w:rPr>
+  </w:style>
+  <w:style w:type="character" w:styleId="ListLabel10">
+    <w:name w:val="ListLabel 10"/>
+    <w:qFormat/>
+    <w:rPr>
+      <w:rFonts w:cs="Symbol"/>
+    </w:rPr>
+  </w:style>
+  <w:style w:type="character" w:styleId="ListLabel11">
+    <w:name w:val="ListLabel 11"/>
+    <w:qFormat/>
+    <w:rPr>
+      <w:rFonts w:cs="Courier New"/>
+    </w:rPr>
+  </w:style>
+  <w:style w:type="character" w:styleId="ListLabel12">
+    <w:name w:val="ListLabel 12"/>
+    <w:qFormat/>
+    <w:rPr>
+      <w:rFonts w:cs="Wingdings"/>
+    </w:rPr>
+  </w:style>
+  <w:style w:type="character" w:styleId="ListLabel13">
+    <w:name w:val="ListLabel 13"/>
+    <w:qFormat/>
+    <w:rPr>
+      <w:rFonts w:cs="Symbol"/>
+    </w:rPr>
+  </w:style>
+  <w:style w:type="character" w:styleId="ListLabel14">
+    <w:name w:val="ListLabel 14"/>
+    <w:qFormat/>
+    <w:rPr>
+      <w:rFonts w:cs="Courier New"/>
+    </w:rPr>
+  </w:style>
+  <w:style w:type="character" w:styleId="ListLabel15">
+    <w:name w:val="ListLabel 15"/>
+    <w:qFormat/>
+    <w:rPr>
+      <w:rFonts w:cs="Wingdings"/>
+    </w:rPr>
+  </w:style>
+  <w:style w:type="character" w:styleId="ListLabel16">
+    <w:name w:val="ListLabel 16"/>
+    <w:qFormat/>
+    <w:rPr>
+      <w:rFonts w:cs="Symbol"/>
+    </w:rPr>
+  </w:style>
+  <w:style w:type="character" w:styleId="ListLabel17">
+    <w:name w:val="ListLabel 17"/>
+    <w:qFormat/>
+    <w:rPr>
+      <w:rFonts w:cs="Courier New"/>
+    </w:rPr>
+  </w:style>
+  <w:style w:type="character" w:styleId="ListLabel18">
+    <w:name w:val="ListLabel 18"/>
+    <w:qFormat/>
+    <w:rPr>
+      <w:rFonts w:cs="Wingdings"/>
+    </w:rPr>
+  </w:style>
+  <w:style w:type="character" w:styleId="ListLabel19">
+    <w:name w:val="ListLabel 19"/>
+    <w:qFormat/>
+    <w:rPr>
+      <w:rFonts w:cs="Symbol"/>
+    </w:rPr>
+  </w:style>
+  <w:style w:type="character" w:styleId="ListLabel20">
+    <w:name w:val="ListLabel 20"/>
+    <w:qFormat/>
+    <w:rPr>
+      <w:rFonts w:cs="Courier New"/>
+    </w:rPr>
+  </w:style>
+  <w:style w:type="character" w:styleId="ListLabel21">
+    <w:name w:val="ListLabel 21"/>
+    <w:qFormat/>
+    <w:rPr>
+      <w:rFonts w:cs="Wingdings"/>
+    </w:rPr>
+  </w:style>
+  <w:style w:type="character" w:styleId="ListLabel22">
+    <w:name w:val="ListLabel 22"/>
+    <w:qFormat/>
+    <w:rPr>
+      <w:rFonts w:cs="Symbol"/>
+    </w:rPr>
+  </w:style>
+  <w:style w:type="character" w:styleId="ListLabel23">
+    <w:name w:val="ListLabel 23"/>
+    <w:qFormat/>
+    <w:rPr>
+      <w:rFonts w:cs="Courier New"/>
+    </w:rPr>
+  </w:style>
+  <w:style w:type="character" w:styleId="ListLabel24">
+    <w:name w:val="ListLabel 24"/>
+    <w:qFormat/>
+    <w:rPr>
+      <w:rFonts w:cs="Wingdings"/>
+    </w:rPr>
+  </w:style>
+  <w:style w:type="character" w:styleId="Bullets">
+    <w:name w:val="Bullets"/>
+    <w:qFormat/>
+    <w:rPr>
+      <w:rFonts w:ascii="OpenSymbol" w:hAnsi="OpenSymbol" w:eastAsia="OpenSymbol" w:cs="OpenSymbol"/>
+    </w:rPr>
+  </w:style>
+  <w:style w:type="character" w:styleId="ListLabel25">
+    <w:name w:val="ListLabel 25"/>
+    <w:qFormat/>
+    <w:rPr>
+      <w:rFonts w:cs="Symbol"/>
+    </w:rPr>
+  </w:style>
+  <w:style w:type="character" w:styleId="ListLabel26">
+    <w:name w:val="ListLabel 26"/>
+    <w:qFormat/>
+    <w:rPr>
+      <w:rFonts w:cs="Courier New"/>
+    </w:rPr>
+  </w:style>
+  <w:style w:type="character" w:styleId="ListLabel27">
+    <w:name w:val="ListLabel 27"/>
+    <w:qFormat/>
+    <w:rPr>
+      <w:rFonts w:cs="Wingdings"/>
+    </w:rPr>
+  </w:style>
+  <w:style w:type="character" w:styleId="ListLabel28">
+    <w:name w:val="ListLabel 28"/>
+    <w:qFormat/>
+    <w:rPr>
+      <w:rFonts w:cs="Symbol"/>
+    </w:rPr>
+  </w:style>
+  <w:style w:type="character" w:styleId="ListLabel29">
+    <w:name w:val="ListLabel 29"/>
+    <w:qFormat/>
+    <w:rPr>
+      <w:rFonts w:cs="Courier New"/>
+    </w:rPr>
+  </w:style>
+  <w:style w:type="character" w:styleId="ListLabel30">
+    <w:name w:val="ListLabel 30"/>
+    <w:qFormat/>
+    <w:rPr>
+      <w:rFonts w:cs="Wingdings"/>
+    </w:rPr>
+  </w:style>
+  <w:style w:type="character" w:styleId="ListLabel31">
+    <w:name w:val="ListLabel 31"/>
+    <w:qFormat/>
+    <w:rPr>
+      <w:rFonts w:cs="Symbol"/>
+    </w:rPr>
+  </w:style>
+  <w:style w:type="character" w:styleId="ListLabel32">
+    <w:name w:val="ListLabel 32"/>
+    <w:qFormat/>
+    <w:rPr>
+      <w:rFonts w:cs="Courier New"/>
+    </w:rPr>
+  </w:style>
+  <w:style w:type="character" w:styleId="ListLabel33">
+    <w:name w:val="ListLabel 33"/>
+    <w:qFormat/>
+    <w:rPr>
+      <w:rFonts w:cs="Wingdings"/>
+    </w:rPr>
+  </w:style>
+  <w:style w:type="character" w:styleId="ListLabel34">
+    <w:name w:val="ListLabel 34"/>
+    <w:qFormat/>
+    <w:rPr>
+      <w:rFonts w:cs="Symbol"/>
+    </w:rPr>
+  </w:style>
+  <w:style w:type="character" w:styleId="ListLabel35">
+    <w:name w:val="ListLabel 35"/>
+    <w:qFormat/>
+    <w:rPr>
+      <w:rFonts w:cs="Courier New"/>
+    </w:rPr>
+  </w:style>
+  <w:style w:type="character" w:styleId="ListLabel36">
+    <w:name w:val="ListLabel 36"/>
+    <w:qFormat/>
+    <w:rPr>
+      <w:rFonts w:cs="Wingdings"/>
+    </w:rPr>
+  </w:style>
+  <w:style w:type="character" w:styleId="ListLabel37">
+    <w:name w:val="ListLabel 37"/>
+    <w:qFormat/>
+    <w:rPr>
+      <w:rFonts w:cs="Symbol"/>
+    </w:rPr>
+  </w:style>
+  <w:style w:type="character" w:styleId="ListLabel38">
+    <w:name w:val="ListLabel 38"/>
+    <w:qFormat/>
+    <w:rPr>
+      <w:rFonts w:cs="Courier New"/>
+    </w:rPr>
+  </w:style>
+  <w:style w:type="character" w:styleId="ListLabel39">
+    <w:name w:val="ListLabel 39"/>
+    <w:qFormat/>
+    <w:rPr>
+      <w:rFonts w:cs="Wingdings"/>
+    </w:rPr>
+  </w:style>
+  <w:style w:type="character" w:styleId="ListLabel40">
+    <w:name w:val="ListLabel 40"/>
+    <w:qFormat/>
+    <w:rPr>
+      <w:rFonts w:cs="Symbol"/>
+    </w:rPr>
+  </w:style>
+  <w:style w:type="character" w:styleId="ListLabel41">
+    <w:name w:val="ListLabel 41"/>
+    <w:qFormat/>
+    <w:rPr>
+      <w:rFonts w:cs="Courier New"/>
+    </w:rPr>
+  </w:style>
+  <w:style w:type="character" w:styleId="ListLabel42">
+    <w:name w:val="ListLabel 42"/>
+    <w:qFormat/>
+    <w:rPr>
+      <w:rFonts w:cs="Wingdings"/>
+    </w:rPr>
+  </w:style>
+  <w:style w:type="character" w:styleId="ListLabel43">
+    <w:name w:val="ListLabel 43"/>
+    <w:qFormat/>
+    <w:rPr>
+      <w:rFonts w:cs="OpenSymbol"/>
+    </w:rPr>
+  </w:style>
+  <w:style w:type="character" w:styleId="ListLabel44">
+    <w:name w:val="ListLabel 44"/>
+    <w:qFormat/>
+    <w:rPr>
+      <w:rFonts w:cs="OpenSymbol"/>
+    </w:rPr>
+  </w:style>
+  <w:style w:type="character" w:styleId="ListLabel45">
+    <w:name w:val="ListLabel 45"/>
+    <w:qFormat/>
+    <w:rPr>
+      <w:rFonts w:cs="OpenSymbol"/>
+    </w:rPr>
+  </w:style>
+  <w:style w:type="character" w:styleId="ListLabel46">
+    <w:name w:val="ListLabel 46"/>
+    <w:qFormat/>
+    <w:rPr>
+      <w:rFonts w:cs="OpenSymbol"/>
+    </w:rPr>
+  </w:style>
+  <w:style w:type="character" w:styleId="ListLabel47">
+    <w:name w:val="ListLabel 47"/>
+    <w:qFormat/>
+    <w:rPr>
+      <w:rFonts w:cs="OpenSymbol"/>
+    </w:rPr>
+  </w:style>
+  <w:style w:type="character" w:styleId="ListLabel48">
+    <w:name w:val="ListLabel 48"/>
+    <w:qFormat/>
+    <w:rPr>
+      <w:rFonts w:cs="OpenSymbol"/>
+    </w:rPr>
+  </w:style>
+  <w:style w:type="character" w:styleId="ListLabel49">
+    <w:name w:val="ListLabel 49"/>
+    <w:qFormat/>
+    <w:rPr>
+      <w:rFonts w:cs="OpenSymbol"/>
+    </w:rPr>
+  </w:style>
+  <w:style w:type="character" w:styleId="ListLabel50">
+    <w:name w:val="ListLabel 50"/>
+    <w:qFormat/>
+    <w:rPr>
+      <w:rFonts w:cs="OpenSymbol"/>
+    </w:rPr>
+  </w:style>
+  <w:style w:type="character" w:styleId="ListLabel51">
+    <w:name w:val="ListLabel 51"/>
+    <w:qFormat/>
+    <w:rPr>
+      <w:rFonts w:cs="OpenSymbol"/>
+    </w:rPr>
+  </w:style>
+  <w:style w:type="paragraph" w:styleId="Heading" w:customStyle="1">
+    <w:name w:val="Heading"/>
+    <w:basedOn w:val="Normal"/>
+    <w:next w:val="TextBody"/>
+    <w:qFormat/>
+    <w:pPr>
+      <w:keepNext w:val="true"/>
+      <w:spacing w:before="240" w:after="120"/>
+    </w:pPr>
+    <w:rPr>
+      <w:rFonts w:ascii="Liberation Sans" w:hAnsi="Liberation Sans" w:eastAsia="Microsoft YaHei" w:cs="Mangal"/>
+      <w:sz w:val="28"/>
+      <w:szCs w:val="28"/>
+    </w:rPr>
+  </w:style>
+  <w:style w:type="paragraph" w:styleId="TextBody">
+    <w:name w:val="Body Text"/>
+    <w:basedOn w:val="Normal"/>
+    <w:pPr>
+      <w:spacing w:lineRule="auto" w:line="276" w:before="0" w:after="140"/>
+    </w:pPr>
+    <w:rPr/>
+  </w:style>
+  <w:style w:type="paragraph" w:styleId="List">
+    <w:name w:val="List"/>
+    <w:basedOn w:val="TextBody"/>
+    <w:pPr/>
+    <w:rPr>
+      <w:rFonts w:cs="Mangal"/>
+    </w:rPr>
+  </w:style>
+  <w:style w:type="paragraph" w:styleId="Caption">
+    <w:name w:val="Caption"/>
+    <w:basedOn w:val="Normal"/>
+    <w:qFormat/>
+    <w:pPr>
+      <w:suppressLineNumbers/>
+      <w:spacing w:before="120" w:after="120"/>
+    </w:pPr>
+    <w:rPr>
+      <w:rFonts w:cs="Mangal"/>
+      <w:i/>
+      <w:iCs/>
+      <w:sz w:val="24"/>
+      <w:szCs w:val="24"/>
+    </w:rPr>
+  </w:style>
+  <w:style w:type="paragraph" w:styleId="Index" w:customStyle="1">
+    <w:name w:val="Index"/>
+    <w:basedOn w:val="Normal"/>
+    <w:qFormat/>
+    <w:pPr>
+      <w:suppressLineNumbers/>
+    </w:pPr>
+    <w:rPr>
+      <w:rFonts w:cs="Mangal"/>
+    </w:rPr>
+  </w:style>
+  <w:style w:type="paragraph" w:styleId="Caption1">
+    <w:name w:val="caption"/>
+    <w:basedOn w:val="Normal"/>
+    <w:qFormat/>
+    <w:pPr>
+      <w:suppressLineNumbers/>
+      <w:spacing w:before="120" w:after="120"/>
+    </w:pPr>
+    <w:rPr>
+      <w:rFonts w:cs="Mangal"/>
+      <w:i/>
+      <w:iCs/>
+      <w:sz w:val="24"/>
+      <w:szCs w:val="24"/>
+    </w:rPr>
+  </w:style>
+  <w:style w:type="paragraph" w:styleId="ListParagraph">
+    <w:name w:val="List Paragraph"/>
+    <w:basedOn w:val="Normal"/>
+    <w:uiPriority w:val="34"/>
+    <w:qFormat/>
+    <w:rsid w:val="00c77aeb"/>
+    <w:pPr>
+      <w:spacing w:before="0" w:after="160"/>
+      <w:ind w:left="720" w:hanging="0"/>
+      <w:contextualSpacing/>
+    </w:pPr>
+    <w:rPr/>
+  </w:style>
+  <w:style w:type="numbering" w:styleId="NoList" w:default="1">
+    <w:name w:val="No List"/>
+    <w:uiPriority w:val="99"/>
+    <w:semiHidden/>
+    <w:unhideWhenUsed/>
+    <w:qFormat/>
   </w:style>
   <w:style w:type="table" w:default="1" w:styleId="TableNormal">
     <w:name w:val="Normal Table"/>
@@ -1422,121 +2150,6 @@
         <w:right w:w="108" w:type="dxa"/>
       </w:tblCellMar>
     </w:tblPr>
-  </w:style>
-  <w:style w:type="numbering" w:default="1" w:styleId="NoList">
-    <w:name w:val="No List"/>
-    <w:uiPriority w:val="99"/>
-    <w:semiHidden/>
-    <w:unhideWhenUsed/>
-  </w:style>
-  <w:style w:type="character" w:customStyle="1" w:styleId="ListLabel1">
-    <w:name w:val="ListLabel 1"/>
-    <w:qFormat/>
-    <w:rPr>
-      <w:rFonts w:cs="Courier New"/>
-    </w:rPr>
-  </w:style>
-  <w:style w:type="character" w:customStyle="1" w:styleId="ListLabel2">
-    <w:name w:val="ListLabel 2"/>
-    <w:qFormat/>
-    <w:rPr>
-      <w:rFonts w:cs="Courier New"/>
-    </w:rPr>
-  </w:style>
-  <w:style w:type="character" w:customStyle="1" w:styleId="ListLabel3">
-    <w:name w:val="ListLabel 3"/>
-    <w:qFormat/>
-    <w:rPr>
-      <w:rFonts w:cs="Courier New"/>
-    </w:rPr>
-  </w:style>
-  <w:style w:type="character" w:customStyle="1" w:styleId="ListLabel4">
-    <w:name w:val="ListLabel 4"/>
-    <w:qFormat/>
-    <w:rPr>
-      <w:rFonts w:cs="Courier New"/>
-    </w:rPr>
-  </w:style>
-  <w:style w:type="character" w:customStyle="1" w:styleId="ListLabel5">
-    <w:name w:val="ListLabel 5"/>
-    <w:qFormat/>
-    <w:rPr>
-      <w:rFonts w:cs="Courier New"/>
-    </w:rPr>
-  </w:style>
-  <w:style w:type="character" w:customStyle="1" w:styleId="ListLabel6">
-    <w:name w:val="ListLabel 6"/>
-    <w:qFormat/>
-    <w:rPr>
-      <w:rFonts w:cs="Courier New"/>
-    </w:rPr>
-  </w:style>
-  <w:style w:type="paragraph" w:customStyle="1" w:styleId="Heading">
-    <w:name w:val="Heading"/>
-    <w:basedOn w:val="Normal"/>
-    <w:next w:val="BodyText"/>
-    <w:qFormat/>
-    <w:pPr>
-      <w:keepNext/>
-      <w:spacing w:before="240" w:after="120"/>
-    </w:pPr>
-    <w:rPr>
-      <w:rFonts w:ascii="Liberation Sans" w:eastAsia="Microsoft YaHei" w:hAnsi="Liberation Sans" w:cs="Mangal"/>
-      <w:sz w:val="28"/>
-      <w:szCs w:val="28"/>
-    </w:rPr>
-  </w:style>
-  <w:style w:type="paragraph" w:styleId="BodyText">
-    <w:name w:val="Body Text"/>
-    <w:basedOn w:val="Normal"/>
-    <w:pPr>
-      <w:spacing w:after="140" w:line="276" w:lineRule="auto"/>
-    </w:pPr>
-  </w:style>
-  <w:style w:type="paragraph" w:styleId="List">
-    <w:name w:val="List"/>
-    <w:basedOn w:val="BodyText"/>
-    <w:rPr>
-      <w:rFonts w:cs="Mangal"/>
-    </w:rPr>
-  </w:style>
-  <w:style w:type="paragraph" w:styleId="Caption">
-    <w:name w:val="caption"/>
-    <w:basedOn w:val="Normal"/>
-    <w:qFormat/>
-    <w:pPr>
-      <w:suppressLineNumbers/>
-      <w:spacing w:before="120" w:after="120"/>
-    </w:pPr>
-    <w:rPr>
-      <w:rFonts w:cs="Mangal"/>
-      <w:i/>
-      <w:iCs/>
-      <w:sz w:val="24"/>
-      <w:szCs w:val="24"/>
-    </w:rPr>
-  </w:style>
-  <w:style w:type="paragraph" w:customStyle="1" w:styleId="Index">
-    <w:name w:val="Index"/>
-    <w:basedOn w:val="Normal"/>
-    <w:qFormat/>
-    <w:pPr>
-      <w:suppressLineNumbers/>
-    </w:pPr>
-    <w:rPr>
-      <w:rFonts w:cs="Mangal"/>
-    </w:rPr>
-  </w:style>
-  <w:style w:type="paragraph" w:styleId="ListParagraph">
-    <w:name w:val="List Paragraph"/>
-    <w:basedOn w:val="Normal"/>
-    <w:uiPriority w:val="34"/>
-    <w:qFormat/>
-    <w:rsid w:val="00C77AEB"/>
-    <w:pPr>
-      <w:ind w:left="720"/>
-      <w:contextualSpacing/>
-    </w:pPr>
   </w:style>
 </w:styles>
 </file>

</xml_diff>